<commit_message>
#66561 - updated funders and address
</commit_message>
<xml_diff>
--- a/Doc/SaTScan_Users_Guide.docx
+++ b/Doc/SaTScan_Users_Guide.docx
@@ -338,7 +338,7 @@
         </w:rPr>
         <w:fldChar w:fldCharType="separate"/>
       </w:r>
-      <w:hyperlink w:anchor="_Toc77259137" w:history="1">
+      <w:hyperlink w:anchor="_Toc77859959" w:history="1">
         <w:r>
           <w:rPr>
             <w:rStyle w:val="Hyperlink"/>
@@ -365,7 +365,7 @@
             <w:noProof/>
             <w:webHidden/>
           </w:rPr>
-          <w:instrText xml:space="preserve"> PAGEREF _Toc77259137 \h </w:instrText>
+          <w:instrText xml:space="preserve"> PAGEREF _Toc77859959 \h </w:instrText>
         </w:r>
         <w:r>
           <w:rPr>
@@ -410,7 +410,7 @@
           <w:szCs w:val="22"/>
         </w:rPr>
       </w:pPr>
-      <w:hyperlink w:anchor="_Toc77259138" w:history="1">
+      <w:hyperlink w:anchor="_Toc77859960" w:history="1">
         <w:r>
           <w:rPr>
             <w:rStyle w:val="Hyperlink"/>
@@ -437,7 +437,7 @@
             <w:noProof/>
             <w:webHidden/>
           </w:rPr>
-          <w:instrText xml:space="preserve"> PAGEREF _Toc77259138 \h </w:instrText>
+          <w:instrText xml:space="preserve"> PAGEREF _Toc77859960 \h </w:instrText>
         </w:r>
         <w:r>
           <w:rPr>
@@ -482,7 +482,7 @@
           <w:szCs w:val="22"/>
         </w:rPr>
       </w:pPr>
-      <w:hyperlink w:anchor="_Toc77259139" w:history="1">
+      <w:hyperlink w:anchor="_Toc77859961" w:history="1">
         <w:r>
           <w:rPr>
             <w:rStyle w:val="Hyperlink"/>
@@ -509,7 +509,7 @@
             <w:noProof/>
             <w:webHidden/>
           </w:rPr>
-          <w:instrText xml:space="preserve"> PAGEREF _Toc77259139 \h </w:instrText>
+          <w:instrText xml:space="preserve"> PAGEREF _Toc77859961 \h </w:instrText>
         </w:r>
         <w:r>
           <w:rPr>
@@ -554,7 +554,7 @@
           <w:szCs w:val="22"/>
         </w:rPr>
       </w:pPr>
-      <w:hyperlink w:anchor="_Toc77259140" w:history="1">
+      <w:hyperlink w:anchor="_Toc77859962" w:history="1">
         <w:r>
           <w:rPr>
             <w:rStyle w:val="Hyperlink"/>
@@ -581,7 +581,7 @@
             <w:noProof/>
             <w:webHidden/>
           </w:rPr>
-          <w:instrText xml:space="preserve"> PAGEREF _Toc77259140 \h </w:instrText>
+          <w:instrText xml:space="preserve"> PAGEREF _Toc77859962 \h </w:instrText>
         </w:r>
         <w:r>
           <w:rPr>
@@ -626,7 +626,7 @@
           <w:szCs w:val="22"/>
         </w:rPr>
       </w:pPr>
-      <w:hyperlink w:anchor="_Toc77259141" w:history="1">
+      <w:hyperlink w:anchor="_Toc77859963" w:history="1">
         <w:r>
           <w:rPr>
             <w:rStyle w:val="Hyperlink"/>
@@ -653,7 +653,7 @@
             <w:noProof/>
             <w:webHidden/>
           </w:rPr>
-          <w:instrText xml:space="preserve"> PAGEREF _Toc77259141 \h </w:instrText>
+          <w:instrText xml:space="preserve"> PAGEREF _Toc77859963 \h </w:instrText>
         </w:r>
         <w:r>
           <w:rPr>
@@ -698,7 +698,7 @@
           <w:szCs w:val="22"/>
         </w:rPr>
       </w:pPr>
-      <w:hyperlink w:anchor="_Toc77259142" w:history="1">
+      <w:hyperlink w:anchor="_Toc77859964" w:history="1">
         <w:r>
           <w:rPr>
             <w:rStyle w:val="Hyperlink"/>
@@ -725,7 +725,7 @@
             <w:noProof/>
             <w:webHidden/>
           </w:rPr>
-          <w:instrText xml:space="preserve"> PAGEREF _Toc77259142 \h </w:instrText>
+          <w:instrText xml:space="preserve"> PAGEREF _Toc77859964 \h </w:instrText>
         </w:r>
         <w:r>
           <w:rPr>
@@ -772,7 +772,7 @@
           <w:szCs w:val="22"/>
         </w:rPr>
       </w:pPr>
-      <w:hyperlink w:anchor="_Toc77259143" w:history="1">
+      <w:hyperlink w:anchor="_Toc77859965" w:history="1">
         <w:r>
           <w:rPr>
             <w:rStyle w:val="Hyperlink"/>
@@ -799,7 +799,7 @@
             <w:noProof/>
             <w:webHidden/>
           </w:rPr>
-          <w:instrText xml:space="preserve"> PAGEREF _Toc77259143 \h </w:instrText>
+          <w:instrText xml:space="preserve"> PAGEREF _Toc77859965 \h </w:instrText>
         </w:r>
         <w:r>
           <w:rPr>
@@ -844,7 +844,7 @@
           <w:szCs w:val="22"/>
         </w:rPr>
       </w:pPr>
-      <w:hyperlink w:anchor="_Toc77259144" w:history="1">
+      <w:hyperlink w:anchor="_Toc77859966" w:history="1">
         <w:r>
           <w:rPr>
             <w:rStyle w:val="Hyperlink"/>
@@ -871,7 +871,7 @@
             <w:noProof/>
             <w:webHidden/>
           </w:rPr>
-          <w:instrText xml:space="preserve"> PAGEREF _Toc77259144 \h </w:instrText>
+          <w:instrText xml:space="preserve"> PAGEREF _Toc77859966 \h </w:instrText>
         </w:r>
         <w:r>
           <w:rPr>
@@ -916,7 +916,7 @@
           <w:szCs w:val="22"/>
         </w:rPr>
       </w:pPr>
-      <w:hyperlink w:anchor="_Toc77259145" w:history="1">
+      <w:hyperlink w:anchor="_Toc77859967" w:history="1">
         <w:r>
           <w:rPr>
             <w:rStyle w:val="Hyperlink"/>
@@ -943,7 +943,7 @@
             <w:noProof/>
             <w:webHidden/>
           </w:rPr>
-          <w:instrText xml:space="preserve"> PAGEREF _Toc77259145 \h </w:instrText>
+          <w:instrText xml:space="preserve"> PAGEREF _Toc77859967 \h </w:instrText>
         </w:r>
         <w:r>
           <w:rPr>
@@ -988,7 +988,7 @@
           <w:szCs w:val="22"/>
         </w:rPr>
       </w:pPr>
-      <w:hyperlink w:anchor="_Toc77259146" w:history="1">
+      <w:hyperlink w:anchor="_Toc77859968" w:history="1">
         <w:r>
           <w:rPr>
             <w:rStyle w:val="Hyperlink"/>
@@ -1015,7 +1015,7 @@
             <w:noProof/>
             <w:webHidden/>
           </w:rPr>
-          <w:instrText xml:space="preserve"> PAGEREF _Toc77259146 \h </w:instrText>
+          <w:instrText xml:space="preserve"> PAGEREF _Toc77859968 \h </w:instrText>
         </w:r>
         <w:r>
           <w:rPr>
@@ -1060,7 +1060,7 @@
           <w:szCs w:val="22"/>
         </w:rPr>
       </w:pPr>
-      <w:hyperlink w:anchor="_Toc77259147" w:history="1">
+      <w:hyperlink w:anchor="_Toc77859969" w:history="1">
         <w:r>
           <w:rPr>
             <w:rStyle w:val="Hyperlink"/>
@@ -1087,7 +1087,7 @@
             <w:noProof/>
             <w:webHidden/>
           </w:rPr>
-          <w:instrText xml:space="preserve"> PAGEREF _Toc77259147 \h </w:instrText>
+          <w:instrText xml:space="preserve"> PAGEREF _Toc77859969 \h </w:instrText>
         </w:r>
         <w:r>
           <w:rPr>
@@ -1132,7 +1132,7 @@
           <w:szCs w:val="22"/>
         </w:rPr>
       </w:pPr>
-      <w:hyperlink w:anchor="_Toc77259148" w:history="1">
+      <w:hyperlink w:anchor="_Toc77859970" w:history="1">
         <w:r>
           <w:rPr>
             <w:rStyle w:val="Hyperlink"/>
@@ -1159,7 +1159,7 @@
             <w:noProof/>
             <w:webHidden/>
           </w:rPr>
-          <w:instrText xml:space="preserve"> PAGEREF _Toc77259148 \h </w:instrText>
+          <w:instrText xml:space="preserve"> PAGEREF _Toc77859970 \h </w:instrText>
         </w:r>
         <w:r>
           <w:rPr>
@@ -1204,7 +1204,7 @@
           <w:szCs w:val="22"/>
         </w:rPr>
       </w:pPr>
-      <w:hyperlink w:anchor="_Toc77259149" w:history="1">
+      <w:hyperlink w:anchor="_Toc77859971" w:history="1">
         <w:r>
           <w:rPr>
             <w:rStyle w:val="Hyperlink"/>
@@ -1231,7 +1231,7 @@
             <w:noProof/>
             <w:webHidden/>
           </w:rPr>
-          <w:instrText xml:space="preserve"> PAGEREF _Toc77259149 \h </w:instrText>
+          <w:instrText xml:space="preserve"> PAGEREF _Toc77859971 \h </w:instrText>
         </w:r>
         <w:r>
           <w:rPr>
@@ -1276,7 +1276,7 @@
           <w:szCs w:val="22"/>
         </w:rPr>
       </w:pPr>
-      <w:hyperlink w:anchor="_Toc77259150" w:history="1">
+      <w:hyperlink w:anchor="_Toc77859972" w:history="1">
         <w:r>
           <w:rPr>
             <w:rStyle w:val="Hyperlink"/>
@@ -1303,7 +1303,7 @@
             <w:noProof/>
             <w:webHidden/>
           </w:rPr>
-          <w:instrText xml:space="preserve"> PAGEREF _Toc77259150 \h </w:instrText>
+          <w:instrText xml:space="preserve"> PAGEREF _Toc77859972 \h </w:instrText>
         </w:r>
         <w:r>
           <w:rPr>
@@ -1348,7 +1348,7 @@
           <w:szCs w:val="22"/>
         </w:rPr>
       </w:pPr>
-      <w:hyperlink w:anchor="_Toc77259151" w:history="1">
+      <w:hyperlink w:anchor="_Toc77859973" w:history="1">
         <w:r>
           <w:rPr>
             <w:rStyle w:val="Hyperlink"/>
@@ -1375,7 +1375,7 @@
             <w:noProof/>
             <w:webHidden/>
           </w:rPr>
-          <w:instrText xml:space="preserve"> PAGEREF _Toc77259151 \h </w:instrText>
+          <w:instrText xml:space="preserve"> PAGEREF _Toc77859973 \h </w:instrText>
         </w:r>
         <w:r>
           <w:rPr>
@@ -1420,7 +1420,7 @@
           <w:szCs w:val="22"/>
         </w:rPr>
       </w:pPr>
-      <w:hyperlink w:anchor="_Toc77259152" w:history="1">
+      <w:hyperlink w:anchor="_Toc77859974" w:history="1">
         <w:r>
           <w:rPr>
             <w:rStyle w:val="Hyperlink"/>
@@ -1447,7 +1447,7 @@
             <w:noProof/>
             <w:webHidden/>
           </w:rPr>
-          <w:instrText xml:space="preserve"> PAGEREF _Toc77259152 \h </w:instrText>
+          <w:instrText xml:space="preserve"> PAGEREF _Toc77859974 \h </w:instrText>
         </w:r>
         <w:r>
           <w:rPr>
@@ -1492,7 +1492,7 @@
           <w:szCs w:val="22"/>
         </w:rPr>
       </w:pPr>
-      <w:hyperlink w:anchor="_Toc77259153" w:history="1">
+      <w:hyperlink w:anchor="_Toc77859975" w:history="1">
         <w:r>
           <w:rPr>
             <w:rStyle w:val="Hyperlink"/>
@@ -1519,7 +1519,7 @@
             <w:noProof/>
             <w:webHidden/>
           </w:rPr>
-          <w:instrText xml:space="preserve"> PAGEREF _Toc77259153 \h </w:instrText>
+          <w:instrText xml:space="preserve"> PAGEREF _Toc77859975 \h </w:instrText>
         </w:r>
         <w:r>
           <w:rPr>
@@ -1564,7 +1564,7 @@
           <w:szCs w:val="22"/>
         </w:rPr>
       </w:pPr>
-      <w:hyperlink w:anchor="_Toc77259154" w:history="1">
+      <w:hyperlink w:anchor="_Toc77859976" w:history="1">
         <w:r>
           <w:rPr>
             <w:rStyle w:val="Hyperlink"/>
@@ -1591,7 +1591,7 @@
             <w:noProof/>
             <w:webHidden/>
           </w:rPr>
-          <w:instrText xml:space="preserve"> PAGEREF _Toc77259154 \h </w:instrText>
+          <w:instrText xml:space="preserve"> PAGEREF _Toc77859976 \h </w:instrText>
         </w:r>
         <w:r>
           <w:rPr>
@@ -1636,7 +1636,7 @@
           <w:szCs w:val="22"/>
         </w:rPr>
       </w:pPr>
-      <w:hyperlink w:anchor="_Toc77259155" w:history="1">
+      <w:hyperlink w:anchor="_Toc77859977" w:history="1">
         <w:r>
           <w:rPr>
             <w:rStyle w:val="Hyperlink"/>
@@ -1663,7 +1663,7 @@
             <w:noProof/>
             <w:webHidden/>
           </w:rPr>
-          <w:instrText xml:space="preserve"> PAGEREF _Toc77259155 \h </w:instrText>
+          <w:instrText xml:space="preserve"> PAGEREF _Toc77859977 \h </w:instrText>
         </w:r>
         <w:r>
           <w:rPr>
@@ -1708,7 +1708,7 @@
           <w:szCs w:val="22"/>
         </w:rPr>
       </w:pPr>
-      <w:hyperlink w:anchor="_Toc77259156" w:history="1">
+      <w:hyperlink w:anchor="_Toc77859978" w:history="1">
         <w:r>
           <w:rPr>
             <w:rStyle w:val="Hyperlink"/>
@@ -1735,7 +1735,7 @@
             <w:noProof/>
             <w:webHidden/>
           </w:rPr>
-          <w:instrText xml:space="preserve"> PAGEREF _Toc77259156 \h </w:instrText>
+          <w:instrText xml:space="preserve"> PAGEREF _Toc77859978 \h </w:instrText>
         </w:r>
         <w:r>
           <w:rPr>
@@ -1780,7 +1780,7 @@
           <w:szCs w:val="22"/>
         </w:rPr>
       </w:pPr>
-      <w:hyperlink w:anchor="_Toc77259157" w:history="1">
+      <w:hyperlink w:anchor="_Toc77859979" w:history="1">
         <w:r>
           <w:rPr>
             <w:rStyle w:val="Hyperlink"/>
@@ -1807,7 +1807,7 @@
             <w:noProof/>
             <w:webHidden/>
           </w:rPr>
-          <w:instrText xml:space="preserve"> PAGEREF _Toc77259157 \h </w:instrText>
+          <w:instrText xml:space="preserve"> PAGEREF _Toc77859979 \h </w:instrText>
         </w:r>
         <w:r>
           <w:rPr>
@@ -1852,7 +1852,7 @@
           <w:szCs w:val="22"/>
         </w:rPr>
       </w:pPr>
-      <w:hyperlink w:anchor="_Toc77259158" w:history="1">
+      <w:hyperlink w:anchor="_Toc77859980" w:history="1">
         <w:r>
           <w:rPr>
             <w:rStyle w:val="Hyperlink"/>
@@ -1879,7 +1879,7 @@
             <w:noProof/>
             <w:webHidden/>
           </w:rPr>
-          <w:instrText xml:space="preserve"> PAGEREF _Toc77259158 \h </w:instrText>
+          <w:instrText xml:space="preserve"> PAGEREF _Toc77859980 \h </w:instrText>
         </w:r>
         <w:r>
           <w:rPr>
@@ -1924,7 +1924,7 @@
           <w:szCs w:val="22"/>
         </w:rPr>
       </w:pPr>
-      <w:hyperlink w:anchor="_Toc77259159" w:history="1">
+      <w:hyperlink w:anchor="_Toc77859981" w:history="1">
         <w:r>
           <w:rPr>
             <w:rStyle w:val="Hyperlink"/>
@@ -1951,7 +1951,7 @@
             <w:noProof/>
             <w:webHidden/>
           </w:rPr>
-          <w:instrText xml:space="preserve"> PAGEREF _Toc77259159 \h </w:instrText>
+          <w:instrText xml:space="preserve"> PAGEREF _Toc77859981 \h </w:instrText>
         </w:r>
         <w:r>
           <w:rPr>
@@ -1996,7 +1996,7 @@
           <w:szCs w:val="22"/>
         </w:rPr>
       </w:pPr>
-      <w:hyperlink w:anchor="_Toc77259160" w:history="1">
+      <w:hyperlink w:anchor="_Toc77859982" w:history="1">
         <w:r>
           <w:rPr>
             <w:rStyle w:val="Hyperlink"/>
@@ -2023,7 +2023,7 @@
             <w:noProof/>
             <w:webHidden/>
           </w:rPr>
-          <w:instrText xml:space="preserve"> PAGEREF _Toc77259160 \h </w:instrText>
+          <w:instrText xml:space="preserve"> PAGEREF _Toc77859982 \h </w:instrText>
         </w:r>
         <w:r>
           <w:rPr>
@@ -2068,7 +2068,7 @@
           <w:szCs w:val="22"/>
         </w:rPr>
       </w:pPr>
-      <w:hyperlink w:anchor="_Toc77259161" w:history="1">
+      <w:hyperlink w:anchor="_Toc77859983" w:history="1">
         <w:r>
           <w:rPr>
             <w:rStyle w:val="Hyperlink"/>
@@ -2095,7 +2095,7 @@
             <w:noProof/>
             <w:webHidden/>
           </w:rPr>
-          <w:instrText xml:space="preserve"> PAGEREF _Toc77259161 \h </w:instrText>
+          <w:instrText xml:space="preserve"> PAGEREF _Toc77859983 \h </w:instrText>
         </w:r>
         <w:r>
           <w:rPr>
@@ -2142,7 +2142,7 @@
           <w:szCs w:val="22"/>
         </w:rPr>
       </w:pPr>
-      <w:hyperlink w:anchor="_Toc77259162" w:history="1">
+      <w:hyperlink w:anchor="_Toc77859984" w:history="1">
         <w:r>
           <w:rPr>
             <w:rStyle w:val="Hyperlink"/>
@@ -2169,7 +2169,7 @@
             <w:noProof/>
             <w:webHidden/>
           </w:rPr>
-          <w:instrText xml:space="preserve"> PAGEREF _Toc77259162 \h </w:instrText>
+          <w:instrText xml:space="preserve"> PAGEREF _Toc77859984 \h </w:instrText>
         </w:r>
         <w:r>
           <w:rPr>
@@ -2214,7 +2214,7 @@
           <w:szCs w:val="22"/>
         </w:rPr>
       </w:pPr>
-      <w:hyperlink w:anchor="_Toc77259163" w:history="1">
+      <w:hyperlink w:anchor="_Toc77859985" w:history="1">
         <w:r>
           <w:rPr>
             <w:rStyle w:val="Hyperlink"/>
@@ -2241,7 +2241,7 @@
             <w:noProof/>
             <w:webHidden/>
           </w:rPr>
-          <w:instrText xml:space="preserve"> PAGEREF _Toc77259163 \h </w:instrText>
+          <w:instrText xml:space="preserve"> PAGEREF _Toc77859985 \h </w:instrText>
         </w:r>
         <w:r>
           <w:rPr>
@@ -2286,7 +2286,7 @@
           <w:szCs w:val="22"/>
         </w:rPr>
       </w:pPr>
-      <w:hyperlink w:anchor="_Toc77259164" w:history="1">
+      <w:hyperlink w:anchor="_Toc77859986" w:history="1">
         <w:r>
           <w:rPr>
             <w:rStyle w:val="Hyperlink"/>
@@ -2313,7 +2313,7 @@
             <w:noProof/>
             <w:webHidden/>
           </w:rPr>
-          <w:instrText xml:space="preserve"> PAGEREF _Toc77259164 \h </w:instrText>
+          <w:instrText xml:space="preserve"> PAGEREF _Toc77859986 \h </w:instrText>
         </w:r>
         <w:r>
           <w:rPr>
@@ -2360,7 +2360,7 @@
           <w:szCs w:val="22"/>
         </w:rPr>
       </w:pPr>
-      <w:hyperlink w:anchor="_Toc77259165" w:history="1">
+      <w:hyperlink w:anchor="_Toc77859987" w:history="1">
         <w:r>
           <w:rPr>
             <w:rStyle w:val="Hyperlink"/>
@@ -2387,7 +2387,7 @@
             <w:noProof/>
             <w:webHidden/>
           </w:rPr>
-          <w:instrText xml:space="preserve"> PAGEREF _Toc77259165 \h </w:instrText>
+          <w:instrText xml:space="preserve"> PAGEREF _Toc77859987 \h </w:instrText>
         </w:r>
         <w:r>
           <w:rPr>
@@ -2432,7 +2432,7 @@
           <w:szCs w:val="22"/>
         </w:rPr>
       </w:pPr>
-      <w:hyperlink w:anchor="_Toc77259166" w:history="1">
+      <w:hyperlink w:anchor="_Toc77859988" w:history="1">
         <w:r>
           <w:rPr>
             <w:rStyle w:val="Hyperlink"/>
@@ -2459,7 +2459,7 @@
             <w:noProof/>
             <w:webHidden/>
           </w:rPr>
-          <w:instrText xml:space="preserve"> PAGEREF _Toc77259166 \h </w:instrText>
+          <w:instrText xml:space="preserve"> PAGEREF _Toc77859988 \h </w:instrText>
         </w:r>
         <w:r>
           <w:rPr>
@@ -2504,7 +2504,7 @@
           <w:szCs w:val="22"/>
         </w:rPr>
       </w:pPr>
-      <w:hyperlink w:anchor="_Toc77259167" w:history="1">
+      <w:hyperlink w:anchor="_Toc77859989" w:history="1">
         <w:r>
           <w:rPr>
             <w:rStyle w:val="Hyperlink"/>
@@ -2531,7 +2531,7 @@
             <w:noProof/>
             <w:webHidden/>
           </w:rPr>
-          <w:instrText xml:space="preserve"> PAGEREF _Toc77259167 \h </w:instrText>
+          <w:instrText xml:space="preserve"> PAGEREF _Toc77859989 \h </w:instrText>
         </w:r>
         <w:r>
           <w:rPr>
@@ -2576,7 +2576,7 @@
           <w:szCs w:val="22"/>
         </w:rPr>
       </w:pPr>
-      <w:hyperlink w:anchor="_Toc77259168" w:history="1">
+      <w:hyperlink w:anchor="_Toc77859990" w:history="1">
         <w:r>
           <w:rPr>
             <w:rStyle w:val="Hyperlink"/>
@@ -2603,7 +2603,7 @@
             <w:noProof/>
             <w:webHidden/>
           </w:rPr>
-          <w:instrText xml:space="preserve"> PAGEREF _Toc77259168 \h </w:instrText>
+          <w:instrText xml:space="preserve"> PAGEREF _Toc77859990 \h </w:instrText>
         </w:r>
         <w:r>
           <w:rPr>
@@ -2648,7 +2648,7 @@
           <w:szCs w:val="22"/>
         </w:rPr>
       </w:pPr>
-      <w:hyperlink w:anchor="_Toc77259169" w:history="1">
+      <w:hyperlink w:anchor="_Toc77859991" w:history="1">
         <w:r>
           <w:rPr>
             <w:rStyle w:val="Hyperlink"/>
@@ -2675,7 +2675,7 @@
             <w:noProof/>
             <w:webHidden/>
           </w:rPr>
-          <w:instrText xml:space="preserve"> PAGEREF _Toc77259169 \h </w:instrText>
+          <w:instrText xml:space="preserve"> PAGEREF _Toc77859991 \h </w:instrText>
         </w:r>
         <w:r>
           <w:rPr>
@@ -2720,7 +2720,7 @@
           <w:szCs w:val="22"/>
         </w:rPr>
       </w:pPr>
-      <w:hyperlink w:anchor="_Toc77259170" w:history="1">
+      <w:hyperlink w:anchor="_Toc77859992" w:history="1">
         <w:r>
           <w:rPr>
             <w:rStyle w:val="Hyperlink"/>
@@ -2747,7 +2747,7 @@
             <w:noProof/>
             <w:webHidden/>
           </w:rPr>
-          <w:instrText xml:space="preserve"> PAGEREF _Toc77259170 \h </w:instrText>
+          <w:instrText xml:space="preserve"> PAGEREF _Toc77859992 \h </w:instrText>
         </w:r>
         <w:r>
           <w:rPr>
@@ -2792,7 +2792,7 @@
           <w:szCs w:val="22"/>
         </w:rPr>
       </w:pPr>
-      <w:hyperlink w:anchor="_Toc77259171" w:history="1">
+      <w:hyperlink w:anchor="_Toc77859993" w:history="1">
         <w:r>
           <w:rPr>
             <w:rStyle w:val="Hyperlink"/>
@@ -2819,7 +2819,7 @@
             <w:noProof/>
             <w:webHidden/>
           </w:rPr>
-          <w:instrText xml:space="preserve"> PAGEREF _Toc77259171 \h </w:instrText>
+          <w:instrText xml:space="preserve"> PAGEREF _Toc77859993 \h </w:instrText>
         </w:r>
         <w:r>
           <w:rPr>
@@ -2864,7 +2864,7 @@
           <w:szCs w:val="22"/>
         </w:rPr>
       </w:pPr>
-      <w:hyperlink w:anchor="_Toc77259172" w:history="1">
+      <w:hyperlink w:anchor="_Toc77859994" w:history="1">
         <w:r>
           <w:rPr>
             <w:rStyle w:val="Hyperlink"/>
@@ -2891,7 +2891,7 @@
             <w:noProof/>
             <w:webHidden/>
           </w:rPr>
-          <w:instrText xml:space="preserve"> PAGEREF _Toc77259172 \h </w:instrText>
+          <w:instrText xml:space="preserve"> PAGEREF _Toc77859994 \h </w:instrText>
         </w:r>
         <w:r>
           <w:rPr>
@@ -2936,7 +2936,7 @@
           <w:szCs w:val="22"/>
         </w:rPr>
       </w:pPr>
-      <w:hyperlink w:anchor="_Toc77259173" w:history="1">
+      <w:hyperlink w:anchor="_Toc77859995" w:history="1">
         <w:r>
           <w:rPr>
             <w:rStyle w:val="Hyperlink"/>
@@ -2963,7 +2963,7 @@
             <w:noProof/>
             <w:webHidden/>
           </w:rPr>
-          <w:instrText xml:space="preserve"> PAGEREF _Toc77259173 \h </w:instrText>
+          <w:instrText xml:space="preserve"> PAGEREF _Toc77859995 \h </w:instrText>
         </w:r>
         <w:r>
           <w:rPr>
@@ -3008,7 +3008,7 @@
           <w:szCs w:val="22"/>
         </w:rPr>
       </w:pPr>
-      <w:hyperlink w:anchor="_Toc77259174" w:history="1">
+      <w:hyperlink w:anchor="_Toc77859996" w:history="1">
         <w:r>
           <w:rPr>
             <w:rStyle w:val="Hyperlink"/>
@@ -3035,7 +3035,7 @@
             <w:noProof/>
             <w:webHidden/>
           </w:rPr>
-          <w:instrText xml:space="preserve"> PAGEREF _Toc77259174 \h </w:instrText>
+          <w:instrText xml:space="preserve"> PAGEREF _Toc77859996 \h </w:instrText>
         </w:r>
         <w:r>
           <w:rPr>
@@ -3080,7 +3080,7 @@
           <w:szCs w:val="22"/>
         </w:rPr>
       </w:pPr>
-      <w:hyperlink w:anchor="_Toc77259175" w:history="1">
+      <w:hyperlink w:anchor="_Toc77859997" w:history="1">
         <w:r>
           <w:rPr>
             <w:rStyle w:val="Hyperlink"/>
@@ -3107,7 +3107,7 @@
             <w:noProof/>
             <w:webHidden/>
           </w:rPr>
-          <w:instrText xml:space="preserve"> PAGEREF _Toc77259175 \h </w:instrText>
+          <w:instrText xml:space="preserve"> PAGEREF _Toc77859997 \h </w:instrText>
         </w:r>
         <w:r>
           <w:rPr>
@@ -3152,7 +3152,7 @@
           <w:szCs w:val="22"/>
         </w:rPr>
       </w:pPr>
-      <w:hyperlink w:anchor="_Toc77259176" w:history="1">
+      <w:hyperlink w:anchor="_Toc77859998" w:history="1">
         <w:r>
           <w:rPr>
             <w:rStyle w:val="Hyperlink"/>
@@ -3179,7 +3179,7 @@
             <w:noProof/>
             <w:webHidden/>
           </w:rPr>
-          <w:instrText xml:space="preserve"> PAGEREF _Toc77259176 \h </w:instrText>
+          <w:instrText xml:space="preserve"> PAGEREF _Toc77859998 \h </w:instrText>
         </w:r>
         <w:r>
           <w:rPr>
@@ -3224,7 +3224,7 @@
           <w:szCs w:val="22"/>
         </w:rPr>
       </w:pPr>
-      <w:hyperlink w:anchor="_Toc77259177" w:history="1">
+      <w:hyperlink w:anchor="_Toc77859999" w:history="1">
         <w:r>
           <w:rPr>
             <w:rStyle w:val="Hyperlink"/>
@@ -3251,7 +3251,7 @@
             <w:noProof/>
             <w:webHidden/>
           </w:rPr>
-          <w:instrText xml:space="preserve"> PAGEREF _Toc77259177 \h </w:instrText>
+          <w:instrText xml:space="preserve"> PAGEREF _Toc77859999 \h </w:instrText>
         </w:r>
         <w:r>
           <w:rPr>
@@ -3296,7 +3296,7 @@
           <w:szCs w:val="22"/>
         </w:rPr>
       </w:pPr>
-      <w:hyperlink w:anchor="_Toc77259178" w:history="1">
+      <w:hyperlink w:anchor="_Toc77860000" w:history="1">
         <w:r>
           <w:rPr>
             <w:rStyle w:val="Hyperlink"/>
@@ -3323,7 +3323,7 @@
             <w:noProof/>
             <w:webHidden/>
           </w:rPr>
-          <w:instrText xml:space="preserve"> PAGEREF _Toc77259178 \h </w:instrText>
+          <w:instrText xml:space="preserve"> PAGEREF _Toc77860000 \h </w:instrText>
         </w:r>
         <w:r>
           <w:rPr>
@@ -3368,7 +3368,7 @@
           <w:szCs w:val="22"/>
         </w:rPr>
       </w:pPr>
-      <w:hyperlink w:anchor="_Toc77259179" w:history="1">
+      <w:hyperlink w:anchor="_Toc77860001" w:history="1">
         <w:r>
           <w:rPr>
             <w:rStyle w:val="Hyperlink"/>
@@ -3395,7 +3395,7 @@
             <w:noProof/>
             <w:webHidden/>
           </w:rPr>
-          <w:instrText xml:space="preserve"> PAGEREF _Toc77259179 \h </w:instrText>
+          <w:instrText xml:space="preserve"> PAGEREF _Toc77860001 \h </w:instrText>
         </w:r>
         <w:r>
           <w:rPr>
@@ -3442,7 +3442,7 @@
           <w:szCs w:val="22"/>
         </w:rPr>
       </w:pPr>
-      <w:hyperlink w:anchor="_Toc77259180" w:history="1">
+      <w:hyperlink w:anchor="_Toc77860002" w:history="1">
         <w:r>
           <w:rPr>
             <w:rStyle w:val="Hyperlink"/>
@@ -3469,7 +3469,7 @@
             <w:noProof/>
             <w:webHidden/>
           </w:rPr>
-          <w:instrText xml:space="preserve"> PAGEREF _Toc77259180 \h </w:instrText>
+          <w:instrText xml:space="preserve"> PAGEREF _Toc77860002 \h </w:instrText>
         </w:r>
         <w:r>
           <w:rPr>
@@ -3514,7 +3514,7 @@
           <w:szCs w:val="22"/>
         </w:rPr>
       </w:pPr>
-      <w:hyperlink w:anchor="_Toc77259181" w:history="1">
+      <w:hyperlink w:anchor="_Toc77860003" w:history="1">
         <w:r>
           <w:rPr>
             <w:rStyle w:val="Hyperlink"/>
@@ -3541,7 +3541,7 @@
             <w:noProof/>
             <w:webHidden/>
           </w:rPr>
-          <w:instrText xml:space="preserve"> PAGEREF _Toc77259181 \h </w:instrText>
+          <w:instrText xml:space="preserve"> PAGEREF _Toc77860003 \h </w:instrText>
         </w:r>
         <w:r>
           <w:rPr>
@@ -3586,7 +3586,7 @@
           <w:szCs w:val="22"/>
         </w:rPr>
       </w:pPr>
-      <w:hyperlink w:anchor="_Toc77259182" w:history="1">
+      <w:hyperlink w:anchor="_Toc77860004" w:history="1">
         <w:r>
           <w:rPr>
             <w:rStyle w:val="Hyperlink"/>
@@ -3613,7 +3613,7 @@
             <w:noProof/>
             <w:webHidden/>
           </w:rPr>
-          <w:instrText xml:space="preserve"> PAGEREF _Toc77259182 \h </w:instrText>
+          <w:instrText xml:space="preserve"> PAGEREF _Toc77860004 \h </w:instrText>
         </w:r>
         <w:r>
           <w:rPr>
@@ -3658,7 +3658,7 @@
           <w:szCs w:val="22"/>
         </w:rPr>
       </w:pPr>
-      <w:hyperlink w:anchor="_Toc77259183" w:history="1">
+      <w:hyperlink w:anchor="_Toc77860005" w:history="1">
         <w:r>
           <w:rPr>
             <w:rStyle w:val="Hyperlink"/>
@@ -3685,7 +3685,7 @@
             <w:noProof/>
             <w:webHidden/>
           </w:rPr>
-          <w:instrText xml:space="preserve"> PAGEREF _Toc77259183 \h </w:instrText>
+          <w:instrText xml:space="preserve"> PAGEREF _Toc77860005 \h </w:instrText>
         </w:r>
         <w:r>
           <w:rPr>
@@ -3732,7 +3732,7 @@
           <w:szCs w:val="22"/>
         </w:rPr>
       </w:pPr>
-      <w:hyperlink w:anchor="_Toc77259184" w:history="1">
+      <w:hyperlink w:anchor="_Toc77860006" w:history="1">
         <w:r>
           <w:rPr>
             <w:rStyle w:val="Hyperlink"/>
@@ -3759,7 +3759,7 @@
             <w:noProof/>
             <w:webHidden/>
           </w:rPr>
-          <w:instrText xml:space="preserve"> PAGEREF _Toc77259184 \h </w:instrText>
+          <w:instrText xml:space="preserve"> PAGEREF _Toc77860006 \h </w:instrText>
         </w:r>
         <w:r>
           <w:rPr>
@@ -3804,7 +3804,7 @@
           <w:szCs w:val="22"/>
         </w:rPr>
       </w:pPr>
-      <w:hyperlink w:anchor="_Toc77259185" w:history="1">
+      <w:hyperlink w:anchor="_Toc77860007" w:history="1">
         <w:r>
           <w:rPr>
             <w:rStyle w:val="Hyperlink"/>
@@ -3831,7 +3831,7 @@
             <w:noProof/>
             <w:webHidden/>
           </w:rPr>
-          <w:instrText xml:space="preserve"> PAGEREF _Toc77259185 \h </w:instrText>
+          <w:instrText xml:space="preserve"> PAGEREF _Toc77860007 \h </w:instrText>
         </w:r>
         <w:r>
           <w:rPr>
@@ -3876,7 +3876,7 @@
           <w:szCs w:val="22"/>
         </w:rPr>
       </w:pPr>
-      <w:hyperlink w:anchor="_Toc77259186" w:history="1">
+      <w:hyperlink w:anchor="_Toc77860008" w:history="1">
         <w:r>
           <w:rPr>
             <w:rStyle w:val="Hyperlink"/>
@@ -3903,7 +3903,7 @@
             <w:noProof/>
             <w:webHidden/>
           </w:rPr>
-          <w:instrText xml:space="preserve"> PAGEREF _Toc77259186 \h </w:instrText>
+          <w:instrText xml:space="preserve"> PAGEREF _Toc77860008 \h </w:instrText>
         </w:r>
         <w:r>
           <w:rPr>
@@ -3948,7 +3948,7 @@
           <w:szCs w:val="22"/>
         </w:rPr>
       </w:pPr>
-      <w:hyperlink w:anchor="_Toc77259187" w:history="1">
+      <w:hyperlink w:anchor="_Toc77860009" w:history="1">
         <w:r>
           <w:rPr>
             <w:rStyle w:val="Hyperlink"/>
@@ -3975,7 +3975,7 @@
             <w:noProof/>
             <w:webHidden/>
           </w:rPr>
-          <w:instrText xml:space="preserve"> PAGEREF _Toc77259187 \h </w:instrText>
+          <w:instrText xml:space="preserve"> PAGEREF _Toc77860009 \h </w:instrText>
         </w:r>
         <w:r>
           <w:rPr>
@@ -4020,7 +4020,7 @@
           <w:szCs w:val="22"/>
         </w:rPr>
       </w:pPr>
-      <w:hyperlink w:anchor="_Toc77259188" w:history="1">
+      <w:hyperlink w:anchor="_Toc77860010" w:history="1">
         <w:r>
           <w:rPr>
             <w:rStyle w:val="Hyperlink"/>
@@ -4047,7 +4047,7 @@
             <w:noProof/>
             <w:webHidden/>
           </w:rPr>
-          <w:instrText xml:space="preserve"> PAGEREF _Toc77259188 \h </w:instrText>
+          <w:instrText xml:space="preserve"> PAGEREF _Toc77860010 \h </w:instrText>
         </w:r>
         <w:r>
           <w:rPr>
@@ -4092,7 +4092,7 @@
           <w:szCs w:val="22"/>
         </w:rPr>
       </w:pPr>
-      <w:hyperlink w:anchor="_Toc77259189" w:history="1">
+      <w:hyperlink w:anchor="_Toc77860011" w:history="1">
         <w:r>
           <w:rPr>
             <w:rStyle w:val="Hyperlink"/>
@@ -4119,7 +4119,7 @@
             <w:noProof/>
             <w:webHidden/>
           </w:rPr>
-          <w:instrText xml:space="preserve"> PAGEREF _Toc77259189 \h </w:instrText>
+          <w:instrText xml:space="preserve"> PAGEREF _Toc77860011 \h </w:instrText>
         </w:r>
         <w:r>
           <w:rPr>
@@ -4164,7 +4164,7 @@
           <w:szCs w:val="22"/>
         </w:rPr>
       </w:pPr>
-      <w:hyperlink w:anchor="_Toc77259190" w:history="1">
+      <w:hyperlink w:anchor="_Toc77860012" w:history="1">
         <w:r>
           <w:rPr>
             <w:rStyle w:val="Hyperlink"/>
@@ -4191,7 +4191,7 @@
             <w:noProof/>
             <w:webHidden/>
           </w:rPr>
-          <w:instrText xml:space="preserve"> PAGEREF _Toc77259190 \h </w:instrText>
+          <w:instrText xml:space="preserve"> PAGEREF _Toc77860012 \h </w:instrText>
         </w:r>
         <w:r>
           <w:rPr>
@@ -4236,7 +4236,7 @@
           <w:szCs w:val="22"/>
         </w:rPr>
       </w:pPr>
-      <w:hyperlink w:anchor="_Toc77259191" w:history="1">
+      <w:hyperlink w:anchor="_Toc77860013" w:history="1">
         <w:r>
           <w:rPr>
             <w:rStyle w:val="Hyperlink"/>
@@ -4263,7 +4263,7 @@
             <w:noProof/>
             <w:webHidden/>
           </w:rPr>
-          <w:instrText xml:space="preserve"> PAGEREF _Toc77259191 \h </w:instrText>
+          <w:instrText xml:space="preserve"> PAGEREF _Toc77860013 \h </w:instrText>
         </w:r>
         <w:r>
           <w:rPr>
@@ -4308,7 +4308,7 @@
           <w:szCs w:val="22"/>
         </w:rPr>
       </w:pPr>
-      <w:hyperlink w:anchor="_Toc77259192" w:history="1">
+      <w:hyperlink w:anchor="_Toc77860014" w:history="1">
         <w:r>
           <w:rPr>
             <w:rStyle w:val="Hyperlink"/>
@@ -4335,7 +4335,7 @@
             <w:noProof/>
             <w:webHidden/>
           </w:rPr>
-          <w:instrText xml:space="preserve"> PAGEREF _Toc77259192 \h </w:instrText>
+          <w:instrText xml:space="preserve"> PAGEREF _Toc77860014 \h </w:instrText>
         </w:r>
         <w:r>
           <w:rPr>
@@ -4380,7 +4380,7 @@
           <w:szCs w:val="22"/>
         </w:rPr>
       </w:pPr>
-      <w:hyperlink w:anchor="_Toc77259193" w:history="1">
+      <w:hyperlink w:anchor="_Toc77860015" w:history="1">
         <w:r>
           <w:rPr>
             <w:rStyle w:val="Hyperlink"/>
@@ -4407,7 +4407,7 @@
             <w:noProof/>
             <w:webHidden/>
           </w:rPr>
-          <w:instrText xml:space="preserve"> PAGEREF _Toc77259193 \h </w:instrText>
+          <w:instrText xml:space="preserve"> PAGEREF _Toc77860015 \h </w:instrText>
         </w:r>
         <w:r>
           <w:rPr>
@@ -4452,7 +4452,7 @@
           <w:szCs w:val="22"/>
         </w:rPr>
       </w:pPr>
-      <w:hyperlink w:anchor="_Toc77259194" w:history="1">
+      <w:hyperlink w:anchor="_Toc77860016" w:history="1">
         <w:r>
           <w:rPr>
             <w:rStyle w:val="Hyperlink"/>
@@ -4479,7 +4479,7 @@
             <w:noProof/>
             <w:webHidden/>
           </w:rPr>
-          <w:instrText xml:space="preserve"> PAGEREF _Toc77259194 \h </w:instrText>
+          <w:instrText xml:space="preserve"> PAGEREF _Toc77860016 \h </w:instrText>
         </w:r>
         <w:r>
           <w:rPr>
@@ -4524,7 +4524,7 @@
           <w:szCs w:val="22"/>
         </w:rPr>
       </w:pPr>
-      <w:hyperlink w:anchor="_Toc77259195" w:history="1">
+      <w:hyperlink w:anchor="_Toc77860017" w:history="1">
         <w:r>
           <w:rPr>
             <w:rStyle w:val="Hyperlink"/>
@@ -4551,7 +4551,7 @@
             <w:noProof/>
             <w:webHidden/>
           </w:rPr>
-          <w:instrText xml:space="preserve"> PAGEREF _Toc77259195 \h </w:instrText>
+          <w:instrText xml:space="preserve"> PAGEREF _Toc77860017 \h </w:instrText>
         </w:r>
         <w:r>
           <w:rPr>
@@ -4596,7 +4596,7 @@
           <w:szCs w:val="22"/>
         </w:rPr>
       </w:pPr>
-      <w:hyperlink w:anchor="_Toc77259196" w:history="1">
+      <w:hyperlink w:anchor="_Toc77860018" w:history="1">
         <w:r>
           <w:rPr>
             <w:rStyle w:val="Hyperlink"/>
@@ -4624,7 +4624,7 @@
             <w:noProof/>
             <w:webHidden/>
           </w:rPr>
-          <w:instrText xml:space="preserve"> PAGEREF _Toc77259196 \h </w:instrText>
+          <w:instrText xml:space="preserve"> PAGEREF _Toc77860018 \h </w:instrText>
         </w:r>
         <w:r>
           <w:rPr>
@@ -4669,7 +4669,7 @@
           <w:szCs w:val="22"/>
         </w:rPr>
       </w:pPr>
-      <w:hyperlink w:anchor="_Toc77259197" w:history="1">
+      <w:hyperlink w:anchor="_Toc77860019" w:history="1">
         <w:r>
           <w:rPr>
             <w:rStyle w:val="Hyperlink"/>
@@ -4696,7 +4696,7 @@
             <w:noProof/>
             <w:webHidden/>
           </w:rPr>
-          <w:instrText xml:space="preserve"> PAGEREF _Toc77259197 \h </w:instrText>
+          <w:instrText xml:space="preserve"> PAGEREF _Toc77860019 \h </w:instrText>
         </w:r>
         <w:r>
           <w:rPr>
@@ -4741,7 +4741,7 @@
           <w:szCs w:val="22"/>
         </w:rPr>
       </w:pPr>
-      <w:hyperlink w:anchor="_Toc77259198" w:history="1">
+      <w:hyperlink w:anchor="_Toc77860020" w:history="1">
         <w:r>
           <w:rPr>
             <w:rStyle w:val="Hyperlink"/>
@@ -4768,7 +4768,7 @@
             <w:noProof/>
             <w:webHidden/>
           </w:rPr>
-          <w:instrText xml:space="preserve"> PAGEREF _Toc77259198 \h </w:instrText>
+          <w:instrText xml:space="preserve"> PAGEREF _Toc77860020 \h </w:instrText>
         </w:r>
         <w:r>
           <w:rPr>
@@ -4813,7 +4813,7 @@
           <w:szCs w:val="22"/>
         </w:rPr>
       </w:pPr>
-      <w:hyperlink w:anchor="_Toc77259199" w:history="1">
+      <w:hyperlink w:anchor="_Toc77860021" w:history="1">
         <w:r>
           <w:rPr>
             <w:rStyle w:val="Hyperlink"/>
@@ -4840,7 +4840,7 @@
             <w:noProof/>
             <w:webHidden/>
           </w:rPr>
-          <w:instrText xml:space="preserve"> PAGEREF _Toc77259199 \h </w:instrText>
+          <w:instrText xml:space="preserve"> PAGEREF _Toc77860021 \h </w:instrText>
         </w:r>
         <w:r>
           <w:rPr>
@@ -4887,7 +4887,7 @@
           <w:szCs w:val="22"/>
         </w:rPr>
       </w:pPr>
-      <w:hyperlink w:anchor="_Toc77259200" w:history="1">
+      <w:hyperlink w:anchor="_Toc77860022" w:history="1">
         <w:r>
           <w:rPr>
             <w:rStyle w:val="Hyperlink"/>
@@ -4914,7 +4914,7 @@
             <w:noProof/>
             <w:webHidden/>
           </w:rPr>
-          <w:instrText xml:space="preserve"> PAGEREF _Toc77259200 \h </w:instrText>
+          <w:instrText xml:space="preserve"> PAGEREF _Toc77860022 \h </w:instrText>
         </w:r>
         <w:r>
           <w:rPr>
@@ -4959,7 +4959,7 @@
           <w:szCs w:val="22"/>
         </w:rPr>
       </w:pPr>
-      <w:hyperlink w:anchor="_Toc77259201" w:history="1">
+      <w:hyperlink w:anchor="_Toc77860023" w:history="1">
         <w:r>
           <w:rPr>
             <w:rStyle w:val="Hyperlink"/>
@@ -4986,7 +4986,7 @@
             <w:noProof/>
             <w:webHidden/>
           </w:rPr>
-          <w:instrText xml:space="preserve"> PAGEREF _Toc77259201 \h </w:instrText>
+          <w:instrText xml:space="preserve"> PAGEREF _Toc77860023 \h </w:instrText>
         </w:r>
         <w:r>
           <w:rPr>
@@ -5031,7 +5031,7 @@
           <w:szCs w:val="22"/>
         </w:rPr>
       </w:pPr>
-      <w:hyperlink w:anchor="_Toc77259202" w:history="1">
+      <w:hyperlink w:anchor="_Toc77860024" w:history="1">
         <w:r>
           <w:rPr>
             <w:rStyle w:val="Hyperlink"/>
@@ -5058,7 +5058,7 @@
             <w:noProof/>
             <w:webHidden/>
           </w:rPr>
-          <w:instrText xml:space="preserve"> PAGEREF _Toc77259202 \h </w:instrText>
+          <w:instrText xml:space="preserve"> PAGEREF _Toc77860024 \h </w:instrText>
         </w:r>
         <w:r>
           <w:rPr>
@@ -5103,7 +5103,7 @@
           <w:szCs w:val="22"/>
         </w:rPr>
       </w:pPr>
-      <w:hyperlink w:anchor="_Toc77259203" w:history="1">
+      <w:hyperlink w:anchor="_Toc77860025" w:history="1">
         <w:r>
           <w:rPr>
             <w:rStyle w:val="Hyperlink"/>
@@ -5130,7 +5130,7 @@
             <w:noProof/>
             <w:webHidden/>
           </w:rPr>
-          <w:instrText xml:space="preserve"> PAGEREF _Toc77259203 \h </w:instrText>
+          <w:instrText xml:space="preserve"> PAGEREF _Toc77860025 \h </w:instrText>
         </w:r>
         <w:r>
           <w:rPr>
@@ -5175,7 +5175,7 @@
           <w:szCs w:val="22"/>
         </w:rPr>
       </w:pPr>
-      <w:hyperlink w:anchor="_Toc77259204" w:history="1">
+      <w:hyperlink w:anchor="_Toc77860026" w:history="1">
         <w:r>
           <w:rPr>
             <w:rStyle w:val="Hyperlink"/>
@@ -5202,7 +5202,7 @@
             <w:noProof/>
             <w:webHidden/>
           </w:rPr>
-          <w:instrText xml:space="preserve"> PAGEREF _Toc77259204 \h </w:instrText>
+          <w:instrText xml:space="preserve"> PAGEREF _Toc77860026 \h </w:instrText>
         </w:r>
         <w:r>
           <w:rPr>
@@ -5247,7 +5247,7 @@
           <w:szCs w:val="22"/>
         </w:rPr>
       </w:pPr>
-      <w:hyperlink w:anchor="_Toc77259205" w:history="1">
+      <w:hyperlink w:anchor="_Toc77860027" w:history="1">
         <w:r>
           <w:rPr>
             <w:rStyle w:val="Hyperlink"/>
@@ -5274,7 +5274,7 @@
             <w:noProof/>
             <w:webHidden/>
           </w:rPr>
-          <w:instrText xml:space="preserve"> PAGEREF _Toc77259205 \h </w:instrText>
+          <w:instrText xml:space="preserve"> PAGEREF _Toc77860027 \h </w:instrText>
         </w:r>
         <w:r>
           <w:rPr>
@@ -5319,7 +5319,7 @@
           <w:szCs w:val="22"/>
         </w:rPr>
       </w:pPr>
-      <w:hyperlink w:anchor="_Toc77259206" w:history="1">
+      <w:hyperlink w:anchor="_Toc77860028" w:history="1">
         <w:r>
           <w:rPr>
             <w:rStyle w:val="Hyperlink"/>
@@ -5346,7 +5346,7 @@
             <w:noProof/>
             <w:webHidden/>
           </w:rPr>
-          <w:instrText xml:space="preserve"> PAGEREF _Toc77259206 \h </w:instrText>
+          <w:instrText xml:space="preserve"> PAGEREF _Toc77860028 \h </w:instrText>
         </w:r>
         <w:r>
           <w:rPr>
@@ -5391,7 +5391,7 @@
           <w:szCs w:val="22"/>
         </w:rPr>
       </w:pPr>
-      <w:hyperlink w:anchor="_Toc77259207" w:history="1">
+      <w:hyperlink w:anchor="_Toc77860029" w:history="1">
         <w:r>
           <w:rPr>
             <w:rStyle w:val="Hyperlink"/>
@@ -5418,7 +5418,7 @@
             <w:noProof/>
             <w:webHidden/>
           </w:rPr>
-          <w:instrText xml:space="preserve"> PAGEREF _Toc77259207 \h </w:instrText>
+          <w:instrText xml:space="preserve"> PAGEREF _Toc77860029 \h </w:instrText>
         </w:r>
         <w:r>
           <w:rPr>
@@ -5463,7 +5463,7 @@
           <w:szCs w:val="22"/>
         </w:rPr>
       </w:pPr>
-      <w:hyperlink w:anchor="_Toc77259208" w:history="1">
+      <w:hyperlink w:anchor="_Toc77860030" w:history="1">
         <w:r>
           <w:rPr>
             <w:rStyle w:val="Hyperlink"/>
@@ -5490,7 +5490,7 @@
             <w:noProof/>
             <w:webHidden/>
           </w:rPr>
-          <w:instrText xml:space="preserve"> PAGEREF _Toc77259208 \h </w:instrText>
+          <w:instrText xml:space="preserve"> PAGEREF _Toc77860030 \h </w:instrText>
         </w:r>
         <w:r>
           <w:rPr>
@@ -5535,7 +5535,7 @@
           <w:szCs w:val="22"/>
         </w:rPr>
       </w:pPr>
-      <w:hyperlink w:anchor="_Toc77259209" w:history="1">
+      <w:hyperlink w:anchor="_Toc77860031" w:history="1">
         <w:r>
           <w:rPr>
             <w:rStyle w:val="Hyperlink"/>
@@ -5562,7 +5562,7 @@
             <w:noProof/>
             <w:webHidden/>
           </w:rPr>
-          <w:instrText xml:space="preserve"> PAGEREF _Toc77259209 \h </w:instrText>
+          <w:instrText xml:space="preserve"> PAGEREF _Toc77860031 \h </w:instrText>
         </w:r>
         <w:r>
           <w:rPr>
@@ -5609,7 +5609,7 @@
           <w:szCs w:val="22"/>
         </w:rPr>
       </w:pPr>
-      <w:hyperlink w:anchor="_Toc77259210" w:history="1">
+      <w:hyperlink w:anchor="_Toc77860032" w:history="1">
         <w:r>
           <w:rPr>
             <w:rStyle w:val="Hyperlink"/>
@@ -5636,7 +5636,7 @@
             <w:noProof/>
             <w:webHidden/>
           </w:rPr>
-          <w:instrText xml:space="preserve"> PAGEREF _Toc77259210 \h </w:instrText>
+          <w:instrText xml:space="preserve"> PAGEREF _Toc77860032 \h </w:instrText>
         </w:r>
         <w:r>
           <w:rPr>
@@ -5681,7 +5681,7 @@
           <w:szCs w:val="22"/>
         </w:rPr>
       </w:pPr>
-      <w:hyperlink w:anchor="_Toc77259211" w:history="1">
+      <w:hyperlink w:anchor="_Toc77860033" w:history="1">
         <w:r>
           <w:rPr>
             <w:rStyle w:val="Hyperlink"/>
@@ -5708,7 +5708,7 @@
             <w:noProof/>
             <w:webHidden/>
           </w:rPr>
-          <w:instrText xml:space="preserve"> PAGEREF _Toc77259211 \h </w:instrText>
+          <w:instrText xml:space="preserve"> PAGEREF _Toc77860033 \h </w:instrText>
         </w:r>
         <w:r>
           <w:rPr>
@@ -5753,7 +5753,7 @@
           <w:szCs w:val="22"/>
         </w:rPr>
       </w:pPr>
-      <w:hyperlink w:anchor="_Toc77259212" w:history="1">
+      <w:hyperlink w:anchor="_Toc77860034" w:history="1">
         <w:r>
           <w:rPr>
             <w:rStyle w:val="Hyperlink"/>
@@ -5780,7 +5780,7 @@
             <w:noProof/>
             <w:webHidden/>
           </w:rPr>
-          <w:instrText xml:space="preserve"> PAGEREF _Toc77259212 \h </w:instrText>
+          <w:instrText xml:space="preserve"> PAGEREF _Toc77860034 \h </w:instrText>
         </w:r>
         <w:r>
           <w:rPr>
@@ -5825,7 +5825,7 @@
           <w:szCs w:val="22"/>
         </w:rPr>
       </w:pPr>
-      <w:hyperlink w:anchor="_Toc77259213" w:history="1">
+      <w:hyperlink w:anchor="_Toc77860035" w:history="1">
         <w:r>
           <w:rPr>
             <w:rStyle w:val="Hyperlink"/>
@@ -5852,7 +5852,7 @@
             <w:noProof/>
             <w:webHidden/>
           </w:rPr>
-          <w:instrText xml:space="preserve"> PAGEREF _Toc77259213 \h </w:instrText>
+          <w:instrText xml:space="preserve"> PAGEREF _Toc77860035 \h </w:instrText>
         </w:r>
         <w:r>
           <w:rPr>
@@ -5897,7 +5897,7 @@
           <w:szCs w:val="22"/>
         </w:rPr>
       </w:pPr>
-      <w:hyperlink w:anchor="_Toc77259214" w:history="1">
+      <w:hyperlink w:anchor="_Toc77860036" w:history="1">
         <w:r>
           <w:rPr>
             <w:rStyle w:val="Hyperlink"/>
@@ -5924,7 +5924,7 @@
             <w:noProof/>
             <w:webHidden/>
           </w:rPr>
-          <w:instrText xml:space="preserve"> PAGEREF _Toc77259214 \h </w:instrText>
+          <w:instrText xml:space="preserve"> PAGEREF _Toc77860036 \h </w:instrText>
         </w:r>
         <w:r>
           <w:rPr>
@@ -5969,7 +5969,7 @@
           <w:szCs w:val="22"/>
         </w:rPr>
       </w:pPr>
-      <w:hyperlink w:anchor="_Toc77259215" w:history="1">
+      <w:hyperlink w:anchor="_Toc77860037" w:history="1">
         <w:r>
           <w:rPr>
             <w:rStyle w:val="Hyperlink"/>
@@ -5996,7 +5996,7 @@
             <w:noProof/>
             <w:webHidden/>
           </w:rPr>
-          <w:instrText xml:space="preserve"> PAGEREF _Toc77259215 \h </w:instrText>
+          <w:instrText xml:space="preserve"> PAGEREF _Toc77860037 \h </w:instrText>
         </w:r>
         <w:r>
           <w:rPr>
@@ -6041,7 +6041,7 @@
           <w:szCs w:val="22"/>
         </w:rPr>
       </w:pPr>
-      <w:hyperlink w:anchor="_Toc77259216" w:history="1">
+      <w:hyperlink w:anchor="_Toc77860038" w:history="1">
         <w:r>
           <w:rPr>
             <w:rStyle w:val="Hyperlink"/>
@@ -6068,7 +6068,7 @@
             <w:noProof/>
             <w:webHidden/>
           </w:rPr>
-          <w:instrText xml:space="preserve"> PAGEREF _Toc77259216 \h </w:instrText>
+          <w:instrText xml:space="preserve"> PAGEREF _Toc77860038 \h </w:instrText>
         </w:r>
         <w:r>
           <w:rPr>
@@ -6113,7 +6113,7 @@
           <w:szCs w:val="22"/>
         </w:rPr>
       </w:pPr>
-      <w:hyperlink w:anchor="_Toc77259217" w:history="1">
+      <w:hyperlink w:anchor="_Toc77860039" w:history="1">
         <w:r>
           <w:rPr>
             <w:rStyle w:val="Hyperlink"/>
@@ -6140,7 +6140,7 @@
             <w:noProof/>
             <w:webHidden/>
           </w:rPr>
-          <w:instrText xml:space="preserve"> PAGEREF _Toc77259217 \h </w:instrText>
+          <w:instrText xml:space="preserve"> PAGEREF _Toc77860039 \h </w:instrText>
         </w:r>
         <w:r>
           <w:rPr>
@@ -6185,7 +6185,7 @@
           <w:szCs w:val="22"/>
         </w:rPr>
       </w:pPr>
-      <w:hyperlink w:anchor="_Toc77259218" w:history="1">
+      <w:hyperlink w:anchor="_Toc77860040" w:history="1">
         <w:r>
           <w:rPr>
             <w:rStyle w:val="Hyperlink"/>
@@ -6212,7 +6212,7 @@
             <w:noProof/>
             <w:webHidden/>
           </w:rPr>
-          <w:instrText xml:space="preserve"> PAGEREF _Toc77259218 \h </w:instrText>
+          <w:instrText xml:space="preserve"> PAGEREF _Toc77860040 \h </w:instrText>
         </w:r>
         <w:r>
           <w:rPr>
@@ -6257,7 +6257,7 @@
           <w:szCs w:val="22"/>
         </w:rPr>
       </w:pPr>
-      <w:hyperlink w:anchor="_Toc77259219" w:history="1">
+      <w:hyperlink w:anchor="_Toc77860041" w:history="1">
         <w:r>
           <w:rPr>
             <w:rStyle w:val="Hyperlink"/>
@@ -6284,7 +6284,7 @@
             <w:noProof/>
             <w:webHidden/>
           </w:rPr>
-          <w:instrText xml:space="preserve"> PAGEREF _Toc77259219 \h </w:instrText>
+          <w:instrText xml:space="preserve"> PAGEREF _Toc77860041 \h </w:instrText>
         </w:r>
         <w:r>
           <w:rPr>
@@ -6331,7 +6331,7 @@
           <w:szCs w:val="22"/>
         </w:rPr>
       </w:pPr>
-      <w:hyperlink w:anchor="_Toc77259220" w:history="1">
+      <w:hyperlink w:anchor="_Toc77860042" w:history="1">
         <w:r>
           <w:rPr>
             <w:rStyle w:val="Hyperlink"/>
@@ -6358,7 +6358,7 @@
             <w:noProof/>
             <w:webHidden/>
           </w:rPr>
-          <w:instrText xml:space="preserve"> PAGEREF _Toc77259220 \h </w:instrText>
+          <w:instrText xml:space="preserve"> PAGEREF _Toc77860042 \h </w:instrText>
         </w:r>
         <w:r>
           <w:rPr>
@@ -6403,7 +6403,7 @@
           <w:szCs w:val="22"/>
         </w:rPr>
       </w:pPr>
-      <w:hyperlink w:anchor="_Toc77259221" w:history="1">
+      <w:hyperlink w:anchor="_Toc77860043" w:history="1">
         <w:r>
           <w:rPr>
             <w:rStyle w:val="Hyperlink"/>
@@ -6430,7 +6430,7 @@
             <w:noProof/>
             <w:webHidden/>
           </w:rPr>
-          <w:instrText xml:space="preserve"> PAGEREF _Toc77259221 \h </w:instrText>
+          <w:instrText xml:space="preserve"> PAGEREF _Toc77860043 \h </w:instrText>
         </w:r>
         <w:r>
           <w:rPr>
@@ -6475,7 +6475,7 @@
           <w:szCs w:val="22"/>
         </w:rPr>
       </w:pPr>
-      <w:hyperlink w:anchor="_Toc77259222" w:history="1">
+      <w:hyperlink w:anchor="_Toc77860044" w:history="1">
         <w:r>
           <w:rPr>
             <w:rStyle w:val="Hyperlink"/>
@@ -6502,7 +6502,7 @@
             <w:noProof/>
             <w:webHidden/>
           </w:rPr>
-          <w:instrText xml:space="preserve"> PAGEREF _Toc77259222 \h </w:instrText>
+          <w:instrText xml:space="preserve"> PAGEREF _Toc77860044 \h </w:instrText>
         </w:r>
         <w:r>
           <w:rPr>
@@ -6547,7 +6547,7 @@
           <w:szCs w:val="22"/>
         </w:rPr>
       </w:pPr>
-      <w:hyperlink w:anchor="_Toc77259223" w:history="1">
+      <w:hyperlink w:anchor="_Toc77860045" w:history="1">
         <w:r>
           <w:rPr>
             <w:rStyle w:val="Hyperlink"/>
@@ -6574,7 +6574,7 @@
             <w:noProof/>
             <w:webHidden/>
           </w:rPr>
-          <w:instrText xml:space="preserve"> PAGEREF _Toc77259223 \h </w:instrText>
+          <w:instrText xml:space="preserve"> PAGEREF _Toc77860045 \h </w:instrText>
         </w:r>
         <w:r>
           <w:rPr>
@@ -6619,7 +6619,7 @@
           <w:szCs w:val="22"/>
         </w:rPr>
       </w:pPr>
-      <w:hyperlink w:anchor="_Toc77259224" w:history="1">
+      <w:hyperlink w:anchor="_Toc77860046" w:history="1">
         <w:r>
           <w:rPr>
             <w:rStyle w:val="Hyperlink"/>
@@ -6646,7 +6646,7 @@
             <w:noProof/>
             <w:webHidden/>
           </w:rPr>
-          <w:instrText xml:space="preserve"> PAGEREF _Toc77259224 \h </w:instrText>
+          <w:instrText xml:space="preserve"> PAGEREF _Toc77860046 \h </w:instrText>
         </w:r>
         <w:r>
           <w:rPr>
@@ -6691,7 +6691,7 @@
           <w:szCs w:val="22"/>
         </w:rPr>
       </w:pPr>
-      <w:hyperlink w:anchor="_Toc77259225" w:history="1">
+      <w:hyperlink w:anchor="_Toc77860047" w:history="1">
         <w:r>
           <w:rPr>
             <w:rStyle w:val="Hyperlink"/>
@@ -6718,7 +6718,7 @@
             <w:noProof/>
             <w:webHidden/>
           </w:rPr>
-          <w:instrText xml:space="preserve"> PAGEREF _Toc77259225 \h </w:instrText>
+          <w:instrText xml:space="preserve"> PAGEREF _Toc77860047 \h </w:instrText>
         </w:r>
         <w:r>
           <w:rPr>
@@ -6765,7 +6765,7 @@
           <w:szCs w:val="22"/>
         </w:rPr>
       </w:pPr>
-      <w:hyperlink w:anchor="_Toc77259226" w:history="1">
+      <w:hyperlink w:anchor="_Toc77860048" w:history="1">
         <w:r>
           <w:rPr>
             <w:rStyle w:val="Hyperlink"/>
@@ -6792,7 +6792,7 @@
             <w:noProof/>
             <w:webHidden/>
           </w:rPr>
-          <w:instrText xml:space="preserve"> PAGEREF _Toc77259226 \h </w:instrText>
+          <w:instrText xml:space="preserve"> PAGEREF _Toc77860048 \h </w:instrText>
         </w:r>
         <w:r>
           <w:rPr>
@@ -6837,7 +6837,7 @@
           <w:szCs w:val="22"/>
         </w:rPr>
       </w:pPr>
-      <w:hyperlink w:anchor="_Toc77259227" w:history="1">
+      <w:hyperlink w:anchor="_Toc77860049" w:history="1">
         <w:r>
           <w:rPr>
             <w:rStyle w:val="Hyperlink"/>
@@ -6864,7 +6864,7 @@
             <w:noProof/>
             <w:webHidden/>
           </w:rPr>
-          <w:instrText xml:space="preserve"> PAGEREF _Toc77259227 \h </w:instrText>
+          <w:instrText xml:space="preserve"> PAGEREF _Toc77860049 \h </w:instrText>
         </w:r>
         <w:r>
           <w:rPr>
@@ -6909,7 +6909,7 @@
           <w:szCs w:val="22"/>
         </w:rPr>
       </w:pPr>
-      <w:hyperlink w:anchor="_Toc77259228" w:history="1">
+      <w:hyperlink w:anchor="_Toc77860050" w:history="1">
         <w:r>
           <w:rPr>
             <w:rStyle w:val="Hyperlink"/>
@@ -6936,7 +6936,7 @@
             <w:noProof/>
             <w:webHidden/>
           </w:rPr>
-          <w:instrText xml:space="preserve"> PAGEREF _Toc77259228 \h </w:instrText>
+          <w:instrText xml:space="preserve"> PAGEREF _Toc77860050 \h </w:instrText>
         </w:r>
         <w:r>
           <w:rPr>
@@ -6981,7 +6981,7 @@
           <w:szCs w:val="22"/>
         </w:rPr>
       </w:pPr>
-      <w:hyperlink w:anchor="_Toc77259229" w:history="1">
+      <w:hyperlink w:anchor="_Toc77860051" w:history="1">
         <w:r>
           <w:rPr>
             <w:rStyle w:val="Hyperlink"/>
@@ -7008,7 +7008,7 @@
             <w:noProof/>
             <w:webHidden/>
           </w:rPr>
-          <w:instrText xml:space="preserve"> PAGEREF _Toc77259229 \h </w:instrText>
+          <w:instrText xml:space="preserve"> PAGEREF _Toc77860051 \h </w:instrText>
         </w:r>
         <w:r>
           <w:rPr>
@@ -7053,7 +7053,7 @@
           <w:szCs w:val="22"/>
         </w:rPr>
       </w:pPr>
-      <w:hyperlink w:anchor="_Toc77259230" w:history="1">
+      <w:hyperlink w:anchor="_Toc77860052" w:history="1">
         <w:r>
           <w:rPr>
             <w:rStyle w:val="Hyperlink"/>
@@ -7080,7 +7080,7 @@
             <w:noProof/>
             <w:webHidden/>
           </w:rPr>
-          <w:instrText xml:space="preserve"> PAGEREF _Toc77259230 \h </w:instrText>
+          <w:instrText xml:space="preserve"> PAGEREF _Toc77860052 \h </w:instrText>
         </w:r>
         <w:r>
           <w:rPr>
@@ -7125,7 +7125,7 @@
           <w:szCs w:val="22"/>
         </w:rPr>
       </w:pPr>
-      <w:hyperlink w:anchor="_Toc77259231" w:history="1">
+      <w:hyperlink w:anchor="_Toc77860053" w:history="1">
         <w:r>
           <w:rPr>
             <w:rStyle w:val="Hyperlink"/>
@@ -7152,7 +7152,7 @@
             <w:noProof/>
             <w:webHidden/>
           </w:rPr>
-          <w:instrText xml:space="preserve"> PAGEREF _Toc77259231 \h </w:instrText>
+          <w:instrText xml:space="preserve"> PAGEREF _Toc77860053 \h </w:instrText>
         </w:r>
         <w:r>
           <w:rPr>
@@ -7199,7 +7199,7 @@
           <w:szCs w:val="22"/>
         </w:rPr>
       </w:pPr>
-      <w:hyperlink w:anchor="_Toc77259232" w:history="1">
+      <w:hyperlink w:anchor="_Toc77860054" w:history="1">
         <w:r>
           <w:rPr>
             <w:rStyle w:val="Hyperlink"/>
@@ -7226,7 +7226,7 @@
             <w:noProof/>
             <w:webHidden/>
           </w:rPr>
-          <w:instrText xml:space="preserve"> PAGEREF _Toc77259232 \h </w:instrText>
+          <w:instrText xml:space="preserve"> PAGEREF _Toc77860054 \h </w:instrText>
         </w:r>
         <w:r>
           <w:rPr>
@@ -7271,7 +7271,7 @@
           <w:szCs w:val="22"/>
         </w:rPr>
       </w:pPr>
-      <w:hyperlink w:anchor="_Toc77259233" w:history="1">
+      <w:hyperlink w:anchor="_Toc77860055" w:history="1">
         <w:r>
           <w:rPr>
             <w:rStyle w:val="Hyperlink"/>
@@ -7298,7 +7298,7 @@
             <w:noProof/>
             <w:webHidden/>
           </w:rPr>
-          <w:instrText xml:space="preserve"> PAGEREF _Toc77259233 \h </w:instrText>
+          <w:instrText xml:space="preserve"> PAGEREF _Toc77860055 \h </w:instrText>
         </w:r>
         <w:r>
           <w:rPr>
@@ -7343,7 +7343,7 @@
           <w:szCs w:val="22"/>
         </w:rPr>
       </w:pPr>
-      <w:hyperlink w:anchor="_Toc77259234" w:history="1">
+      <w:hyperlink w:anchor="_Toc77860056" w:history="1">
         <w:r>
           <w:rPr>
             <w:rStyle w:val="Hyperlink"/>
@@ -7370,7 +7370,7 @@
             <w:noProof/>
             <w:webHidden/>
           </w:rPr>
-          <w:instrText xml:space="preserve"> PAGEREF _Toc77259234 \h </w:instrText>
+          <w:instrText xml:space="preserve"> PAGEREF _Toc77860056 \h </w:instrText>
         </w:r>
         <w:r>
           <w:rPr>
@@ -7415,7 +7415,7 @@
           <w:szCs w:val="22"/>
         </w:rPr>
       </w:pPr>
-      <w:hyperlink w:anchor="_Toc77259235" w:history="1">
+      <w:hyperlink w:anchor="_Toc77860057" w:history="1">
         <w:r>
           <w:rPr>
             <w:rStyle w:val="Hyperlink"/>
@@ -7442,7 +7442,7 @@
             <w:noProof/>
             <w:webHidden/>
           </w:rPr>
-          <w:instrText xml:space="preserve"> PAGEREF _Toc77259235 \h </w:instrText>
+          <w:instrText xml:space="preserve"> PAGEREF _Toc77860057 \h </w:instrText>
         </w:r>
         <w:r>
           <w:rPr>
@@ -7487,7 +7487,7 @@
           <w:szCs w:val="22"/>
         </w:rPr>
       </w:pPr>
-      <w:hyperlink w:anchor="_Toc77259236" w:history="1">
+      <w:hyperlink w:anchor="_Toc77860058" w:history="1">
         <w:r>
           <w:rPr>
             <w:rStyle w:val="Hyperlink"/>
@@ -7514,7 +7514,7 @@
             <w:noProof/>
             <w:webHidden/>
           </w:rPr>
-          <w:instrText xml:space="preserve"> PAGEREF _Toc77259236 \h </w:instrText>
+          <w:instrText xml:space="preserve"> PAGEREF _Toc77860058 \h </w:instrText>
         </w:r>
         <w:r>
           <w:rPr>
@@ -7571,7 +7571,7 @@
       <w:pPr>
         <w:pStyle w:val="Heading1"/>
       </w:pPr>
-      <w:bookmarkStart w:id="1" w:name="_Toc77259137"/>
+      <w:bookmarkStart w:id="1" w:name="_Toc77859959"/>
       <w:r>
         <w:lastRenderedPageBreak/>
         <w:t>Introduction</w:t>
@@ -7585,7 +7585,7 @@
       <w:pPr>
         <w:pStyle w:val="Heading2"/>
       </w:pPr>
-      <w:bookmarkStart w:id="2" w:name="_Toc77259138"/>
+      <w:bookmarkStart w:id="2" w:name="_Toc77859960"/>
       <w:r>
         <w:t>The SaTScan Software</w:t>
       </w:r>
@@ -7856,12 +7856,11 @@
     </w:p>
     <w:p>
       <w:pPr>
-        <w:pStyle w:val="List2"/>
+        <w:pStyle w:val="ListParagraph"/>
         <w:numPr>
           <w:ilvl w:val="0"/>
-          <w:numId w:val="13"/>
+          <w:numId w:val="56"/>
         </w:numPr>
-        <w:spacing w:before="0" w:after="0"/>
       </w:pPr>
       <w:r>
         <w:t xml:space="preserve">National Cancer Institute, Division of Cancer Prevention, Biometry Branch [v1.0, 2.0, 2.1] </w:t>
@@ -7869,110 +7868,92 @@
     </w:p>
     <w:p>
       <w:pPr>
+        <w:pStyle w:val="ListParagraph"/>
         <w:numPr>
           <w:ilvl w:val="0"/>
-          <w:numId w:val="13"/>
+          <w:numId w:val="56"/>
         </w:numPr>
-        <w:spacing w:before="0" w:after="0"/>
-      </w:pPr>
-      <w:r>
-        <w:t>National Cancer Institute, Division of Cancer Control and Population Sciences, Statistical Research and Applications Branch [v3.0 (part), v6.1 (part)</w:t>
-      </w:r>
-      <w:r>
-        <w:t>, 8.0 (part), v9.0 (part)</w:t>
-      </w:r>
-      <w:r>
-        <w:t xml:space="preserve">] </w:t>
-      </w:r>
-    </w:p>
-    <w:p>
-      <w:pPr>
+      </w:pPr>
+      <w:r>
+        <w:t xml:space="preserve">National Cancer Institute, Division of Cancer Control and Population Sciences, Statistical Research and Applications Branch [v3.0 (part), 6.1 (part), 8.0 (part), 9.0 (part)] </w:t>
+      </w:r>
+    </w:p>
+    <w:p>
+      <w:pPr>
+        <w:pStyle w:val="ListParagraph"/>
         <w:numPr>
           <w:ilvl w:val="0"/>
-          <w:numId w:val="13"/>
+          <w:numId w:val="56"/>
         </w:numPr>
-        <w:spacing w:before="0" w:after="0"/>
-      </w:pPr>
-      <w:r>
-        <w:t>Alfred P. Sloan Foundation, through a grant to the New York Academy of Medicine (Farzad Mostashari, PI) [v3.0 (part), 3.1, 4.0, 5.0, 5.1]</w:t>
-      </w:r>
-    </w:p>
-    <w:p>
-      <w:pPr>
+      </w:pPr>
+      <w:r>
+        <w:t>Alfred P. Sloan Foundation, through a grant to the New York Academy of Medicine [SaTScan v3.0 (part), 3.1, 4.0, 5.0, 5.1] and the Fund for Public Health in New York City [v10.0 (part)]</w:t>
+      </w:r>
+    </w:p>
+    <w:p>
+      <w:pPr>
+        <w:pStyle w:val="ListParagraph"/>
         <w:numPr>
           <w:ilvl w:val="0"/>
-          <w:numId w:val="13"/>
+          <w:numId w:val="56"/>
         </w:numPr>
-        <w:spacing w:before="0" w:after="0"/>
-      </w:pPr>
-      <w:r>
-        <w:t xml:space="preserve">Centers for Disease Control and Prevention, through Association of American Medical Colleges Cooperative Agreement award number MM-0870  [v6.0, 6.1 (part)]. </w:t>
-      </w:r>
-    </w:p>
-    <w:p>
-      <w:pPr>
+      </w:pPr>
+      <w:r>
+        <w:t>Centers for Disease Control and Prevention, through Association of American Medical Colleges Cooperative Agreement award number MM-0870 [SaTScan v6.0, 6.1 (part)] and ELC CARES grant NU50CK000517-01-09 [v10.0 (part)]</w:t>
+      </w:r>
+    </w:p>
+    <w:p>
+      <w:pPr>
+        <w:pStyle w:val="ListParagraph"/>
         <w:numPr>
           <w:ilvl w:val="0"/>
-          <w:numId w:val="13"/>
+          <w:numId w:val="56"/>
         </w:numPr>
-        <w:spacing w:before="0" w:after="0"/>
-      </w:pPr>
-      <w:r>
-        <w:t>National Institute of Child Health and Development</w:t>
-      </w:r>
-      <w:r>
-        <w:t>, through grant #RO1HD048852</w:t>
-      </w:r>
-      <w:r>
-        <w:t xml:space="preserve"> [7.0</w:t>
-      </w:r>
-      <w:r>
-        <w:t>, 8.0</w:t>
-      </w:r>
-      <w:r>
-        <w:t>, 9.0 (part)</w:t>
-      </w:r>
-      <w:r>
-        <w:t>]</w:t>
-      </w:r>
-    </w:p>
-    <w:p>
-      <w:pPr>
+      </w:pPr>
+      <w:r>
+        <w:t>National Institute of Child Health and Development, through grant #RO1HD048852 [</w:t>
+      </w:r>
+      <w:r>
+        <w:t>v</w:t>
+      </w:r>
+      <w:r>
+        <w:t>7.0, 8.0, 9.0 (part)]</w:t>
+      </w:r>
+    </w:p>
+    <w:p>
+      <w:pPr>
+        <w:pStyle w:val="ListParagraph"/>
         <w:numPr>
           <w:ilvl w:val="0"/>
-          <w:numId w:val="13"/>
+          <w:numId w:val="56"/>
         </w:numPr>
-        <w:spacing w:before="0" w:after="0"/>
-      </w:pPr>
-      <w:r>
-        <w:t>National Cancer Institute, Division of Cancer Epidemiology and Genetics [v9.0 (part)</w:t>
-      </w:r>
-      <w:r>
-        <w:t>,v9.1</w:t>
-      </w:r>
-      <w:r>
-        <w:t>]</w:t>
-      </w:r>
-    </w:p>
-    <w:p>
-      <w:pPr>
+      </w:pPr>
+      <w:r>
+        <w:t>National Cancer Institute, Division of Cancer Epidemiology and Genetics [v9.0 (part), 9.1]</w:t>
+      </w:r>
+    </w:p>
+    <w:p>
+      <w:pPr>
+        <w:pStyle w:val="ListParagraph"/>
         <w:numPr>
           <w:ilvl w:val="0"/>
-          <w:numId w:val="13"/>
+          <w:numId w:val="56"/>
         </w:numPr>
-        <w:spacing w:before="0" w:after="0"/>
-      </w:pPr>
-      <w:r>
-        <w:t>National Institute of General Medical Sciences, through a Modeling Infectious Disease Agent Studies grant #</w:t>
-      </w:r>
-      <w:r>
-        <w:t>U01GM076672</w:t>
-      </w:r>
-      <w:r>
-        <w:t xml:space="preserve"> </w:t>
-      </w:r>
-      <w:r>
-        <w:t>[v9.0 (part)]</w:t>
+      </w:pPr>
+      <w:r>
+        <w:t>National Institute of General Medical Sciences, through a Modeling Infectious Disease Agent Studies grant #U01GM076672 [v9.0 (part)]</w:t>
+      </w:r>
+    </w:p>
+    <w:p>
+      <w:pPr>
+        <w:pStyle w:val="ListParagraph"/>
+        <w:numPr>
+          <w:ilvl w:val="0"/>
+          <w:numId w:val="56"/>
+        </w:numPr>
+      </w:pPr>
+      <w:r>
+        <w:t>CDC Foundation, through a grant to the Fund for Public Health in NYC [v10.0 (part)]</w:t>
       </w:r>
     </w:p>
     <w:p>
@@ -8009,7 +7990,7 @@
       <w:pPr>
         <w:pStyle w:val="Heading2"/>
       </w:pPr>
-      <w:bookmarkStart w:id="3" w:name="_Toc77259139"/>
+      <w:bookmarkStart w:id="3" w:name="_Toc77859961"/>
       <w:r>
         <w:t>Download and Installation</w:t>
       </w:r>
@@ -8043,7 +8024,7 @@
       <w:pPr>
         <w:pStyle w:val="Heading2"/>
       </w:pPr>
-      <w:bookmarkStart w:id="4" w:name="_Toc77259140"/>
+      <w:bookmarkStart w:id="4" w:name="_Toc77859962"/>
       <w:r>
         <w:t>Test Run</w:t>
       </w:r>
@@ -8230,6 +8211,7 @@
           <w:b/>
           <w:bCs/>
         </w:rPr>
+        <w:lastRenderedPageBreak/>
         <w:t>Related Topics:</w:t>
       </w:r>
       <w:r>
@@ -8247,9 +8229,8 @@
       <w:pPr>
         <w:pStyle w:val="Heading2"/>
       </w:pPr>
-      <w:bookmarkStart w:id="5" w:name="_Toc77259141"/>
-      <w:r>
-        <w:lastRenderedPageBreak/>
+      <w:bookmarkStart w:id="5" w:name="_Toc77859963"/>
+      <w:r>
         <w:t>Help System</w:t>
       </w:r>
       <w:bookmarkEnd w:id="5"/>
@@ -8389,7 +8370,7 @@
       <w:pPr>
         <w:pStyle w:val="Heading2"/>
       </w:pPr>
-      <w:bookmarkStart w:id="6" w:name="_Toc77259142"/>
+      <w:bookmarkStart w:id="6" w:name="_Toc77859964"/>
       <w:r>
         <w:t>Sample Data Sets</w:t>
       </w:r>
@@ -9857,7 +9838,7 @@
       <w:r>
         <w:br w:type="page"/>
       </w:r>
-      <w:bookmarkStart w:id="9" w:name="_Toc77259143"/>
+      <w:bookmarkStart w:id="9" w:name="_Toc77859965"/>
       <w:r>
         <w:lastRenderedPageBreak/>
         <w:t>Statistical Methodology</w:t>
@@ -10244,7 +10225,7 @@
       <w:pPr>
         <w:pStyle w:val="Heading2"/>
       </w:pPr>
-      <w:bookmarkStart w:id="10" w:name="_Toc77259144"/>
+      <w:bookmarkStart w:id="10" w:name="_Toc77859966"/>
       <w:r>
         <w:t>Spatial, Temporal and Space-Time Scan Statistics</w:t>
       </w:r>
@@ -10789,7 +10770,7 @@
       <w:pPr>
         <w:pStyle w:val="Heading2"/>
       </w:pPr>
-      <w:bookmarkStart w:id="11" w:name="_Toc77259145"/>
+      <w:bookmarkStart w:id="11" w:name="_Toc77859967"/>
       <w:r>
         <w:t>Bernoulli Model</w:t>
       </w:r>
@@ -10942,7 +10923,7 @@
           <w:szCs w:val="30"/>
         </w:rPr>
       </w:pPr>
-      <w:bookmarkStart w:id="12" w:name="_Toc77259146"/>
+      <w:bookmarkStart w:id="12" w:name="_Toc77859968"/>
       <w:r>
         <w:lastRenderedPageBreak/>
         <w:t xml:space="preserve">Discrete </w:t>
@@ -11153,7 +11134,7 @@
       <w:pPr>
         <w:pStyle w:val="Heading2"/>
       </w:pPr>
-      <w:bookmarkStart w:id="13" w:name="_Toc77259147"/>
+      <w:bookmarkStart w:id="13" w:name="_Toc77859969"/>
       <w:r>
         <w:t>Space-Time Permutation Model</w:t>
       </w:r>
@@ -11309,7 +11290,7 @@
           <w:szCs w:val="30"/>
         </w:rPr>
       </w:pPr>
-      <w:bookmarkStart w:id="16" w:name="_Toc77259148"/>
+      <w:bookmarkStart w:id="16" w:name="_Toc77859970"/>
       <w:r>
         <w:t>Multinomial Model</w:t>
       </w:r>
@@ -11486,7 +11467,7 @@
           <w:szCs w:val="30"/>
         </w:rPr>
       </w:pPr>
-      <w:bookmarkStart w:id="17" w:name="_Toc77259149"/>
+      <w:bookmarkStart w:id="17" w:name="_Toc77859971"/>
       <w:r>
         <w:t>Ordinal Model</w:t>
       </w:r>
@@ -11617,7 +11598,7 @@
           <w:szCs w:val="30"/>
         </w:rPr>
       </w:pPr>
-      <w:bookmarkStart w:id="18" w:name="_Toc77259150"/>
+      <w:bookmarkStart w:id="18" w:name="_Toc77859972"/>
       <w:r>
         <w:lastRenderedPageBreak/>
         <w:t>Exponential Model</w:t>
@@ -11720,7 +11701,7 @@
           <w:szCs w:val="30"/>
         </w:rPr>
       </w:pPr>
-      <w:bookmarkStart w:id="19" w:name="_Toc77259151"/>
+      <w:bookmarkStart w:id="19" w:name="_Toc77859973"/>
       <w:r>
         <w:t>Normal Model</w:t>
       </w:r>
@@ -11886,7 +11867,7 @@
           <w:szCs w:val="30"/>
         </w:rPr>
       </w:pPr>
-      <w:bookmarkStart w:id="20" w:name="_Toc77259152"/>
+      <w:bookmarkStart w:id="20" w:name="_Toc77859974"/>
       <w:r>
         <w:t>Continuous</w:t>
       </w:r>
@@ -12301,7 +12282,7 @@
       <w:pPr>
         <w:pStyle w:val="Heading2"/>
       </w:pPr>
-      <w:bookmarkStart w:id="21" w:name="_Toc77259153"/>
+      <w:bookmarkStart w:id="21" w:name="_Toc77859975"/>
       <w:r>
         <w:t>Probability Model Comparison</w:t>
       </w:r>
@@ -12807,7 +12788,7 @@
       <w:pPr>
         <w:pStyle w:val="Heading2"/>
       </w:pPr>
-      <w:bookmarkStart w:id="22" w:name="_Toc77259154"/>
+      <w:bookmarkStart w:id="22" w:name="_Toc77859976"/>
       <w:bookmarkEnd w:id="14"/>
       <w:bookmarkEnd w:id="15"/>
       <w:r>
@@ -12904,7 +12885,7 @@
           <v:shape id="_x0000_i1025" type="#_x0000_t75" alt="Equation for the likelihood ratio" style="width:136.8pt;height:39pt" o:ole="">
             <v:imagedata r:id="rId14" o:title=""/>
           </v:shape>
-          <o:OLEObject Type="Embed" ProgID="Equation.3" ShapeID="_x0000_i1025" DrawAspect="Content" ObjectID="_1687938049" r:id="rId15"/>
+          <o:OLEObject Type="Embed" ProgID="Equation.3" ShapeID="_x0000_i1025" DrawAspect="Content" ObjectID="_1688473733" r:id="rId15"/>
         </w:object>
       </w:r>
     </w:p>
@@ -13059,7 +13040,7 @@
           <v:shape id="_x0000_i1026" type="#_x0000_t75" alt="Equation for the Bernoulli model the likelihood function " style="width:309.6pt;height:36.6pt" o:ole="">
             <v:imagedata r:id="rId16" o:title=""/>
           </v:shape>
-          <o:OLEObject Type="Embed" ProgID="Equation.3" ShapeID="_x0000_i1026" DrawAspect="Content" ObjectID="_1687938050" r:id="rId17"/>
+          <o:OLEObject Type="Embed" ProgID="Equation.3" ShapeID="_x0000_i1026" DrawAspect="Content" ObjectID="_1688473734" r:id="rId17"/>
         </w:object>
       </w:r>
     </w:p>
@@ -13382,7 +13363,7 @@
       <w:pPr>
         <w:pStyle w:val="Heading2"/>
       </w:pPr>
-      <w:bookmarkStart w:id="25" w:name="_Toc77259155"/>
+      <w:bookmarkStart w:id="25" w:name="_Toc77859977"/>
       <w:bookmarkEnd w:id="23"/>
       <w:bookmarkEnd w:id="24"/>
       <w:r>
@@ -13487,7 +13468,7 @@
       <w:pPr>
         <w:pStyle w:val="Heading2"/>
       </w:pPr>
-      <w:bookmarkStart w:id="26" w:name="_Toc77259156"/>
+      <w:bookmarkStart w:id="26" w:name="_Toc77859978"/>
       <w:r>
         <w:t>Adjusting for More Likely Clusters</w:t>
       </w:r>
@@ -13585,7 +13566,7 @@
       <w:pPr>
         <w:pStyle w:val="Heading2"/>
       </w:pPr>
-      <w:bookmarkStart w:id="27" w:name="_Toc77259157"/>
+      <w:bookmarkStart w:id="27" w:name="_Toc77859979"/>
       <w:r>
         <w:t>Drilldown</w:t>
       </w:r>
@@ -13655,7 +13636,7 @@
       <w:pPr>
         <w:pStyle w:val="Heading2"/>
       </w:pPr>
-      <w:bookmarkStart w:id="28" w:name="_Toc77259158"/>
+      <w:bookmarkStart w:id="28" w:name="_Toc77859980"/>
       <w:r>
         <w:t>Covariate Adjustments</w:t>
       </w:r>
@@ -14507,7 +14488,7 @@
       <w:pPr>
         <w:pStyle w:val="Heading2"/>
       </w:pPr>
-      <w:bookmarkStart w:id="29" w:name="_Toc77259159"/>
+      <w:bookmarkStart w:id="29" w:name="_Toc77859981"/>
       <w:r>
         <w:t>Spatial and Temporal Adjustments</w:t>
       </w:r>
@@ -15005,7 +14986,7 @@
       <w:pPr>
         <w:pStyle w:val="Heading2"/>
       </w:pPr>
-      <w:bookmarkStart w:id="30" w:name="_Toc77259160"/>
+      <w:bookmarkStart w:id="30" w:name="_Toc77859982"/>
       <w:r>
         <w:t>Missing Data</w:t>
       </w:r>
@@ -15236,7 +15217,7 @@
       <w:pPr>
         <w:pStyle w:val="Heading2"/>
       </w:pPr>
-      <w:bookmarkStart w:id="31" w:name="_Toc77259161"/>
+      <w:bookmarkStart w:id="31" w:name="_Toc77859983"/>
       <w:r>
         <w:t>Multivariate Scan with Multiple Data Sets</w:t>
       </w:r>
@@ -15391,7 +15372,7 @@
       <w:r>
         <w:br w:type="page"/>
       </w:r>
-      <w:bookmarkStart w:id="32" w:name="_Toc77259162"/>
+      <w:bookmarkStart w:id="32" w:name="_Toc77859984"/>
       <w:r>
         <w:lastRenderedPageBreak/>
         <w:t>Comparison with Other Methods</w:t>
@@ -15402,7 +15383,7 @@
       <w:pPr>
         <w:pStyle w:val="Heading2"/>
       </w:pPr>
-      <w:bookmarkStart w:id="33" w:name="_Toc77259163"/>
+      <w:bookmarkStart w:id="33" w:name="_Toc77859985"/>
       <w:r>
         <w:t>Scan Statistics</w:t>
       </w:r>
@@ -15506,7 +15487,7 @@
       <w:pPr>
         <w:pStyle w:val="Heading2"/>
       </w:pPr>
-      <w:bookmarkStart w:id="34" w:name="_Toc77259164"/>
+      <w:bookmarkStart w:id="34" w:name="_Toc77859986"/>
       <w:bookmarkStart w:id="35" w:name="_Toc9152445"/>
       <w:bookmarkStart w:id="36" w:name="_Toc9153377"/>
       <w:r>
@@ -16243,7 +16224,7 @@
       <w:r>
         <w:br w:type="page"/>
       </w:r>
-      <w:bookmarkStart w:id="41" w:name="_Toc77259165"/>
+      <w:bookmarkStart w:id="41" w:name="_Toc77859987"/>
       <w:r>
         <w:lastRenderedPageBreak/>
         <w:t>Input Data</w:t>
@@ -16263,7 +16244,7 @@
       <w:pPr>
         <w:pStyle w:val="Heading2"/>
       </w:pPr>
-      <w:bookmarkStart w:id="42" w:name="_Toc77259166"/>
+      <w:bookmarkStart w:id="42" w:name="_Toc77859988"/>
       <w:r>
         <w:t>Data Requirements</w:t>
       </w:r>
@@ -16620,7 +16601,7 @@
       <w:pPr>
         <w:pStyle w:val="Heading2"/>
       </w:pPr>
-      <w:bookmarkStart w:id="43" w:name="_Toc77259167"/>
+      <w:bookmarkStart w:id="43" w:name="_Toc77859989"/>
       <w:r>
         <w:lastRenderedPageBreak/>
         <w:t>Case File</w:t>
@@ -17066,7 +17047,7 @@
       <w:pPr>
         <w:pStyle w:val="Heading2"/>
       </w:pPr>
-      <w:bookmarkStart w:id="44" w:name="_Toc77259168"/>
+      <w:bookmarkStart w:id="44" w:name="_Toc77859990"/>
       <w:r>
         <w:lastRenderedPageBreak/>
         <w:t>Control File</w:t>
@@ -17273,7 +17254,7 @@
       <w:pPr>
         <w:pStyle w:val="Heading2"/>
       </w:pPr>
-      <w:bookmarkStart w:id="45" w:name="_Toc77259169"/>
+      <w:bookmarkStart w:id="45" w:name="_Toc77859991"/>
       <w:r>
         <w:t>Population File</w:t>
       </w:r>
@@ -17532,7 +17513,7 @@
       <w:pPr>
         <w:pStyle w:val="Heading2"/>
       </w:pPr>
-      <w:bookmarkStart w:id="46" w:name="_Toc77259170"/>
+      <w:bookmarkStart w:id="46" w:name="_Toc77859992"/>
       <w:r>
         <w:lastRenderedPageBreak/>
         <w:t>Coordinates File</w:t>
@@ -17945,7 +17926,7 @@
       <w:pPr>
         <w:pStyle w:val="Heading2"/>
       </w:pPr>
-      <w:bookmarkStart w:id="47" w:name="_Toc77259171"/>
+      <w:bookmarkStart w:id="47" w:name="_Toc77859993"/>
       <w:r>
         <w:t>Grid File</w:t>
       </w:r>
@@ -18084,7 +18065,7 @@
       <w:pPr>
         <w:pStyle w:val="Heading2"/>
       </w:pPr>
-      <w:bookmarkStart w:id="48" w:name="_Toc77259172"/>
+      <w:bookmarkStart w:id="48" w:name="_Toc77859994"/>
       <w:r>
         <w:t>Network File</w:t>
       </w:r>
@@ -18181,7 +18162,7 @@
       <w:pPr>
         <w:pStyle w:val="Heading2"/>
       </w:pPr>
-      <w:bookmarkStart w:id="49" w:name="_Toc77259173"/>
+      <w:bookmarkStart w:id="49" w:name="_Toc77859995"/>
       <w:r>
         <w:t>Non-Euclid</w:t>
       </w:r>
@@ -18336,7 +18317,7 @@
       <w:pPr>
         <w:pStyle w:val="Heading2"/>
       </w:pPr>
-      <w:bookmarkStart w:id="50" w:name="_Toc77259174"/>
+      <w:bookmarkStart w:id="50" w:name="_Toc77859996"/>
       <w:r>
         <w:t>Meta Location File</w:t>
       </w:r>
@@ -18484,7 +18465,7 @@
       <w:pPr>
         <w:pStyle w:val="Heading2"/>
       </w:pPr>
-      <w:bookmarkStart w:id="51" w:name="_Toc77259175"/>
+      <w:bookmarkStart w:id="51" w:name="_Toc77859997"/>
       <w:r>
         <w:t>Max Circle Size File</w:t>
       </w:r>
@@ -18635,7 +18616,7 @@
       <w:pPr>
         <w:pStyle w:val="Heading2"/>
       </w:pPr>
-      <w:bookmarkStart w:id="52" w:name="_Toc77259176"/>
+      <w:bookmarkStart w:id="52" w:name="_Toc77859998"/>
       <w:r>
         <w:t>Adjustments File</w:t>
       </w:r>
@@ -18895,7 +18876,7 @@
       <w:pPr>
         <w:pStyle w:val="Heading2"/>
       </w:pPr>
-      <w:bookmarkStart w:id="53" w:name="_Toc77259177"/>
+      <w:bookmarkStart w:id="53" w:name="_Toc77859999"/>
       <w:r>
         <w:t>Alternative Hypothesis File</w:t>
       </w:r>
@@ -19100,7 +19081,7 @@
       <w:pPr>
         <w:pStyle w:val="Heading2"/>
       </w:pPr>
-      <w:bookmarkStart w:id="54" w:name="_Toc77259178"/>
+      <w:bookmarkStart w:id="54" w:name="_Toc77860000"/>
       <w:r>
         <w:t>SaTScan Import Wizard</w:t>
       </w:r>
@@ -19637,7 +19618,7 @@
       <w:pPr>
         <w:pStyle w:val="Heading2"/>
       </w:pPr>
-      <w:bookmarkStart w:id="55" w:name="_Toc77259179"/>
+      <w:bookmarkStart w:id="55" w:name="_Toc77860001"/>
       <w:r>
         <w:t>SaTScan ASCII File Format</w:t>
       </w:r>
@@ -20531,7 +20512,7 @@
       <w:r>
         <w:br w:type="page"/>
       </w:r>
-      <w:bookmarkStart w:id="56" w:name="_Toc77259180"/>
+      <w:bookmarkStart w:id="56" w:name="_Toc77860002"/>
       <w:r>
         <w:lastRenderedPageBreak/>
         <w:t>Basic SaTScan Features</w:t>
@@ -20566,7 +20547,7 @@
       <w:pPr>
         <w:pStyle w:val="Heading2"/>
       </w:pPr>
-      <w:bookmarkStart w:id="57" w:name="_Toc77259181"/>
+      <w:bookmarkStart w:id="57" w:name="_Toc77860003"/>
       <w:r>
         <w:t>Input Tab</w:t>
       </w:r>
@@ -21541,7 +21522,7 @@
       <w:pPr>
         <w:pStyle w:val="Heading2"/>
       </w:pPr>
-      <w:bookmarkStart w:id="60" w:name="_Toc77259182"/>
+      <w:bookmarkStart w:id="60" w:name="_Toc77860004"/>
       <w:r>
         <w:lastRenderedPageBreak/>
         <w:t>Analysis Tab</w:t>
@@ -22610,7 +22591,7 @@
       <w:pPr>
         <w:pStyle w:val="Heading2"/>
       </w:pPr>
-      <w:bookmarkStart w:id="69" w:name="_Toc77259183"/>
+      <w:bookmarkStart w:id="69" w:name="_Toc77860005"/>
       <w:bookmarkEnd w:id="67"/>
       <w:bookmarkEnd w:id="68"/>
       <w:r>
@@ -23344,7 +23325,7 @@
       <w:r>
         <w:br w:type="page"/>
       </w:r>
-      <w:bookmarkStart w:id="74" w:name="_Toc77259184"/>
+      <w:bookmarkStart w:id="74" w:name="_Toc77860006"/>
       <w:r>
         <w:lastRenderedPageBreak/>
         <w:t>A</w:t>
@@ -23410,7 +23391,7 @@
       <w:pPr>
         <w:pStyle w:val="Heading2"/>
       </w:pPr>
-      <w:bookmarkStart w:id="75" w:name="_Toc77259185"/>
+      <w:bookmarkStart w:id="75" w:name="_Toc77860007"/>
       <w:r>
         <w:t>Multiple Data Sets Tab</w:t>
       </w:r>
@@ -23685,7 +23666,7 @@
       <w:pPr>
         <w:pStyle w:val="Heading2"/>
       </w:pPr>
-      <w:bookmarkStart w:id="76" w:name="_Toc77259186"/>
+      <w:bookmarkStart w:id="76" w:name="_Toc77860008"/>
       <w:r>
         <w:t>Data Checking Tab</w:t>
       </w:r>
@@ -23880,7 +23861,7 @@
       <w:pPr>
         <w:pStyle w:val="Heading2"/>
       </w:pPr>
-      <w:bookmarkStart w:id="77" w:name="_Toc77259187"/>
+      <w:bookmarkStart w:id="77" w:name="_Toc77860009"/>
       <w:r>
         <w:t>Spatial Neighbors Tab</w:t>
       </w:r>
@@ -24090,7 +24071,7 @@
       <w:pPr>
         <w:pStyle w:val="Heading2"/>
       </w:pPr>
-      <w:bookmarkStart w:id="78" w:name="_Toc77259188"/>
+      <w:bookmarkStart w:id="78" w:name="_Toc77860010"/>
       <w:r>
         <w:t>Network Tab</w:t>
       </w:r>
@@ -24263,7 +24244,7 @@
       <w:pPr>
         <w:pStyle w:val="Heading2"/>
       </w:pPr>
-      <w:bookmarkStart w:id="79" w:name="_Toc77259189"/>
+      <w:bookmarkStart w:id="79" w:name="_Toc77860011"/>
       <w:r>
         <w:lastRenderedPageBreak/>
         <w:t>Spatial Window Tab</w:t>
@@ -24415,11 +24396,7 @@
         <w:suppressAutoHyphens/>
       </w:pPr>
       <w:r>
-        <w:t xml:space="preserve">The recommended choice is to specify the upper limit as a percent of the population at risk, and to use 50% as the value. It is possible to specify a maximum that is less than 50%, but not more than 50%. A cluster of larger size would indicate areas of exceptionally low rates outside the circle rather than an area of exceptionally high rate within the circle (or vice-versa when looking for clusters of low rates). When in doubt, choose a high percentage, since SaTScan will then look for clusters of both small and large sizes without any pre-selection bias in terms of the cluster size. When calculating the percentage, SaTScan uses the population defined by the </w:t>
-      </w:r>
-      <w:r>
-        <w:lastRenderedPageBreak/>
-        <w:t>cases and controls for the Bernoulli model, the covariate adjusted population at risk from the population file for the</w:t>
+        <w:t>The recommended choice is to specify the upper limit as a percent of the population at risk, and to use 50% as the value. It is possible to specify a maximum that is less than 50%, but not more than 50%. A cluster of larger size would indicate areas of exceptionally low rates outside the circle rather than an area of exceptionally high rate within the circle (or vice-versa when looking for clusters of low rates). When in doubt, choose a high percentage, since SaTScan will then look for clusters of both small and large sizes without any pre-selection bias in terms of the cluster size. When calculating the percentage, SaTScan uses the population defined by the cases and controls for the Bernoulli model, the covariate adjusted population at risk from the population file for the</w:t>
       </w:r>
       <w:r>
         <w:t xml:space="preserve"> discrete</w:t>
@@ -24452,11 +24429,7 @@
     </w:p>
     <w:p>
       <w:r>
-        <w:t xml:space="preserve">It is also possible to specify the maximum circle size in terms of actual geographical size rather than population. If latitude/longitude coordinates are used, then the maximum radius should be specified in kilometers. If Cartesian coordinates are used, the </w:t>
-      </w:r>
-      <w:r>
-        <w:lastRenderedPageBreak/>
-        <w:t>maximum radius should be specified in the same units as the Cartesian coordinates.</w:t>
+        <w:t>It is also possible to specify the maximum circle size in terms of actual geographical size rather than population. If latitude/longitude coordinates are used, then the maximum radius should be specified in kilometers. If Cartesian coordinates are used, the maximum radius should be specified in the same units as the Cartesian coordinates.</w:t>
       </w:r>
     </w:p>
     <w:p>
@@ -24564,7 +24537,6 @@
           <w:b/>
           <w:bCs/>
         </w:rPr>
-        <w:lastRenderedPageBreak/>
         <w:t xml:space="preserve">Note: </w:t>
       </w:r>
       <w:r>
@@ -24820,7 +24792,6 @@
         <w:rPr>
           <w:b/>
         </w:rPr>
-        <w:lastRenderedPageBreak/>
         <w:t>Note:</w:t>
       </w:r>
       <w:r>
@@ -24871,7 +24842,7 @@
         <w:pStyle w:val="Heading2"/>
         <w:ind w:left="720" w:hanging="720"/>
       </w:pPr>
-      <w:bookmarkStart w:id="82" w:name="_Toc77259190"/>
+      <w:bookmarkStart w:id="82" w:name="_Toc77860012"/>
       <w:r>
         <w:lastRenderedPageBreak/>
         <w:t>Temporal Window Tab</w:t>
@@ -24896,7 +24867,6 @@
         <w:rPr>
           <w:noProof/>
         </w:rPr>
-        <w:lastRenderedPageBreak/>
         <w:drawing>
           <wp:inline distT="0" distB="0" distL="0" distR="0" wp14:anchorId="73CC8536" wp14:editId="7FB74D9E">
             <wp:extent cx="5936494" cy="3924640"/>
@@ -24945,7 +24915,6 @@
         <w:pStyle w:val="Caption"/>
       </w:pPr>
       <w:r>
-        <w:lastRenderedPageBreak/>
         <w:t>Temporal Window Tab Dialog Box</w:t>
       </w:r>
     </w:p>
@@ -25313,7 +25282,7 @@
         <w:pStyle w:val="Heading2"/>
         <w:ind w:left="720" w:hanging="720"/>
       </w:pPr>
-      <w:bookmarkStart w:id="83" w:name="_Toc77259191"/>
+      <w:bookmarkStart w:id="83" w:name="_Toc77860013"/>
       <w:r>
         <w:lastRenderedPageBreak/>
         <w:t>Cluster Restrictions Tab</w:t>
@@ -25441,7 +25410,6 @@
         <w:pStyle w:val="Heading3"/>
       </w:pPr>
       <w:r>
-        <w:lastRenderedPageBreak/>
         <w:t>Minimum Number of Cases</w:t>
       </w:r>
       <w:r>
@@ -25534,6 +25502,7 @@
         <w:pStyle w:val="Heading3"/>
       </w:pPr>
       <w:r>
+        <w:lastRenderedPageBreak/>
         <w:t>Boscoe’s Limit of Clusters by Risk Level</w:t>
       </w:r>
       <w:r>
@@ -25610,9 +25579,8 @@
           <w:iCs/>
         </w:rPr>
       </w:pPr>
-      <w:bookmarkStart w:id="84" w:name="_Toc77259192"/>
-      <w:r>
-        <w:lastRenderedPageBreak/>
+      <w:bookmarkStart w:id="84" w:name="_Toc77860014"/>
+      <w:r>
         <w:t xml:space="preserve">Space </w:t>
       </w:r>
       <w:r>
@@ -25701,7 +25669,6 @@
         <w:pStyle w:val="Caption1"/>
       </w:pPr>
       <w:r>
-        <w:lastRenderedPageBreak/>
         <w:t xml:space="preserve">Space </w:t>
       </w:r>
       <w:r>
@@ -25792,6 +25759,7 @@
           <w:b/>
           <w:bCs/>
         </w:rPr>
+        <w:lastRenderedPageBreak/>
         <w:t>Related Topics:</w:t>
       </w:r>
       <w:r>
@@ -25808,7 +25776,6 @@
         <w:suppressAutoHyphens/>
       </w:pPr>
       <w:r>
-        <w:lastRenderedPageBreak/>
         <w:t>Temporal Trend Adjustment</w:t>
       </w:r>
       <w:r>
@@ -26113,7 +26080,11 @@
     </w:p>
     <w:p>
       <w:r>
-        <w:t xml:space="preserve">With the space-time permutation model, day-of-week is automatically adjusted for whether specifically requested or not, as part of its complete adjustment for any purely temporal variation. Instead, it is possible to request an adjustment for day-of-week by space interaction. This adjusts for the fact that some geographical areas may have a different day-of-week pattern than other areas. For example, one medical clinic may have a large number of weekend visits while another clinic may be closed on weekends. The effect is the same as including day-of-week as a covariate in the case file used by the space-time permutation model. </w:t>
+        <w:t xml:space="preserve">With the space-time permutation model, day-of-week is automatically adjusted for whether specifically requested or not, as part of its complete adjustment for any purely temporal variation. Instead, it is possible to request an adjustment for day-of-week by space interaction. This adjusts for the fact that some geographical areas may have a different day-of-week pattern than other areas. For example, one medical </w:t>
+      </w:r>
+      <w:r>
+        <w:lastRenderedPageBreak/>
+        <w:t xml:space="preserve">clinic may have a large number of weekend visits while another clinic may be closed on weekends. The effect is the same as including day-of-week as a covariate in the case file used by the space-time permutation model. </w:t>
       </w:r>
     </w:p>
     <w:p>
@@ -26128,7 +26099,6 @@
           <w:b/>
           <w:bCs/>
         </w:rPr>
-        <w:lastRenderedPageBreak/>
         <w:t>Related Topics:</w:t>
       </w:r>
       <w:r>
@@ -26326,7 +26296,7 @@
       <w:pPr>
         <w:pStyle w:val="Heading2"/>
       </w:pPr>
-      <w:bookmarkStart w:id="85" w:name="_Toc77259193"/>
+      <w:bookmarkStart w:id="85" w:name="_Toc77860015"/>
       <w:r>
         <w:lastRenderedPageBreak/>
         <w:t>Inference Tab</w:t>
@@ -26426,7 +26396,6 @@
           <w:b/>
           <w:bCs/>
         </w:rPr>
-        <w:lastRenderedPageBreak/>
         <w:t>Related Topics:</w:t>
       </w:r>
       <w:r>
@@ -26496,6 +26465,7 @@
     </w:p>
     <w:p>
       <w:r>
+        <w:lastRenderedPageBreak/>
         <w:t>In SaTScan, the number of replications must be at least 999 to ensure excellent power for all types of data sets. For small to medium size data sets, 9999 replications are recommended since computing time is not a major issue.</w:t>
       </w:r>
     </w:p>
@@ -26624,11 +26594,7 @@
         <w:t xml:space="preserve">: </w:t>
       </w:r>
       <w:r>
-        <w:t xml:space="preserve">As the default, SaTScan will calculate the p-values by using a combination of the three manners described above. For example, it may present the sequential Monte Carlo based p-value unless the p-value is very small, in which case it will report the Gumbel approximation. The exact approach depends </w:t>
-      </w:r>
-      <w:r>
-        <w:lastRenderedPageBreak/>
-        <w:t>on the type of analysis requested and the nature of the data, since the sequential Monte Carlo and the Gumbel approximation does not work for all analyses and data sets</w:t>
+        <w:t>As the default, SaTScan will calculate the p-values by using a combination of the three manners described above. For example, it may present the sequential Monte Carlo based p-value unless the p-value is very small, in which case it will report the Gumbel approximation. The exact approach depends on the type of analysis requested and the nature of the data, since the sequential Monte Carlo and the Gumbel approximation does not work for all analyses and data sets</w:t>
       </w:r>
     </w:p>
     <w:p>
@@ -26747,7 +26713,11 @@
     </w:p>
     <w:p>
       <w:r>
-        <w:t xml:space="preserve">The adjustment is done by using a different set of cylinders when calculating the maximum likelihood for the real and random data sets. For the real data set, the maximum is obtained over all currently alive clusters, that is, those cylinders that reach the study period end date. For the random data sets, the maximum is taken over all cylinders with an end date after the adjustment date specified on this date. That is, it takes the maximum over all cylinders previously used in the prior analyses that are now being adjusted for.  </w:t>
+        <w:t xml:space="preserve">The adjustment is done by using a different set of cylinders when calculating the maximum likelihood for the real and random data sets. For the real data set, the maximum is obtained over all currently alive clusters, that is, those cylinders that reach the study period end date. For the random data sets, the maximum is taken </w:t>
+      </w:r>
+      <w:r>
+        <w:lastRenderedPageBreak/>
+        <w:t xml:space="preserve">over all cylinders with an end date after the adjustment date specified on this date. That is, it takes the maximum over all cylinders previously used in the prior analyses that are now being adjusted for.  </w:t>
       </w:r>
     </w:p>
     <w:p>
@@ -26900,7 +26870,7 @@
       <w:pPr>
         <w:pStyle w:val="Heading2"/>
       </w:pPr>
-      <w:bookmarkStart w:id="88" w:name="_Toc77259194"/>
+      <w:bookmarkStart w:id="88" w:name="_Toc77860016"/>
       <w:r>
         <w:lastRenderedPageBreak/>
         <w:t xml:space="preserve">Power </w:t>
@@ -27002,7 +26972,6 @@
         <w:spacing w:before="0" w:after="0"/>
       </w:pPr>
       <w:r>
-        <w:lastRenderedPageBreak/>
         <w:t>Just as there is no known analytical way to obtain the p-values for the scan statistics in the SaTScan software, there is no analytical way to estimate the power. Henc</w:t>
       </w:r>
       <w:r>
@@ -27132,9 +27101,8 @@
       <w:pPr>
         <w:pStyle w:val="Heading2"/>
       </w:pPr>
-      <w:bookmarkStart w:id="89" w:name="_Toc77259195"/>
-      <w:r>
-        <w:lastRenderedPageBreak/>
+      <w:bookmarkStart w:id="89" w:name="_Toc77860017"/>
+      <w:r>
         <w:t>Drilldown T</w:t>
       </w:r>
       <w:r>
@@ -27266,13 +27234,14 @@
           <w:lang w:val="sv-SE"/>
         </w:rPr>
       </w:pPr>
-      <w:bookmarkStart w:id="90" w:name="_Toc77259196"/>
+      <w:bookmarkStart w:id="90" w:name="_Toc77860018"/>
       <w:bookmarkStart w:id="91" w:name="_Toc9152482"/>
       <w:bookmarkStart w:id="92" w:name="_Toc9153413"/>
       <w:r>
         <w:rPr>
           <w:lang w:val="sv-SE"/>
         </w:rPr>
+        <w:lastRenderedPageBreak/>
         <w:t>Miscellaneous</w:t>
       </w:r>
       <w:r>
@@ -27316,7 +27285,6 @@
           <w:noProof/>
           <w:lang w:val="sv-SE"/>
         </w:rPr>
-        <w:lastRenderedPageBreak/>
         <w:drawing>
           <wp:inline distT="0" distB="0" distL="0" distR="0" wp14:anchorId="0D9D495A" wp14:editId="0EBC5D00">
             <wp:extent cx="5936494" cy="3932261"/>
@@ -27403,15 +27371,11 @@
     </w:p>
     <w:p>
       <w:r>
-        <w:t>Oliveira’s F is a measure of how likely a particular location is in the true cluster, if and when there is a true cluster. It is calculated for each location, such as a census tract, postal-code or country, depending on the input data. A higher F-</w:t>
+        <w:t xml:space="preserve">Oliveira’s F is a measure of how likely a particular location is in the true cluster, if and when there is a true cluster. It is calculated for each location, such as a census tract, postal-code or country, depending on the </w:t>
       </w:r>
       <w:r>
         <w:lastRenderedPageBreak/>
-        <w:t xml:space="preserve">value means that it is more likely to be part of the true cluster, but, and this is important, even though it takes a value in the interval [0,1], it should NOT be interpreted as the probability of belonging to the cluster. The only interpretation should be that a higher value means that it is more likely </w:t>
-      </w:r>
-      <w:r>
-        <w:lastRenderedPageBreak/>
-        <w:t xml:space="preserve">to be part of the true cluster. If there are no statistically significant clusters, there is no Oliveira’s F to report, as they are all zero. </w:t>
+        <w:t xml:space="preserve">input data. A higher F-value means that it is more likely to be part of the true cluster, but, and this is important, even though it takes a value in the interval [0,1], it should NOT be interpreted as the probability of belonging to the cluster. The only interpretation should be that a higher value means that it is more likely to be part of the true cluster. If there are no statistically significant clusters, there is no Oliveira’s F to report, as they are all zero. </w:t>
       </w:r>
     </w:p>
     <w:p>
@@ -27508,11 +27472,7 @@
     </w:p>
     <w:p>
       <w:r>
-        <w:t>When doing a prospective purely temporal or space-time analysis, the frequency of the analysis is normally the same as the time aggregation of the data. For example, daily data feeds are analyzed daily, weekly data feeds are analyzed weekly and monthly data f</w:t>
-      </w:r>
-      <w:r>
-        <w:lastRenderedPageBreak/>
-        <w:t xml:space="preserve">eeds are analyzed monthly. If the prospective analyses are conducted less frequently than the aggregated time units, that must be specified on this tab. For example, daily data may be available, but the daily data only arrives once a week so that analyses can then only be conducted on a weekly basis. </w:t>
+        <w:t xml:space="preserve">When doing a prospective purely temporal or space-time analysis, the frequency of the analysis is normally the same as the time aggregation of the data. For example, daily data feeds are analyzed daily, weekly data feeds are analyzed weekly and monthly data feeds are analyzed monthly. If the prospective analyses are conducted less frequently than the aggregated time units, that must be specified on this tab. For example, daily data may be available, but the daily data only arrives once a week so that analyses can then only be conducted on a weekly basis. </w:t>
       </w:r>
     </w:p>
     <w:p/>
@@ -27556,7 +27516,7 @@
       <w:pPr>
         <w:pStyle w:val="Heading2"/>
       </w:pPr>
-      <w:bookmarkStart w:id="94" w:name="_Toc77259197"/>
+      <w:bookmarkStart w:id="94" w:name="_Toc77860019"/>
       <w:r>
         <w:lastRenderedPageBreak/>
         <w:t>Spatial Output</w:t>
@@ -28656,7 +28616,7 @@
       <w:pPr>
         <w:pStyle w:val="Heading2"/>
       </w:pPr>
-      <w:bookmarkStart w:id="95" w:name="_Toc77259198"/>
+      <w:bookmarkStart w:id="95" w:name="_Toc77860020"/>
       <w:r>
         <w:t>Temporal Output Tab</w:t>
       </w:r>
@@ -28835,7 +28795,7 @@
       <w:pPr>
         <w:pStyle w:val="Heading2"/>
       </w:pPr>
-      <w:bookmarkStart w:id="96" w:name="_Toc77259199"/>
+      <w:bookmarkStart w:id="96" w:name="_Toc77860021"/>
       <w:r>
         <w:lastRenderedPageBreak/>
         <w:t>Other</w:t>
@@ -29076,7 +29036,7 @@
       <w:r>
         <w:br w:type="page"/>
       </w:r>
-      <w:bookmarkStart w:id="97" w:name="_Toc77259200"/>
+      <w:bookmarkStart w:id="97" w:name="_Toc77860022"/>
       <w:r>
         <w:lastRenderedPageBreak/>
         <w:t>Running SaTScan</w:t>
@@ -29103,7 +29063,7 @@
       <w:bookmarkStart w:id="102" w:name="_Toc9153415"/>
       <w:bookmarkStart w:id="103" w:name="_Toc31171513"/>
       <w:bookmarkStart w:id="104" w:name="_Toc39549224"/>
-      <w:bookmarkStart w:id="105" w:name="_Toc77259201"/>
+      <w:bookmarkStart w:id="105" w:name="_Toc77860023"/>
       <w:r>
         <w:t>Specifying Analysis and Data Options</w:t>
       </w:r>
@@ -29307,7 +29267,7 @@
       <w:pPr>
         <w:pStyle w:val="Heading2"/>
       </w:pPr>
-      <w:bookmarkStart w:id="106" w:name="_Toc77259202"/>
+      <w:bookmarkStart w:id="106" w:name="_Toc77860024"/>
       <w:r>
         <w:t>Launching the Analysis</w:t>
       </w:r>
@@ -29452,7 +29412,7 @@
       <w:pPr>
         <w:pStyle w:val="Heading2"/>
       </w:pPr>
-      <w:bookmarkStart w:id="107" w:name="_Toc77259203"/>
+      <w:bookmarkStart w:id="107" w:name="_Toc77860025"/>
       <w:r>
         <w:t>Status Message</w:t>
       </w:r>
@@ -29517,7 +29477,7 @@
       <w:pPr>
         <w:pStyle w:val="Heading2"/>
       </w:pPr>
-      <w:bookmarkStart w:id="108" w:name="_Toc77259204"/>
+      <w:bookmarkStart w:id="108" w:name="_Toc77860026"/>
       <w:r>
         <w:lastRenderedPageBreak/>
         <w:t>Warnings and Errors</w:t>
@@ -29689,7 +29649,7 @@
       <w:pPr>
         <w:pStyle w:val="Heading2"/>
       </w:pPr>
-      <w:bookmarkStart w:id="109" w:name="_Toc77259205"/>
+      <w:bookmarkStart w:id="109" w:name="_Toc77860027"/>
       <w:r>
         <w:lastRenderedPageBreak/>
         <w:t>Saving Analysis Parameters</w:t>
@@ -29936,7 +29896,7 @@
       <w:pPr>
         <w:pStyle w:val="Heading2"/>
       </w:pPr>
-      <w:bookmarkStart w:id="110" w:name="_Toc77259206"/>
+      <w:bookmarkStart w:id="110" w:name="_Toc77860028"/>
       <w:r>
         <w:t>Parallel Processors</w:t>
       </w:r>
@@ -29951,7 +29911,7 @@
       <w:pPr>
         <w:pStyle w:val="Heading2"/>
       </w:pPr>
-      <w:bookmarkStart w:id="111" w:name="_Toc77259207"/>
+      <w:bookmarkStart w:id="111" w:name="_Toc77860029"/>
       <w:r>
         <w:t>Batch Mode</w:t>
       </w:r>
@@ -30149,7 +30109,7 @@
       <w:pPr>
         <w:pStyle w:val="Heading2"/>
       </w:pPr>
-      <w:bookmarkStart w:id="112" w:name="_Toc77259208"/>
+      <w:bookmarkStart w:id="112" w:name="_Toc77860030"/>
       <w:r>
         <w:t>Computing Time</w:t>
       </w:r>
@@ -30639,7 +30599,7 @@
       <w:pPr>
         <w:pStyle w:val="Heading2"/>
       </w:pPr>
-      <w:bookmarkStart w:id="113" w:name="_Toc77259209"/>
+      <w:bookmarkStart w:id="113" w:name="_Toc77860031"/>
       <w:r>
         <w:t>Memory Requirements</w:t>
       </w:r>
@@ -31562,7 +31522,7 @@
       <w:r>
         <w:br w:type="page"/>
       </w:r>
-      <w:bookmarkStart w:id="114" w:name="_Toc77259210"/>
+      <w:bookmarkStart w:id="114" w:name="_Toc77860032"/>
       <w:r>
         <w:lastRenderedPageBreak/>
         <w:t>Results of Analysis</w:t>
@@ -31670,7 +31630,7 @@
       <w:pPr>
         <w:pStyle w:val="Heading2"/>
       </w:pPr>
-      <w:bookmarkStart w:id="115" w:name="_Toc77259211"/>
+      <w:bookmarkStart w:id="115" w:name="_Toc77860033"/>
       <w:r>
         <w:t xml:space="preserve">Standard </w:t>
       </w:r>
@@ -31970,7 +31930,7 @@
           <v:shape id="_x0000_i1027" type="#_x0000_t75" alt="Relative Risk Equation" style="width:240.6pt;height:33pt" o:ole="">
             <v:imagedata r:id="rId43" o:title=""/>
           </v:shape>
-          <o:OLEObject Type="Embed" ProgID="Equation.3" ShapeID="_x0000_i1027" DrawAspect="Content" ObjectID="_1687938051" r:id="rId44"/>
+          <o:OLEObject Type="Embed" ProgID="Equation.3" ShapeID="_x0000_i1027" DrawAspect="Content" ObjectID="_1688473735" r:id="rId44"/>
         </w:object>
       </w:r>
     </w:p>
@@ -32307,7 +32267,7 @@
       <w:pPr>
         <w:pStyle w:val="Heading2"/>
       </w:pPr>
-      <w:bookmarkStart w:id="116" w:name="_Toc77259212"/>
+      <w:bookmarkStart w:id="116" w:name="_Toc77860034"/>
       <w:r>
         <w:t>KML Geographical Output File (*.kml)</w:t>
       </w:r>
@@ -32421,7 +32381,7 @@
       <w:pPr>
         <w:pStyle w:val="Heading2"/>
       </w:pPr>
-      <w:bookmarkStart w:id="117" w:name="_Toc77259213"/>
+      <w:bookmarkStart w:id="117" w:name="_Toc77860035"/>
       <w:r>
         <w:t xml:space="preserve">Shapefile </w:t>
       </w:r>
@@ -32675,7 +32635,7 @@
       <w:pPr>
         <w:pStyle w:val="Heading2"/>
       </w:pPr>
-      <w:bookmarkStart w:id="118" w:name="_Toc77259214"/>
+      <w:bookmarkStart w:id="118" w:name="_Toc77860036"/>
       <w:r>
         <w:t>Temporal Graphs HTML File (*.temporal.html)</w:t>
       </w:r>
@@ -32769,7 +32729,7 @@
       <w:pPr>
         <w:pStyle w:val="Heading2"/>
       </w:pPr>
-      <w:bookmarkStart w:id="119" w:name="_Toc77259215"/>
+      <w:bookmarkStart w:id="119" w:name="_Toc77860037"/>
       <w:r>
         <w:t>Cluster Information File (*.col.*)</w:t>
       </w:r>
@@ -33007,7 +32967,7 @@
       <w:pPr>
         <w:pStyle w:val="Heading2"/>
       </w:pPr>
-      <w:bookmarkStart w:id="120" w:name="_Toc77259216"/>
+      <w:bookmarkStart w:id="120" w:name="_Toc77860038"/>
       <w:r>
         <w:lastRenderedPageBreak/>
         <w:t xml:space="preserve">Stratified </w:t>
@@ -33168,7 +33128,7 @@
       <w:pPr>
         <w:pStyle w:val="Heading2"/>
       </w:pPr>
-      <w:bookmarkStart w:id="121" w:name="_Toc77259217"/>
+      <w:bookmarkStart w:id="121" w:name="_Toc77860039"/>
       <w:r>
         <w:t>Location Information File (*.gis.*)</w:t>
       </w:r>
@@ -33642,7 +33602,7 @@
       <w:pPr>
         <w:pStyle w:val="Heading2"/>
       </w:pPr>
-      <w:bookmarkStart w:id="122" w:name="_Toc77259218"/>
+      <w:bookmarkStart w:id="122" w:name="_Toc77860040"/>
       <w:r>
         <w:lastRenderedPageBreak/>
         <w:t>Risk Estimates for Each Location</w:t>
@@ -33756,7 +33716,7 @@
       <w:pPr>
         <w:pStyle w:val="Heading2"/>
       </w:pPr>
-      <w:bookmarkStart w:id="123" w:name="_Toc77259219"/>
+      <w:bookmarkStart w:id="123" w:name="_Toc77860041"/>
       <w:r>
         <w:t>Simulated Log Likelihood Ratios File (*.llr.*)</w:t>
       </w:r>
@@ -33818,7 +33778,7 @@
         </w:rPr>
         <w:br w:type="page"/>
       </w:r>
-      <w:bookmarkStart w:id="124" w:name="_Toc77259220"/>
+      <w:bookmarkStart w:id="124" w:name="_Toc77860042"/>
       <w:r>
         <w:lastRenderedPageBreak/>
         <w:t>Miscellaneous</w:t>
@@ -33829,7 +33789,7 @@
       <w:pPr>
         <w:pStyle w:val="Heading2"/>
       </w:pPr>
-      <w:bookmarkStart w:id="125" w:name="_Toc77259221"/>
+      <w:bookmarkStart w:id="125" w:name="_Toc77860043"/>
       <w:r>
         <w:t>New Versions</w:t>
       </w:r>
@@ -33939,7 +33899,7 @@
       <w:pPr>
         <w:pStyle w:val="Heading2"/>
       </w:pPr>
-      <w:bookmarkStart w:id="126" w:name="_Toc77259222"/>
+      <w:bookmarkStart w:id="126" w:name="_Toc77860044"/>
       <w:r>
         <w:t>Analysis History File</w:t>
       </w:r>
@@ -33993,7 +33953,7 @@
       <w:pPr>
         <w:pStyle w:val="Heading2"/>
       </w:pPr>
-      <w:bookmarkStart w:id="127" w:name="_Toc77259223"/>
+      <w:bookmarkStart w:id="127" w:name="_Toc77860045"/>
       <w:r>
         <w:t>Random Number Generator</w:t>
       </w:r>
@@ -34105,7 +34065,7 @@
       <w:r>
         <w:br w:type="page"/>
       </w:r>
-      <w:bookmarkStart w:id="128" w:name="_Toc77259224"/>
+      <w:bookmarkStart w:id="128" w:name="_Toc77860046"/>
       <w:r>
         <w:lastRenderedPageBreak/>
         <w:t>Contact Us</w:t>
@@ -34147,40 +34107,34 @@
         <w:spacing w:before="0" w:after="0"/>
       </w:pPr>
       <w:r>
-        <w:t>Martin Kulldorff, Professor, Biostatistician</w:t>
-      </w:r>
-    </w:p>
-    <w:p>
-      <w:pPr>
+        <w:t>Martin Kulldorff, Professor</w:t>
+      </w:r>
+    </w:p>
+    <w:p>
+      <w:pPr>
+        <w:pStyle w:val="Header"/>
         <w:spacing w:before="0" w:after="0"/>
       </w:pPr>
       <w:r>
-        <w:t xml:space="preserve">Department of </w:t>
-      </w:r>
-      <w:r>
-        <w:t>Population Medicine</w:t>
-      </w:r>
-      <w:r>
-        <w:t xml:space="preserve"> </w:t>
-      </w:r>
-    </w:p>
-    <w:p>
-      <w:pPr>
+        <w:t xml:space="preserve">Department of Medicine </w:t>
+      </w:r>
+    </w:p>
+    <w:p>
+      <w:pPr>
+        <w:pStyle w:val="Header"/>
         <w:spacing w:before="0" w:after="0"/>
       </w:pPr>
       <w:r>
-        <w:t xml:space="preserve">Harvard Medical School and Harvard Pilgrim Health Care </w:t>
-      </w:r>
-      <w:r>
-        <w:t>Institute</w:t>
-      </w:r>
-    </w:p>
-    <w:p>
-      <w:pPr>
+        <w:t xml:space="preserve">Harvard Medical School </w:t>
+      </w:r>
+    </w:p>
+    <w:p>
+      <w:pPr>
+        <w:pStyle w:val="Header"/>
         <w:spacing w:before="0" w:after="0"/>
       </w:pPr>
       <w:r>
-        <w:t>133 Brookline Avenue, 6th Floor, Boston, MA 02215, USA</w:t>
+        <w:t xml:space="preserve">1620 Tremont Street, 3rd Floor, Boston, MA 02120, USA </w:t>
       </w:r>
     </w:p>
     <w:p>
@@ -34196,17 +34150,14 @@
         </w:rPr>
       </w:pPr>
       <w:r>
-        <w:rPr>
-          <w:lang w:val="en-GB"/>
-        </w:rPr>
-        <w:t>Email: kulldorff@satscan.org</w:t>
+        <w:t xml:space="preserve">Email: kulldorff@satscan.org </w:t>
       </w:r>
     </w:p>
     <w:p>
       <w:pPr>
         <w:pStyle w:val="Heading2"/>
       </w:pPr>
-      <w:bookmarkStart w:id="129" w:name="_Toc77259225"/>
+      <w:bookmarkStart w:id="129" w:name="_Toc77860047"/>
       <w:r>
         <w:t>Acknowledgements</w:t>
       </w:r>
@@ -34222,7 +34173,12 @@
     </w:p>
     <w:p>
       <w:pPr>
-        <w:spacing w:before="60" w:after="0"/>
+        <w:pStyle w:val="List2"/>
+        <w:numPr>
+          <w:ilvl w:val="0"/>
+          <w:numId w:val="55"/>
+        </w:numPr>
+        <w:spacing w:before="0"/>
       </w:pPr>
       <w:r>
         <w:rPr>
@@ -34232,12 +34188,17 @@
         <w:t>National Cancer Institute</w:t>
       </w:r>
       <w:r>
-        <w:t>, Division of Cancer Prevention, Biometry Branch [SaTScan v1.0, 2.0, 2.1]</w:t>
-      </w:r>
-    </w:p>
-    <w:p>
-      <w:pPr>
-        <w:spacing w:before="60" w:after="0"/>
+        <w:t xml:space="preserve">, Division of Cancer Prevention, Biometry Branch [v1.0, 2.0, 2.1] </w:t>
+      </w:r>
+    </w:p>
+    <w:p>
+      <w:pPr>
+        <w:pStyle w:val="ListParagraph"/>
+        <w:numPr>
+          <w:ilvl w:val="0"/>
+          <w:numId w:val="55"/>
+        </w:numPr>
+        <w:spacing w:before="0"/>
       </w:pPr>
       <w:r>
         <w:rPr>
@@ -34247,13 +34208,108 @@
         <w:t>National Cancer Institute</w:t>
       </w:r>
       <w:r>
-        <w:t>, Division of Cancer Control and Population Sciences, Statistical Research and Applications Branch [SaTScan v3.0 (part), 6.1 (part)</w:t>
-      </w:r>
-      <w:r>
-        <w:t>, 9.2</w:t>
-      </w:r>
-      <w:r>
-        <w:t>-9.4</w:t>
+        <w:t xml:space="preserve">, Division of Cancer Control and Population Sciences, Statistical Research and Applications Branch [v3.0 (part), 6.1 (part), 8.0 (part), 9.0 (part)] </w:t>
+      </w:r>
+    </w:p>
+    <w:p>
+      <w:pPr>
+        <w:pStyle w:val="ListParagraph"/>
+        <w:numPr>
+          <w:ilvl w:val="0"/>
+          <w:numId w:val="55"/>
+        </w:numPr>
+        <w:spacing w:before="0"/>
+      </w:pPr>
+      <w:r>
+        <w:rPr>
+          <w:b/>
+          <w:bCs/>
+        </w:rPr>
+        <w:t>Alfred P. Sloan Foundation</w:t>
+      </w:r>
+      <w:r>
+        <w:t xml:space="preserve">, through a grant to the New York Academy of Medicine [SaTScan v3.0 (part), 3.1, 4.0, 5.0, 5.1] </w:t>
+      </w:r>
+      <w:r>
+        <w:t>and the Fund for Pub</w:t>
+      </w:r>
+      <w:r>
+        <w:t>l</w:t>
+      </w:r>
+      <w:r>
+        <w:t>ic Health in New York City [v10.0 (part)]</w:t>
+      </w:r>
+    </w:p>
+    <w:p>
+      <w:pPr>
+        <w:pStyle w:val="ListParagraph"/>
+        <w:numPr>
+          <w:ilvl w:val="0"/>
+          <w:numId w:val="55"/>
+        </w:numPr>
+        <w:spacing w:before="0"/>
+      </w:pPr>
+      <w:r>
+        <w:rPr>
+          <w:b/>
+          <w:bCs/>
+        </w:rPr>
+        <w:t>Centers for Disease Control and Prevention</w:t>
+      </w:r>
+      <w:r>
+        <w:t xml:space="preserve">, through Association of American Medical Colleges Cooperative Agreement award number MM-0870 [SaTScan v6.0, 6.1 (part)] </w:t>
+      </w:r>
+      <w:r>
+        <w:t>and ELC CARES grant NU50CK000517-01-09 [v10.0 (part)]</w:t>
+      </w:r>
+    </w:p>
+    <w:p>
+      <w:pPr>
+        <w:pStyle w:val="ListParagraph"/>
+        <w:numPr>
+          <w:ilvl w:val="0"/>
+          <w:numId w:val="55"/>
+        </w:numPr>
+        <w:spacing w:before="0"/>
+      </w:pPr>
+      <w:r>
+        <w:rPr>
+          <w:b/>
+          <w:bCs/>
+        </w:rPr>
+        <w:t>National Institute of Child Health and Development</w:t>
+      </w:r>
+      <w:r>
+        <w:t>, through grant #RO1HD048852 [</w:t>
+      </w:r>
+      <w:r>
+        <w:t>v</w:t>
+      </w:r>
+      <w:r>
+        <w:t>7.0, 8.0, 9.0 (part)]</w:t>
+      </w:r>
+    </w:p>
+    <w:p>
+      <w:pPr>
+        <w:pStyle w:val="ListParagraph"/>
+        <w:numPr>
+          <w:ilvl w:val="0"/>
+          <w:numId w:val="55"/>
+        </w:numPr>
+        <w:spacing w:before="0"/>
+      </w:pPr>
+      <w:r>
+        <w:rPr>
+          <w:b/>
+          <w:bCs/>
+        </w:rPr>
+        <w:t>National Cancer Institute</w:t>
+      </w:r>
+      <w:r>
+        <w:t>, Division of Cancer Epidemiology and Genetics [v9.0 (part)</w:t>
+      </w:r>
+      <w:r>
+        <w:t>, 9.1</w:t>
       </w:r>
       <w:r>
         <w:t>]</w:t>
@@ -34261,103 +34317,54 @@
     </w:p>
     <w:p>
       <w:pPr>
-        <w:spacing w:before="60" w:after="0"/>
+        <w:pStyle w:val="ListParagraph"/>
+        <w:numPr>
+          <w:ilvl w:val="0"/>
+          <w:numId w:val="55"/>
+        </w:numPr>
+        <w:spacing w:before="0"/>
       </w:pPr>
       <w:r>
         <w:rPr>
           <w:b/>
           <w:bCs/>
         </w:rPr>
-        <w:t>Alfred P. Sloan Foundation</w:t>
-      </w:r>
-      <w:r>
-        <w:t>, through a grant to the New York Academy of Medicine (Farzad Mostashari, PI) [SaTScan v3.0 (part), 3.1, 4.0, 5.0, 5.1]</w:t>
-      </w:r>
-    </w:p>
-    <w:p>
-      <w:pPr>
-        <w:spacing w:before="60" w:after="0"/>
-        <w:jc w:val="left"/>
+        <w:t>National Institute of General Medical Sciences</w:t>
+      </w:r>
+      <w:r>
+        <w:t>, through a Modeling Infectious Disease Agent Studies grant #</w:t>
+      </w:r>
+      <w:r>
+        <w:t>U01GM076672</w:t>
+      </w:r>
+      <w:r>
+        <w:t xml:space="preserve"> </w:t>
+      </w:r>
+      <w:r>
+        <w:t>[v9.0 (part)]</w:t>
+      </w:r>
+    </w:p>
+    <w:p>
+      <w:pPr>
+        <w:pStyle w:val="ListParagraph"/>
+        <w:numPr>
+          <w:ilvl w:val="0"/>
+          <w:numId w:val="55"/>
+        </w:numPr>
+        <w:spacing w:before="0"/>
       </w:pPr>
       <w:r>
         <w:rPr>
           <w:b/>
           <w:bCs/>
         </w:rPr>
-        <w:t>Centers for Disease Control and Prevention</w:t>
-      </w:r>
-      <w:r>
-        <w:t>, through Association of American Medical Colleges Cooperative Agreement award number MM-0870 [SaTScan v6.0, 6.1 (part)]</w:t>
-      </w:r>
-    </w:p>
-    <w:p>
-      <w:pPr>
-        <w:spacing w:before="60" w:after="0"/>
-        <w:jc w:val="left"/>
-      </w:pPr>
-      <w:r>
-        <w:rPr>
-          <w:b/>
-          <w:bCs/>
-        </w:rPr>
-        <w:t xml:space="preserve">National Institute of Child Health and Development, </w:t>
-      </w:r>
-      <w:r>
-        <w:t>through grant #R01HD048852 [7.0</w:t>
-      </w:r>
-      <w:r>
-        <w:t>,</w:t>
-      </w:r>
-      <w:r>
-        <w:t xml:space="preserve"> </w:t>
-      </w:r>
-      <w:r>
-        <w:t>8.0</w:t>
-      </w:r>
-      <w:r>
-        <w:t>,</w:t>
-      </w:r>
-      <w:r>
-        <w:t xml:space="preserve"> </w:t>
-      </w:r>
-      <w:r>
-        <w:t>v9.0</w:t>
-      </w:r>
-      <w:r>
-        <w:t xml:space="preserve"> </w:t>
-      </w:r>
-      <w:r>
-        <w:t>(part)</w:t>
-      </w:r>
-      <w:r>
-        <w:t>]</w:t>
-      </w:r>
-    </w:p>
-    <w:p>
-      <w:pPr>
-        <w:spacing w:before="60" w:after="0"/>
-        <w:jc w:val="left"/>
-      </w:pPr>
-      <w:r>
-        <w:rPr>
-          <w:b/>
-        </w:rPr>
-        <w:t>National Institute of General Medical Sciences</w:t>
-      </w:r>
-      <w:r>
-        <w:t>, through Modeling Infectious Disease Agent Study (MIDAS) grant #</w:t>
-      </w:r>
-      <w:r>
-        <w:t>U01GM076672</w:t>
-      </w:r>
-      <w:r>
-        <w:t xml:space="preserve"> </w:t>
-      </w:r>
-      <w:r>
-        <w:t>[v9.0 (part)</w:t>
-      </w:r>
-      <w:r>
-        <w:t>,9.1</w:t>
+        <w:t>CDC Foundation</w:t>
+      </w:r>
+      <w:r>
+        <w:t>, through a grant to the Fund for Public Health in NYC [v10.0 (part</w:t>
+      </w:r>
+      <w:r>
+        <w:t>)</w:t>
       </w:r>
       <w:r>
         <w:t>]</w:t>
@@ -34508,6 +34515,7 @@
         <w:spacing w:before="0" w:after="0"/>
       </w:pPr>
       <w:r>
+        <w:lastRenderedPageBreak/>
         <w:t>Kevin Henry, New Jersey Department of Health</w:t>
       </w:r>
     </w:p>
@@ -34544,7 +34552,6 @@
         <w:spacing w:before="0" w:after="0"/>
       </w:pPr>
       <w:r>
-        <w:lastRenderedPageBreak/>
         <w:t>Lan Huang, National Cancer Institute</w:t>
       </w:r>
     </w:p>
@@ -34617,7 +34624,7 @@
         <w:spacing w:before="0" w:after="0"/>
       </w:pPr>
       <w:r>
-        <w:t xml:space="preserve">Kristina Metzger, New York City Department of Health </w:t>
+        <w:t>Alison Levin-Rector, New York City Department of Health</w:t>
       </w:r>
     </w:p>
     <w:p>
@@ -34629,7 +34636,7 @@
         <w:spacing w:before="0" w:after="0"/>
       </w:pPr>
       <w:r>
-        <w:t>Barry Miller, National Cancer Institute</w:t>
+        <w:t xml:space="preserve">Kristina Metzger, New York City Department of Health </w:t>
       </w:r>
     </w:p>
     <w:p>
@@ -34641,7 +34648,7 @@
         <w:spacing w:before="0" w:after="0"/>
       </w:pPr>
       <w:r>
-        <w:t xml:space="preserve">Farzad Mostashari, New York City Department of Health </w:t>
+        <w:t>Barry Miller, National Cancer Institute</w:t>
       </w:r>
     </w:p>
     <w:p>
@@ -34653,7 +34660,7 @@
         <w:spacing w:before="0" w:after="0"/>
       </w:pPr>
       <w:r>
-        <w:t>Lloyd Mueller, Connecticut Tumor Registry</w:t>
+        <w:t xml:space="preserve">Farzad Mostashari, New York City Department of Health </w:t>
       </w:r>
     </w:p>
     <w:p>
@@ -34665,7 +34672,7 @@
         <w:spacing w:before="0" w:after="0"/>
       </w:pPr>
       <w:r>
-        <w:t>Karen Olson, Children’s Hospital, Boston</w:t>
+        <w:t>Lloyd Mueller, Connecticut Tumor Registry</w:t>
       </w:r>
     </w:p>
     <w:p>
@@ -34677,7 +34684,7 @@
         <w:spacing w:before="0" w:after="0"/>
       </w:pPr>
       <w:r>
-        <w:t>Linda Pickle, National Cancer Institute</w:t>
+        <w:t>Karen Olson, Children’s Hospital, Boston</w:t>
       </w:r>
     </w:p>
     <w:p>
@@ -34689,7 +34696,7 @@
         <w:spacing w:before="0" w:after="0"/>
       </w:pPr>
       <w:r>
-        <w:t>Simon Read, University of Sheffield</w:t>
+        <w:t>Eric Peterson, New York City Department of Health</w:t>
       </w:r>
     </w:p>
     <w:p>
@@ -34701,7 +34708,7 @@
         <w:spacing w:before="0" w:after="0"/>
       </w:pPr>
       <w:r>
-        <w:t>Tom Richards, Centers for Disease Control and Prevention</w:t>
+        <w:t>Linda Pickle, National Cancer Institute</w:t>
       </w:r>
     </w:p>
     <w:p>
@@ -34713,7 +34720,7 @@
         <w:spacing w:before="0" w:after="0"/>
       </w:pPr>
       <w:r>
-        <w:t>Gerhard Rushton, University of Iowa</w:t>
+        <w:t>Simon Read, University of Sheffield</w:t>
       </w:r>
     </w:p>
     <w:p>
@@ -34725,7 +34732,7 @@
         <w:spacing w:before="0" w:after="0"/>
       </w:pPr>
       <w:r>
-        <w:t>Joeseph Sheehan, University of Connecticut</w:t>
+        <w:t>Tom Richards, Centers for Disease Control and Prevention</w:t>
       </w:r>
     </w:p>
     <w:p>
@@ -34737,7 +34744,7 @@
         <w:spacing w:before="0" w:after="0"/>
       </w:pPr>
       <w:r>
-        <w:t>Tom Talbot, New York State Health Department</w:t>
+        <w:t>Gerhard Rushton, University of Iowa</w:t>
       </w:r>
     </w:p>
     <w:p>
@@ -34749,7 +34756,7 @@
         <w:spacing w:before="0" w:after="0"/>
       </w:pPr>
       <w:r>
-        <w:t>Toshiro Tango, National Institute of Public Health, Japan</w:t>
+        <w:t>Joeseph Sheehan, University of Connecticut</w:t>
       </w:r>
     </w:p>
     <w:p>
@@ -34759,15 +34766,9 @@
           <w:numId w:val="35"/>
         </w:numPr>
         <w:spacing w:before="0" w:after="0"/>
-        <w:rPr>
-          <w:lang w:val="es-NI"/>
-        </w:rPr>
-      </w:pPr>
-      <w:r>
-        <w:rPr>
-          <w:lang w:val="es-NI"/>
-        </w:rPr>
-        <w:t>Jean-François Viel, Université de Franche-Comté, France</w:t>
+      </w:pPr>
+      <w:r>
+        <w:t>Tom Talbot, New York State Health Department</w:t>
       </w:r>
     </w:p>
     <w:p>
@@ -34779,7 +34780,7 @@
         <w:spacing w:before="0" w:after="0"/>
       </w:pPr>
       <w:r>
-        <w:t>Shihua Wen, University of Maryland</w:t>
+        <w:t>Toshiro Tango, National Institute of Public Health, Japan</w:t>
       </w:r>
     </w:p>
     <w:p>
@@ -34789,6 +34790,36 @@
           <w:numId w:val="35"/>
         </w:numPr>
         <w:spacing w:before="0" w:after="0"/>
+        <w:rPr>
+          <w:lang w:val="es-NI"/>
+        </w:rPr>
+      </w:pPr>
+      <w:r>
+        <w:rPr>
+          <w:lang w:val="es-NI"/>
+        </w:rPr>
+        <w:t>Jean-François Viel, Université de Franche-Comté, France</w:t>
+      </w:r>
+    </w:p>
+    <w:p>
+      <w:pPr>
+        <w:numPr>
+          <w:ilvl w:val="0"/>
+          <w:numId w:val="35"/>
+        </w:numPr>
+        <w:spacing w:before="0" w:after="0"/>
+      </w:pPr>
+      <w:r>
+        <w:t>Shihua Wen, University of Maryland</w:t>
+      </w:r>
+    </w:p>
+    <w:p>
+      <w:pPr>
+        <w:numPr>
+          <w:ilvl w:val="0"/>
+          <w:numId w:val="35"/>
+        </w:numPr>
+        <w:spacing w:before="0" w:after="0"/>
       </w:pPr>
       <w:r>
         <w:t>Li Zhu, National Cancer Institute</w:t>
@@ -34807,7 +34838,7 @@
       <w:r>
         <w:br w:type="page"/>
       </w:r>
-      <w:bookmarkStart w:id="130" w:name="_Toc77259226"/>
+      <w:bookmarkStart w:id="130" w:name="_Toc77860048"/>
       <w:r>
         <w:lastRenderedPageBreak/>
         <w:t>Frequently Asked Questions</w:t>
@@ -34827,7 +34858,7 @@
       <w:pPr>
         <w:pStyle w:val="Heading2"/>
       </w:pPr>
-      <w:bookmarkStart w:id="131" w:name="_Toc77259227"/>
+      <w:bookmarkStart w:id="131" w:name="_Toc77860049"/>
       <w:r>
         <w:t>Input Data</w:t>
       </w:r>
@@ -35027,7 +35058,7 @@
           <w:numId w:val="0"/>
         </w:numPr>
       </w:pPr>
-      <w:bookmarkStart w:id="132" w:name="_Toc77259228"/>
+      <w:bookmarkStart w:id="132" w:name="_Toc77860050"/>
       <w:r>
         <w:lastRenderedPageBreak/>
         <w:t>Analysis</w:t>
@@ -35231,7 +35262,7 @@
       <w:pPr>
         <w:pStyle w:val="Heading2"/>
       </w:pPr>
-      <w:bookmarkStart w:id="133" w:name="_Toc77259229"/>
+      <w:bookmarkStart w:id="133" w:name="_Toc77860051"/>
       <w:r>
         <w:t>Results</w:t>
       </w:r>
@@ -35308,6 +35339,7 @@
         <w:rPr>
           <w:b/>
         </w:rPr>
+        <w:lastRenderedPageBreak/>
         <w:t>Since the SaTScan results are based on Monte Carlo simulated random data, why are the p-values the same when I run the analysis twice?</w:t>
       </w:r>
     </w:p>
@@ -35409,7 +35441,7 @@
           <w:numId w:val="0"/>
         </w:numPr>
       </w:pPr>
-      <w:bookmarkStart w:id="134" w:name="_Toc77259230"/>
+      <w:bookmarkStart w:id="134" w:name="_Toc77860052"/>
       <w:r>
         <w:t>Interpretation</w:t>
       </w:r>
@@ -35449,11 +35481,7 @@
         </w:numPr>
       </w:pPr>
       <w:r>
-        <w:t xml:space="preserve">When accepting the notion of statistical hypothesis testing one must also accept the fact that the null hypothesis is never true. For example, when comparing the efficacy of two different surgical procedures in a clinical trial we know for sure that their efficacy cannot be equal, but we still use equality as the null hypothesis since we are interested in finding out whether one is better than the other. Likewise, with geographical data we know that disease risk is not the same everywhere but we still use it as the null hypothesis since we are interested in finding locations with excess risk. </w:t>
-      </w:r>
-      <w:r>
-        <w:lastRenderedPageBreak/>
-        <w:t>Hence, the null hypothesis is wrong in the sense that we know it is not true but it is not wrong in the sense that we should not use it</w:t>
+        <w:t>When accepting the notion of statistical hypothesis testing one must also accept the fact that the null hypothesis is never true. For example, when comparing the efficacy of two different surgical procedures in a clinical trial we know for sure that their efficacy cannot be equal, but we still use equality as the null hypothesis since we are interested in finding out whether one is better than the other. Likewise, with geographical data we know that disease risk is not the same everywhere but we still use it as the null hypothesis since we are interested in finding locations with excess risk. Hence, the null hypothesis is wrong in the sense that we know it is not true but it is not wrong in the sense that we should not use it</w:t>
       </w:r>
       <w:r>
         <w:t>.</w:t>
@@ -35473,6 +35501,7 @@
         <w:rPr>
           <w:b/>
         </w:rPr>
+        <w:lastRenderedPageBreak/>
         <w:t>Does SaTScan assume that there is no spatial auto-correlation in the data? (Note: Spatial auto-correlation means that the location of disease cases is dependent on the location of other disease cases, such as with an infectious disease where an infected individual is likely to infect those living close by.)</w:t>
       </w:r>
     </w:p>
@@ -35765,7 +35794,7 @@
           <w:numId w:val="0"/>
         </w:numPr>
       </w:pPr>
-      <w:bookmarkStart w:id="135" w:name="_Toc77259231"/>
+      <w:bookmarkStart w:id="135" w:name="_Toc77860053"/>
       <w:r>
         <w:t>Operating</w:t>
       </w:r>
@@ -35850,7 +35879,7 @@
       <w:pPr>
         <w:pStyle w:val="Heading1"/>
       </w:pPr>
-      <w:bookmarkStart w:id="137" w:name="_Toc77259232"/>
+      <w:bookmarkStart w:id="137" w:name="_Toc77860054"/>
       <w:r>
         <w:lastRenderedPageBreak/>
         <w:t>SaTScan Bibliography</w:t>
@@ -35911,7 +35940,7 @@
       <w:pPr>
         <w:pStyle w:val="Heading2"/>
       </w:pPr>
-      <w:bookmarkStart w:id="138" w:name="_Toc77259233"/>
+      <w:bookmarkStart w:id="138" w:name="_Toc77860055"/>
       <w:r>
         <w:t>Suggested Citations</w:t>
       </w:r>
@@ -36509,7 +36538,7 @@
       <w:pPr>
         <w:pStyle w:val="Heading2"/>
       </w:pPr>
-      <w:bookmarkStart w:id="139" w:name="_Toc77259234"/>
+      <w:bookmarkStart w:id="139" w:name="_Toc77860056"/>
       <w:r>
         <w:lastRenderedPageBreak/>
         <w:t>SaTScan Methodology Papers</w:t>
@@ -38468,26 +38497,26 @@
         </w:rPr>
       </w:pPr>
       <w:r>
+        <w:t>Ozdenerol E, Williams BL, Kang SY, Magsumbol MS. Comparison of spatial scan statistic and spatial filtering in estimating low birth weight clusters. International Journal of Health Geographics, 4:19, 2005. [</w:t>
+      </w:r>
+      <w:hyperlink r:id="rId82" w:history="1">
+        <w:r>
+          <w:rPr>
+            <w:rStyle w:val="Hyperlink"/>
+          </w:rPr>
+          <w:t>online</w:t>
+        </w:r>
+      </w:hyperlink>
+      <w:r>
+        <w:t xml:space="preserve">] </w:t>
+      </w:r>
+    </w:p>
+    <w:p>
+      <w:pPr>
+        <w:pStyle w:val="Numbered"/>
+      </w:pPr>
+      <w:r>
         <w:lastRenderedPageBreak/>
-        <w:t>Ozdenerol E, Williams BL, Kang SY, Magsumbol MS. Comparison of spatial scan statistic and spatial filtering in estimating low birth weight clusters. International Journal of Health Geographics, 4:19, 2005. [</w:t>
-      </w:r>
-      <w:hyperlink r:id="rId82" w:history="1">
-        <w:r>
-          <w:rPr>
-            <w:rStyle w:val="Hyperlink"/>
-          </w:rPr>
-          <w:t>online</w:t>
-        </w:r>
-      </w:hyperlink>
-      <w:r>
-        <w:t xml:space="preserve">] </w:t>
-      </w:r>
-    </w:p>
-    <w:p>
-      <w:pPr>
-        <w:pStyle w:val="Numbered"/>
-      </w:pPr>
-      <w:r>
         <w:t xml:space="preserve">Costa MA, Assunção RM. A fair comparison between the spatial scan and Besag-Newell disease clustering tests. Environmental and Ecological Statistics, 12:301-319, 2005. </w:t>
       </w:r>
     </w:p>
@@ -38803,7 +38832,7 @@
         </w:tabs>
         <w:ind w:left="450" w:hanging="450"/>
       </w:pPr>
-      <w:bookmarkStart w:id="157" w:name="_Toc77259235"/>
+      <w:bookmarkStart w:id="157" w:name="_Toc77860057"/>
       <w:r>
         <w:t>Selected SaTScan Applications by Field of Study</w:t>
       </w:r>
@@ -39010,7 +39039,6 @@
           <w:szCs w:val="20"/>
           <w:shd w:val="clear" w:color="auto" w:fill="FFFFFF"/>
         </w:rPr>
-        <w:lastRenderedPageBreak/>
         <w:t xml:space="preserve">Masrur A, Yu M, Luo W, Dewan A. Space-time patterns, change, and propagation of COVID-19 risk relative to the intervention scenarios in Bangladesh. International Journal of Environmental Research and Public Health, 17:5911, 2020. </w:t>
       </w:r>
       <w:r>
@@ -39085,6 +39113,7 @@
           <w:szCs w:val="20"/>
           <w:shd w:val="clear" w:color="auto" w:fill="FFFFFF"/>
         </w:rPr>
+        <w:lastRenderedPageBreak/>
         <w:t>Benita F, Gasca-Sanchez F. On the main factors influencing COVID-19 spread and deaths in Mexico: A comparison between Phase I and II. medRxiv, 2020.</w:t>
       </w:r>
       <w:r>
@@ -39708,7 +39737,6 @@
           <w:shd w:val="clear" w:color="auto" w:fill="FFFFFF"/>
           <w:lang w:val="es-NI"/>
         </w:rPr>
-        <w:lastRenderedPageBreak/>
         <w:t xml:space="preserve">Andrade LA, Gomes DS, Lima SV, Duque AM, Melo MS, Góes MA, Ribeiro CJ, Peixoto MV, Souza CD, Santos AD. </w:t>
       </w:r>
       <w:r>
@@ -39815,6 +39843,7 @@
           <w:shd w:val="clear" w:color="auto" w:fill="FFFFFF"/>
           <w:lang w:val="es-NI"/>
         </w:rPr>
+        <w:lastRenderedPageBreak/>
         <w:t xml:space="preserve">Durán Morera N, Botello Ramírez E. Detección de conglomerados «activos» emergentes de altas tasas de incidencia, para la vigilancia rápida de la COVID-19. </w:t>
       </w:r>
       <w:r>
@@ -40306,7 +40335,6 @@
         </w:tabs>
       </w:pPr>
       <w:r>
-        <w:lastRenderedPageBreak/>
         <w:t>Nana Yakam A, Noeske J, Dambach P. Spatial analysis of tuberculosis in Douala, Cameroon: clustering and links with socio-economic status</w:t>
       </w:r>
       <w:r>
@@ -40334,6 +40362,7 @@
         </w:tabs>
       </w:pPr>
       <w:r>
+        <w:lastRenderedPageBreak/>
         <w:t xml:space="preserve">Souris M, Selenic D, Khaklang S, Ninphanomchai S, Minet G, Gonzalez JP, Kittayapong P </w:t>
       </w:r>
       <w:r>
@@ -40837,7 +40866,6 @@
         </w:tabs>
       </w:pPr>
       <w:r>
-        <w:lastRenderedPageBreak/>
         <w:t>Sowmyanarayanan TV, Mukhopadhya A, Gladstone BP, Sarkar R, Kang G. Investigation of a hepatitis A outbreak in childre</w:t>
       </w:r>
       <w:r>
@@ -40920,6 +40948,7 @@
         <w:rPr>
           <w:lang w:val="fr-FR"/>
         </w:rPr>
+        <w:lastRenderedPageBreak/>
         <w:t xml:space="preserve">Luquero FJ, Banga CN, Remartínez D, Palma PP, Baron E, Grais RF. </w:t>
       </w:r>
       <w:r>
@@ -41428,7 +41457,6 @@
         <w:rPr>
           <w:lang w:val="es-NI"/>
         </w:rPr>
-        <w:lastRenderedPageBreak/>
         <w:t xml:space="preserve">Cuadros DF, Awad SF, Abu-Raddad LJ. </w:t>
       </w:r>
       <w:r>
@@ -41554,6 +41582,7 @@
         <w:rPr>
           <w:lang w:val="es-NI"/>
         </w:rPr>
+        <w:lastRenderedPageBreak/>
         <w:t xml:space="preserve">González R, Augusto OJ, Munguambe K, Pierrat C, Pedro EN, Sacoor C, de Lazzari E, Aponte JJ. </w:t>
       </w:r>
       <w:r>
@@ -41890,7 +41919,6 @@
         <w:pStyle w:val="Numbered"/>
       </w:pPr>
       <w:r>
-        <w:lastRenderedPageBreak/>
         <w:t xml:space="preserve">Lian M, Warner RD, Alexander JL, Dixon KR. Using </w:t>
       </w:r>
       <w:r>
@@ -42200,6 +42228,7 @@
         <w:ind w:left="450" w:hanging="450"/>
       </w:pPr>
       <w:r>
+        <w:lastRenderedPageBreak/>
         <w:t xml:space="preserve">Mirghani SE, Nour BY, Bushra SM, Elhassan IM, Snow RW, Noor AM. The spatial-temporal clustering of Plasmodium falciparum infection over eleven years in Gezira State, The Sudan. </w:t>
       </w:r>
       <w:r>
@@ -42745,7 +42774,6 @@
         <w:ind w:left="450" w:hanging="450"/>
       </w:pPr>
       <w:r>
-        <w:lastRenderedPageBreak/>
         <w:t xml:space="preserve">Sindato C, Karimuribo ED, Pfeiffer DU, Mboera LE, Kivaria F, Dautu G, Bernadrd B, Paweska JT. Spatial and temporal pattern of Rift Valley fever outbreaks in Tanzania; 1930 to 2007. </w:t>
       </w:r>
       <w:r>
@@ -42839,6 +42867,7 @@
         <w:ind w:left="450" w:hanging="450"/>
       </w:pPr>
       <w:r>
+        <w:lastRenderedPageBreak/>
         <w:t xml:space="preserve">Mosha JF, Sturrock HJ, Greenwood B, Sutherland CJ, Gadalla NB, Atwal S, Hemelaar S, Brown JM, Drakeley C, Kibiki G, Bousema T, Chandramohan D, Gosling RD. </w:t>
       </w:r>
       <w:r>
@@ -44025,7 +44054,6 @@
         <w:ind w:left="450" w:hanging="450"/>
       </w:pPr>
       <w:r>
-        <w:lastRenderedPageBreak/>
         <w:t xml:space="preserve">Faires MC. The Epidemiology of Methicillin-Resistant Staphylococcus aureus and Clostridium difficile in Community Hospitals. </w:t>
       </w:r>
       <w:r>
@@ -44121,6 +44149,7 @@
         <w:ind w:left="450" w:hanging="450"/>
       </w:pPr>
       <w:r>
+        <w:lastRenderedPageBreak/>
         <w:t xml:space="preserve">Lefebvre A, Bertrand X, Vanhems P, Lucet JC, Chavanet P, Astruc K, Thouverez M, Quantin C, Aho-Glélé, L S. Detection of Temporal Clusters of Healthcare-Associated Infections or Colonizations with Pseudomonas aeruginosa in Two Hospitals: Comparison of SaTScan and WHONET Software Packages. PLoSOne, </w:t>
       </w:r>
       <w:r>
@@ -44616,7 +44645,6 @@
         <w:ind w:left="450" w:hanging="450"/>
       </w:pPr>
       <w:r>
-        <w:lastRenderedPageBreak/>
         <w:t>Yih WK, Cocoros NM, Crockett M, Klompas M, Kruskal BA, Kulldorff M, Lazarus R, Madoff L</w:t>
       </w:r>
       <w:r>
@@ -44652,6 +44680,7 @@
         <w:pStyle w:val="Numbered"/>
       </w:pPr>
       <w:r>
+        <w:lastRenderedPageBreak/>
         <w:t xml:space="preserve">Natale A, Stelling J, Meledandri M, Messenger LA, D’Ancona F. Use of WHONET-SaTScan system for simulated real-time detection of antimicrobial resistance clusters in a hospital in Italy, 2012 to 2014. </w:t>
       </w:r>
       <w:r>
@@ -45018,7 +45047,6 @@
         <w:rPr>
           <w:lang w:val="es-NI"/>
         </w:rPr>
-        <w:lastRenderedPageBreak/>
         <w:t xml:space="preserve">Jemal A, Kulldorff M, Devesa SS, Hayes RB, Fraumeni JF. </w:t>
       </w:r>
       <w:r>
@@ -45076,6 +45104,7 @@
         <w:ind w:left="450" w:hanging="450"/>
       </w:pPr>
       <w:r>
+        <w:lastRenderedPageBreak/>
         <w:t xml:space="preserve">Buntinx F, Geys H, Lousbergh D, Broeders G, Cloes E, Dhollander D, Op De Beeck L, Vanden Brande J, Van Waes A, Molenberghs G. Geographical differences in cancer incidence in the Belgian province of Limburg. European Journal of Cancer, 39:2058-72, 2003. </w:t>
       </w:r>
     </w:p>
@@ -45470,7 +45499,6 @@
         <w:ind w:left="450" w:hanging="450"/>
       </w:pPr>
       <w:r>
-        <w:lastRenderedPageBreak/>
         <w:t>Amin R, Bohnert A, Holmes L, Rajasekaran A, Assanasen C. Epidemiologic mapping of Florida childhood cancer clusters. Pediatric Blood Cancer, 54:511-518, 2010.</w:t>
       </w:r>
     </w:p>
@@ -45539,6 +45567,7 @@
         <w:rPr>
           <w:rStyle w:val="authors"/>
         </w:rPr>
+        <w:lastRenderedPageBreak/>
         <w:t xml:space="preserve">Baastrup Nordsborg R, Meliker JR, Kjær Ersbøll A, Jacquez GM, Raaschou-Nielsen O. </w:t>
       </w:r>
       <w:r>
@@ -45945,7 +45974,6 @@
         <w:pStyle w:val="Heading6"/>
       </w:pPr>
       <w:r>
-        <w:lastRenderedPageBreak/>
         <w:t>Respiratory Diseases</w:t>
       </w:r>
     </w:p>
@@ -45998,6 +46026,7 @@
         <w:pStyle w:val="Heading6"/>
       </w:pPr>
       <w:r>
+        <w:lastRenderedPageBreak/>
         <w:t xml:space="preserve">Rheumatology </w:t>
       </w:r>
       <w:r>
@@ -46344,7 +46373,6 @@
         <w:pStyle w:val="Heading6"/>
       </w:pPr>
       <w:r>
-        <w:lastRenderedPageBreak/>
         <w:t>Neurological Diseases</w:t>
       </w:r>
     </w:p>
@@ -46434,6 +46462,7 @@
         </w:rPr>
       </w:pPr>
       <w:r>
+        <w:lastRenderedPageBreak/>
         <w:t xml:space="preserve">Rooney J, Vajda A, Heverin M, Elamin M, Crampsie A, McLaughlin R, Staines A, Hardiman O. Spatial cluster analysis of population amyotrophic lateral sclerosis risk in Ireland. </w:t>
       </w:r>
       <w:r>
@@ -46789,7 +46818,6 @@
         <w:rPr>
           <w:bCs/>
         </w:rPr>
-        <w:lastRenderedPageBreak/>
         <w:t>Grady SC, Enander H. Geographic analysis of low birthweight and infant mortality in Michigan using automated zoning methodology</w:t>
       </w:r>
       <w:r>
@@ -46856,6 +46884,7 @@
         <w:pStyle w:val="Heading6"/>
       </w:pPr>
       <w:r>
+        <w:lastRenderedPageBreak/>
         <w:t>Pediatrics</w:t>
       </w:r>
     </w:p>
@@ -47190,7 +47219,6 @@
         <w:ind w:left="450" w:hanging="450"/>
       </w:pPr>
       <w:r>
-        <w:lastRenderedPageBreak/>
         <w:t>Penfold RB, Wang W, Pajer K, Strange B, Kelleher KJ. Spatio-temporal clusters of new psychotropic medications among Michigan children insured by Medicaid. Pharmacoepidemiology and Drug Safety, 18: 531–539, 2009.</w:t>
       </w:r>
     </w:p>
@@ -47207,6 +47235,7 @@
         <w:ind w:left="450" w:hanging="450"/>
       </w:pPr>
       <w:r>
+        <w:lastRenderedPageBreak/>
         <w:t>Brownstein JS, Green TC, Cassidy TA, Butler SF. Geographic information systems and pharmacoepidemiology: using spatial cluster detection to monitor local patterns of prescription opioid abuse. Pharmacoepidemiology and Drug Safety, 19:627-637, 2010.</w:t>
       </w:r>
     </w:p>
@@ -47664,7 +47693,6 @@
         <w:ind w:left="450" w:hanging="450"/>
       </w:pPr>
       <w:r>
-        <w:lastRenderedPageBreak/>
         <w:t>Warden</w:t>
       </w:r>
       <w:r>
@@ -47697,6 +47725,7 @@
         <w:ind w:left="450" w:hanging="450"/>
       </w:pPr>
       <w:r>
+        <w:lastRenderedPageBreak/>
         <w:t xml:space="preserve">Dey AN, Hicks P, Benoit S, Tokars JI. </w:t>
       </w:r>
       <w:r>
@@ -48188,7 +48217,6 @@
         <w:ind w:left="450" w:hanging="450"/>
       </w:pPr>
       <w:r>
-        <w:lastRenderedPageBreak/>
         <w:t>Knuesel R, Segner H, Wahli T. A survey of viral diseases in farmed and feral salmonids in Switzerland. Journal of Fish Diseases, 26:167-182, 2003.</w:t>
       </w:r>
     </w:p>
@@ -48204,6 +48232,7 @@
         <w:ind w:left="450" w:hanging="450"/>
       </w:pPr>
       <w:r>
+        <w:lastRenderedPageBreak/>
         <w:t>Berke O, Grosse Beilage E. Spatial relative risk mapping of pseudorabies-seropositive pig herds in an animal-dense region. Journal of Veterinary Medicine, B50: 322–325, 2003.</w:t>
       </w:r>
     </w:p>
@@ -50500,7 +50529,7 @@
         </w:tabs>
         <w:ind w:left="450" w:hanging="450"/>
       </w:pPr>
-      <w:bookmarkStart w:id="163" w:name="_Toc77259236"/>
+      <w:bookmarkStart w:id="163" w:name="_Toc77860058"/>
       <w:r>
         <w:t>Other References Mentioned in the User Guide</w:t>
       </w:r>
@@ -51170,10 +51199,7 @@
       </w:pBdr>
     </w:pPr>
     <w:r>
-      <w:t>SaTScan User Guide v10</w:t>
-    </w:r>
-    <w:r>
-      <w:t>.0</w:t>
+      <w:t>SaTScan User Guide v10.0</w:t>
     </w:r>
     <w:r>
       <w:tab/>
@@ -51195,10 +51221,7 @@
       </w:pBdr>
     </w:pPr>
     <w:r>
-      <w:t>SaTScan User Guide v10</w:t>
-    </w:r>
-    <w:r>
-      <w:t>.0</w:t>
+      <w:t>SaTScan User Guide v10.0</w:t>
     </w:r>
     <w:r>
       <w:tab/>
@@ -52411,6 +52434,119 @@
     </w:lvl>
   </w:abstractNum>
   <w:abstractNum w:abstractNumId="16" w15:restartNumberingAfterBreak="0">
+    <w:nsid w:val="20841D1A"/>
+    <w:multiLevelType w:val="hybridMultilevel"/>
+    <w:tmpl w:val="6CB25F9A"/>
+    <w:lvl w:ilvl="0" w:tplc="04090001">
+      <w:start w:val="1"/>
+      <w:numFmt w:val="bullet"/>
+      <w:lvlText w:val=""/>
+      <w:lvlJc w:val="left"/>
+      <w:pPr>
+        <w:ind w:left="720" w:hanging="360"/>
+      </w:pPr>
+      <w:rPr>
+        <w:rFonts w:ascii="Symbol" w:hAnsi="Symbol" w:hint="default"/>
+      </w:rPr>
+    </w:lvl>
+    <w:lvl w:ilvl="1" w:tplc="04090003" w:tentative="1">
+      <w:start w:val="1"/>
+      <w:numFmt w:val="bullet"/>
+      <w:lvlText w:val="o"/>
+      <w:lvlJc w:val="left"/>
+      <w:pPr>
+        <w:ind w:left="1440" w:hanging="360"/>
+      </w:pPr>
+      <w:rPr>
+        <w:rFonts w:ascii="Courier New" w:hAnsi="Courier New" w:cs="Courier New" w:hint="default"/>
+      </w:rPr>
+    </w:lvl>
+    <w:lvl w:ilvl="2" w:tplc="04090005" w:tentative="1">
+      <w:start w:val="1"/>
+      <w:numFmt w:val="bullet"/>
+      <w:lvlText w:val=""/>
+      <w:lvlJc w:val="left"/>
+      <w:pPr>
+        <w:ind w:left="2160" w:hanging="360"/>
+      </w:pPr>
+      <w:rPr>
+        <w:rFonts w:ascii="Wingdings" w:hAnsi="Wingdings" w:hint="default"/>
+      </w:rPr>
+    </w:lvl>
+    <w:lvl w:ilvl="3" w:tplc="04090001" w:tentative="1">
+      <w:start w:val="1"/>
+      <w:numFmt w:val="bullet"/>
+      <w:lvlText w:val=""/>
+      <w:lvlJc w:val="left"/>
+      <w:pPr>
+        <w:ind w:left="2880" w:hanging="360"/>
+      </w:pPr>
+      <w:rPr>
+        <w:rFonts w:ascii="Symbol" w:hAnsi="Symbol" w:hint="default"/>
+      </w:rPr>
+    </w:lvl>
+    <w:lvl w:ilvl="4" w:tplc="04090003" w:tentative="1">
+      <w:start w:val="1"/>
+      <w:numFmt w:val="bullet"/>
+      <w:lvlText w:val="o"/>
+      <w:lvlJc w:val="left"/>
+      <w:pPr>
+        <w:ind w:left="3600" w:hanging="360"/>
+      </w:pPr>
+      <w:rPr>
+        <w:rFonts w:ascii="Courier New" w:hAnsi="Courier New" w:cs="Courier New" w:hint="default"/>
+      </w:rPr>
+    </w:lvl>
+    <w:lvl w:ilvl="5" w:tplc="04090005" w:tentative="1">
+      <w:start w:val="1"/>
+      <w:numFmt w:val="bullet"/>
+      <w:lvlText w:val=""/>
+      <w:lvlJc w:val="left"/>
+      <w:pPr>
+        <w:ind w:left="4320" w:hanging="360"/>
+      </w:pPr>
+      <w:rPr>
+        <w:rFonts w:ascii="Wingdings" w:hAnsi="Wingdings" w:hint="default"/>
+      </w:rPr>
+    </w:lvl>
+    <w:lvl w:ilvl="6" w:tplc="04090001" w:tentative="1">
+      <w:start w:val="1"/>
+      <w:numFmt w:val="bullet"/>
+      <w:lvlText w:val=""/>
+      <w:lvlJc w:val="left"/>
+      <w:pPr>
+        <w:ind w:left="5040" w:hanging="360"/>
+      </w:pPr>
+      <w:rPr>
+        <w:rFonts w:ascii="Symbol" w:hAnsi="Symbol" w:hint="default"/>
+      </w:rPr>
+    </w:lvl>
+    <w:lvl w:ilvl="7" w:tplc="04090003" w:tentative="1">
+      <w:start w:val="1"/>
+      <w:numFmt w:val="bullet"/>
+      <w:lvlText w:val="o"/>
+      <w:lvlJc w:val="left"/>
+      <w:pPr>
+        <w:ind w:left="5760" w:hanging="360"/>
+      </w:pPr>
+      <w:rPr>
+        <w:rFonts w:ascii="Courier New" w:hAnsi="Courier New" w:cs="Courier New" w:hint="default"/>
+      </w:rPr>
+    </w:lvl>
+    <w:lvl w:ilvl="8" w:tplc="04090005" w:tentative="1">
+      <w:start w:val="1"/>
+      <w:numFmt w:val="bullet"/>
+      <w:lvlText w:val=""/>
+      <w:lvlJc w:val="left"/>
+      <w:pPr>
+        <w:ind w:left="6480" w:hanging="360"/>
+      </w:pPr>
+      <w:rPr>
+        <w:rFonts w:ascii="Wingdings" w:hAnsi="Wingdings" w:hint="default"/>
+      </w:rPr>
+    </w:lvl>
+  </w:abstractNum>
+  <w:abstractNum w:abstractNumId="17" w15:restartNumberingAfterBreak="0">
     <w:nsid w:val="22596129"/>
     <w:multiLevelType w:val="hybridMultilevel"/>
     <w:tmpl w:val="2B94236E"/>
@@ -52499,7 +52635,7 @@
       </w:pPr>
     </w:lvl>
   </w:abstractNum>
-  <w:abstractNum w:abstractNumId="17" w15:restartNumberingAfterBreak="0">
+  <w:abstractNum w:abstractNumId="18" w15:restartNumberingAfterBreak="0">
     <w:nsid w:val="25377782"/>
     <w:multiLevelType w:val="singleLevel"/>
     <w:tmpl w:val="2CEEF1E0"/>
@@ -52517,7 +52653,7 @@
       </w:rPr>
     </w:lvl>
   </w:abstractNum>
-  <w:abstractNum w:abstractNumId="18" w15:restartNumberingAfterBreak="0">
+  <w:abstractNum w:abstractNumId="19" w15:restartNumberingAfterBreak="0">
     <w:nsid w:val="2647372E"/>
     <w:multiLevelType w:val="singleLevel"/>
     <w:tmpl w:val="2CEEF1E0"/>
@@ -52535,7 +52671,7 @@
       </w:rPr>
     </w:lvl>
   </w:abstractNum>
-  <w:abstractNum w:abstractNumId="19" w15:restartNumberingAfterBreak="0">
+  <w:abstractNum w:abstractNumId="20" w15:restartNumberingAfterBreak="0">
     <w:nsid w:val="278F569B"/>
     <w:multiLevelType w:val="hybridMultilevel"/>
     <w:tmpl w:val="88443486"/>
@@ -52648,7 +52784,7 @@
       </w:rPr>
     </w:lvl>
   </w:abstractNum>
-  <w:abstractNum w:abstractNumId="20" w15:restartNumberingAfterBreak="0">
+  <w:abstractNum w:abstractNumId="21" w15:restartNumberingAfterBreak="0">
     <w:nsid w:val="29101239"/>
     <w:multiLevelType w:val="hybridMultilevel"/>
     <w:tmpl w:val="EA624CD8"/>
@@ -52790,7 +52926,7 @@
       </w:rPr>
     </w:lvl>
   </w:abstractNum>
-  <w:abstractNum w:abstractNumId="21" w15:restartNumberingAfterBreak="0">
+  <w:abstractNum w:abstractNumId="22" w15:restartNumberingAfterBreak="0">
     <w:nsid w:val="2B22611D"/>
     <w:multiLevelType w:val="hybridMultilevel"/>
     <w:tmpl w:val="A15CEB68"/>
@@ -52879,7 +53015,7 @@
       </w:pPr>
     </w:lvl>
   </w:abstractNum>
-  <w:abstractNum w:abstractNumId="22" w15:restartNumberingAfterBreak="0">
+  <w:abstractNum w:abstractNumId="23" w15:restartNumberingAfterBreak="0">
     <w:nsid w:val="2C3F2F9A"/>
     <w:multiLevelType w:val="hybridMultilevel"/>
     <w:tmpl w:val="D916CF50"/>
@@ -52992,7 +53128,7 @@
       </w:rPr>
     </w:lvl>
   </w:abstractNum>
-  <w:abstractNum w:abstractNumId="23" w15:restartNumberingAfterBreak="0">
+  <w:abstractNum w:abstractNumId="24" w15:restartNumberingAfterBreak="0">
     <w:nsid w:val="2CCE07D4"/>
     <w:multiLevelType w:val="hybridMultilevel"/>
     <w:tmpl w:val="14EC176C"/>
@@ -53081,7 +53217,7 @@
       </w:pPr>
     </w:lvl>
   </w:abstractNum>
-  <w:abstractNum w:abstractNumId="24" w15:restartNumberingAfterBreak="0">
+  <w:abstractNum w:abstractNumId="25" w15:restartNumberingAfterBreak="0">
     <w:nsid w:val="2EBF1B9F"/>
     <w:multiLevelType w:val="hybridMultilevel"/>
     <w:tmpl w:val="962809EA"/>
@@ -53170,7 +53306,7 @@
       </w:pPr>
     </w:lvl>
   </w:abstractNum>
-  <w:abstractNum w:abstractNumId="25" w15:restartNumberingAfterBreak="0">
+  <w:abstractNum w:abstractNumId="26" w15:restartNumberingAfterBreak="0">
     <w:nsid w:val="316953E5"/>
     <w:multiLevelType w:val="hybridMultilevel"/>
     <w:tmpl w:val="6DD89862"/>
@@ -53259,7 +53395,7 @@
       </w:pPr>
     </w:lvl>
   </w:abstractNum>
-  <w:abstractNum w:abstractNumId="26" w15:restartNumberingAfterBreak="0">
+  <w:abstractNum w:abstractNumId="27" w15:restartNumberingAfterBreak="0">
     <w:nsid w:val="31B10A32"/>
     <w:multiLevelType w:val="hybridMultilevel"/>
     <w:tmpl w:val="928C84A8"/>
@@ -53372,7 +53508,7 @@
       </w:rPr>
     </w:lvl>
   </w:abstractNum>
-  <w:abstractNum w:abstractNumId="27" w15:restartNumberingAfterBreak="0">
+  <w:abstractNum w:abstractNumId="28" w15:restartNumberingAfterBreak="0">
     <w:nsid w:val="34835056"/>
     <w:multiLevelType w:val="hybridMultilevel"/>
     <w:tmpl w:val="D39CBD2E"/>
@@ -53485,7 +53621,7 @@
       </w:rPr>
     </w:lvl>
   </w:abstractNum>
-  <w:abstractNum w:abstractNumId="28" w15:restartNumberingAfterBreak="0">
+  <w:abstractNum w:abstractNumId="29" w15:restartNumberingAfterBreak="0">
     <w:nsid w:val="377B2CEB"/>
     <w:multiLevelType w:val="hybridMultilevel"/>
     <w:tmpl w:val="EE3C2DB2"/>
@@ -53598,7 +53734,7 @@
       </w:rPr>
     </w:lvl>
   </w:abstractNum>
-  <w:abstractNum w:abstractNumId="29" w15:restartNumberingAfterBreak="0">
+  <w:abstractNum w:abstractNumId="30" w15:restartNumberingAfterBreak="0">
     <w:nsid w:val="37D23FB5"/>
     <w:multiLevelType w:val="hybridMultilevel"/>
     <w:tmpl w:val="9BC2CA54"/>
@@ -53710,7 +53846,7 @@
       </w:rPr>
     </w:lvl>
   </w:abstractNum>
-  <w:abstractNum w:abstractNumId="30" w15:restartNumberingAfterBreak="0">
+  <w:abstractNum w:abstractNumId="31" w15:restartNumberingAfterBreak="0">
     <w:nsid w:val="3A9230B4"/>
     <w:multiLevelType w:val="hybridMultilevel"/>
     <w:tmpl w:val="2DF45814"/>
@@ -53823,7 +53959,7 @@
       </w:rPr>
     </w:lvl>
   </w:abstractNum>
-  <w:abstractNum w:abstractNumId="31" w15:restartNumberingAfterBreak="0">
+  <w:abstractNum w:abstractNumId="32" w15:restartNumberingAfterBreak="0">
     <w:nsid w:val="3B520292"/>
     <w:multiLevelType w:val="hybridMultilevel"/>
     <w:tmpl w:val="FD74EC9A"/>
@@ -53912,7 +54048,7 @@
       </w:pPr>
     </w:lvl>
   </w:abstractNum>
-  <w:abstractNum w:abstractNumId="32" w15:restartNumberingAfterBreak="0">
+  <w:abstractNum w:abstractNumId="33" w15:restartNumberingAfterBreak="0">
     <w:nsid w:val="41895475"/>
     <w:multiLevelType w:val="singleLevel"/>
     <w:tmpl w:val="2CEEF1E0"/>
@@ -53930,7 +54066,7 @@
       </w:rPr>
     </w:lvl>
   </w:abstractNum>
-  <w:abstractNum w:abstractNumId="33" w15:restartNumberingAfterBreak="0">
+  <w:abstractNum w:abstractNumId="34" w15:restartNumberingAfterBreak="0">
     <w:nsid w:val="45FB5E6A"/>
     <w:multiLevelType w:val="hybridMultilevel"/>
     <w:tmpl w:val="A166583A"/>
@@ -54043,7 +54179,7 @@
       </w:rPr>
     </w:lvl>
   </w:abstractNum>
-  <w:abstractNum w:abstractNumId="34" w15:restartNumberingAfterBreak="0">
+  <w:abstractNum w:abstractNumId="35" w15:restartNumberingAfterBreak="0">
     <w:nsid w:val="4C564DD8"/>
     <w:multiLevelType w:val="singleLevel"/>
     <w:tmpl w:val="2CEEF1E0"/>
@@ -54061,7 +54197,7 @@
       </w:rPr>
     </w:lvl>
   </w:abstractNum>
-  <w:abstractNum w:abstractNumId="35" w15:restartNumberingAfterBreak="0">
+  <w:abstractNum w:abstractNumId="36" w15:restartNumberingAfterBreak="0">
     <w:nsid w:val="4E0A1202"/>
     <w:multiLevelType w:val="hybridMultilevel"/>
     <w:tmpl w:val="95F2EA92"/>
@@ -54147,7 +54283,7 @@
       </w:pPr>
     </w:lvl>
   </w:abstractNum>
-  <w:abstractNum w:abstractNumId="36" w15:restartNumberingAfterBreak="0">
+  <w:abstractNum w:abstractNumId="37" w15:restartNumberingAfterBreak="0">
     <w:nsid w:val="55AD1063"/>
     <w:multiLevelType w:val="hybridMultilevel"/>
     <w:tmpl w:val="1B96A58A"/>
@@ -54260,7 +54396,7 @@
       </w:rPr>
     </w:lvl>
   </w:abstractNum>
-  <w:abstractNum w:abstractNumId="37" w15:restartNumberingAfterBreak="0">
+  <w:abstractNum w:abstractNumId="38" w15:restartNumberingAfterBreak="0">
     <w:nsid w:val="56623814"/>
     <w:multiLevelType w:val="singleLevel"/>
     <w:tmpl w:val="2CEEF1E0"/>
@@ -54278,7 +54414,7 @@
       </w:rPr>
     </w:lvl>
   </w:abstractNum>
-  <w:abstractNum w:abstractNumId="38" w15:restartNumberingAfterBreak="0">
+  <w:abstractNum w:abstractNumId="39" w15:restartNumberingAfterBreak="0">
     <w:nsid w:val="5DF138F9"/>
     <w:multiLevelType w:val="hybridMultilevel"/>
     <w:tmpl w:val="C91CE038"/>
@@ -54391,7 +54527,7 @@
       </w:rPr>
     </w:lvl>
   </w:abstractNum>
-  <w:abstractNum w:abstractNumId="39" w15:restartNumberingAfterBreak="0">
+  <w:abstractNum w:abstractNumId="40" w15:restartNumberingAfterBreak="0">
     <w:nsid w:val="602834E1"/>
     <w:multiLevelType w:val="hybridMultilevel"/>
     <w:tmpl w:val="1368B9EA"/>
@@ -54504,7 +54640,7 @@
       </w:rPr>
     </w:lvl>
   </w:abstractNum>
-  <w:abstractNum w:abstractNumId="40" w15:restartNumberingAfterBreak="0">
+  <w:abstractNum w:abstractNumId="41" w15:restartNumberingAfterBreak="0">
     <w:nsid w:val="680C5673"/>
     <w:multiLevelType w:val="hybridMultilevel"/>
     <w:tmpl w:val="871228C8"/>
@@ -54593,7 +54729,7 @@
       </w:pPr>
     </w:lvl>
   </w:abstractNum>
-  <w:abstractNum w:abstractNumId="41" w15:restartNumberingAfterBreak="0">
+  <w:abstractNum w:abstractNumId="42" w15:restartNumberingAfterBreak="0">
     <w:nsid w:val="6861183C"/>
     <w:multiLevelType w:val="hybridMultilevel"/>
     <w:tmpl w:val="CCD22618"/>
@@ -54682,7 +54818,7 @@
       </w:pPr>
     </w:lvl>
   </w:abstractNum>
-  <w:abstractNum w:abstractNumId="42" w15:restartNumberingAfterBreak="0">
+  <w:abstractNum w:abstractNumId="43" w15:restartNumberingAfterBreak="0">
     <w:nsid w:val="6BA27B50"/>
     <w:multiLevelType w:val="hybridMultilevel"/>
     <w:tmpl w:val="FD74EC9A"/>
@@ -54771,7 +54907,7 @@
       </w:pPr>
     </w:lvl>
   </w:abstractNum>
-  <w:abstractNum w:abstractNumId="43" w15:restartNumberingAfterBreak="0">
+  <w:abstractNum w:abstractNumId="44" w15:restartNumberingAfterBreak="0">
     <w:nsid w:val="6F79362C"/>
     <w:multiLevelType w:val="hybridMultilevel"/>
     <w:tmpl w:val="E3B63934"/>
@@ -54884,7 +55020,7 @@
       </w:rPr>
     </w:lvl>
   </w:abstractNum>
-  <w:abstractNum w:abstractNumId="44" w15:restartNumberingAfterBreak="0">
+  <w:abstractNum w:abstractNumId="45" w15:restartNumberingAfterBreak="0">
     <w:nsid w:val="70350127"/>
     <w:multiLevelType w:val="hybridMultilevel"/>
     <w:tmpl w:val="EC123410"/>
@@ -54997,7 +55133,7 @@
       </w:rPr>
     </w:lvl>
   </w:abstractNum>
-  <w:abstractNum w:abstractNumId="45" w15:restartNumberingAfterBreak="0">
+  <w:abstractNum w:abstractNumId="46" w15:restartNumberingAfterBreak="0">
     <w:nsid w:val="729C12FF"/>
     <w:multiLevelType w:val="hybridMultilevel"/>
     <w:tmpl w:val="F91C4E58"/>
@@ -55110,7 +55246,7 @@
       </w:rPr>
     </w:lvl>
   </w:abstractNum>
-  <w:abstractNum w:abstractNumId="46" w15:restartNumberingAfterBreak="0">
+  <w:abstractNum w:abstractNumId="47" w15:restartNumberingAfterBreak="0">
     <w:nsid w:val="751731C8"/>
     <w:multiLevelType w:val="hybridMultilevel"/>
     <w:tmpl w:val="20387CF2"/>
@@ -55199,7 +55335,7 @@
       </w:pPr>
     </w:lvl>
   </w:abstractNum>
-  <w:abstractNum w:abstractNumId="47" w15:restartNumberingAfterBreak="0">
+  <w:abstractNum w:abstractNumId="48" w15:restartNumberingAfterBreak="0">
     <w:nsid w:val="76E219F4"/>
     <w:multiLevelType w:val="hybridMultilevel"/>
     <w:tmpl w:val="31169092"/>
@@ -55288,7 +55424,7 @@
       </w:pPr>
     </w:lvl>
   </w:abstractNum>
-  <w:abstractNum w:abstractNumId="48" w15:restartNumberingAfterBreak="0">
+  <w:abstractNum w:abstractNumId="49" w15:restartNumberingAfterBreak="0">
     <w:nsid w:val="78DC6D7D"/>
     <w:multiLevelType w:val="hybridMultilevel"/>
     <w:tmpl w:val="3EF00AB8"/>
@@ -55401,7 +55537,7 @@
       </w:rPr>
     </w:lvl>
   </w:abstractNum>
-  <w:abstractNum w:abstractNumId="49" w15:restartNumberingAfterBreak="0">
+  <w:abstractNum w:abstractNumId="50" w15:restartNumberingAfterBreak="0">
     <w:nsid w:val="793E1B70"/>
     <w:multiLevelType w:val="hybridMultilevel"/>
     <w:tmpl w:val="1BC6E058"/>
@@ -55514,7 +55650,7 @@
       </w:rPr>
     </w:lvl>
   </w:abstractNum>
-  <w:abstractNum w:abstractNumId="50" w15:restartNumberingAfterBreak="0">
+  <w:abstractNum w:abstractNumId="51" w15:restartNumberingAfterBreak="0">
     <w:nsid w:val="79D24269"/>
     <w:multiLevelType w:val="multilevel"/>
     <w:tmpl w:val="FBCC8D38"/>
@@ -55627,7 +55763,120 @@
       </w:pPr>
     </w:lvl>
   </w:abstractNum>
-  <w:abstractNum w:abstractNumId="51" w15:restartNumberingAfterBreak="0">
+  <w:abstractNum w:abstractNumId="52" w15:restartNumberingAfterBreak="0">
+    <w:nsid w:val="7BB47EAA"/>
+    <w:multiLevelType w:val="hybridMultilevel"/>
+    <w:tmpl w:val="02749AB0"/>
+    <w:lvl w:ilvl="0" w:tplc="04090001">
+      <w:start w:val="1"/>
+      <w:numFmt w:val="bullet"/>
+      <w:lvlText w:val=""/>
+      <w:lvlJc w:val="left"/>
+      <w:pPr>
+        <w:ind w:left="720" w:hanging="360"/>
+      </w:pPr>
+      <w:rPr>
+        <w:rFonts w:ascii="Symbol" w:hAnsi="Symbol" w:hint="default"/>
+      </w:rPr>
+    </w:lvl>
+    <w:lvl w:ilvl="1" w:tplc="04090003" w:tentative="1">
+      <w:start w:val="1"/>
+      <w:numFmt w:val="bullet"/>
+      <w:lvlText w:val="o"/>
+      <w:lvlJc w:val="left"/>
+      <w:pPr>
+        <w:ind w:left="1440" w:hanging="360"/>
+      </w:pPr>
+      <w:rPr>
+        <w:rFonts w:ascii="Courier New" w:hAnsi="Courier New" w:cs="Courier New" w:hint="default"/>
+      </w:rPr>
+    </w:lvl>
+    <w:lvl w:ilvl="2" w:tplc="04090005" w:tentative="1">
+      <w:start w:val="1"/>
+      <w:numFmt w:val="bullet"/>
+      <w:lvlText w:val=""/>
+      <w:lvlJc w:val="left"/>
+      <w:pPr>
+        <w:ind w:left="2160" w:hanging="360"/>
+      </w:pPr>
+      <w:rPr>
+        <w:rFonts w:ascii="Wingdings" w:hAnsi="Wingdings" w:hint="default"/>
+      </w:rPr>
+    </w:lvl>
+    <w:lvl w:ilvl="3" w:tplc="04090001" w:tentative="1">
+      <w:start w:val="1"/>
+      <w:numFmt w:val="bullet"/>
+      <w:lvlText w:val=""/>
+      <w:lvlJc w:val="left"/>
+      <w:pPr>
+        <w:ind w:left="2880" w:hanging="360"/>
+      </w:pPr>
+      <w:rPr>
+        <w:rFonts w:ascii="Symbol" w:hAnsi="Symbol" w:hint="default"/>
+      </w:rPr>
+    </w:lvl>
+    <w:lvl w:ilvl="4" w:tplc="04090003" w:tentative="1">
+      <w:start w:val="1"/>
+      <w:numFmt w:val="bullet"/>
+      <w:lvlText w:val="o"/>
+      <w:lvlJc w:val="left"/>
+      <w:pPr>
+        <w:ind w:left="3600" w:hanging="360"/>
+      </w:pPr>
+      <w:rPr>
+        <w:rFonts w:ascii="Courier New" w:hAnsi="Courier New" w:cs="Courier New" w:hint="default"/>
+      </w:rPr>
+    </w:lvl>
+    <w:lvl w:ilvl="5" w:tplc="04090005" w:tentative="1">
+      <w:start w:val="1"/>
+      <w:numFmt w:val="bullet"/>
+      <w:lvlText w:val=""/>
+      <w:lvlJc w:val="left"/>
+      <w:pPr>
+        <w:ind w:left="4320" w:hanging="360"/>
+      </w:pPr>
+      <w:rPr>
+        <w:rFonts w:ascii="Wingdings" w:hAnsi="Wingdings" w:hint="default"/>
+      </w:rPr>
+    </w:lvl>
+    <w:lvl w:ilvl="6" w:tplc="04090001" w:tentative="1">
+      <w:start w:val="1"/>
+      <w:numFmt w:val="bullet"/>
+      <w:lvlText w:val=""/>
+      <w:lvlJc w:val="left"/>
+      <w:pPr>
+        <w:ind w:left="5040" w:hanging="360"/>
+      </w:pPr>
+      <w:rPr>
+        <w:rFonts w:ascii="Symbol" w:hAnsi="Symbol" w:hint="default"/>
+      </w:rPr>
+    </w:lvl>
+    <w:lvl w:ilvl="7" w:tplc="04090003" w:tentative="1">
+      <w:start w:val="1"/>
+      <w:numFmt w:val="bullet"/>
+      <w:lvlText w:val="o"/>
+      <w:lvlJc w:val="left"/>
+      <w:pPr>
+        <w:ind w:left="5760" w:hanging="360"/>
+      </w:pPr>
+      <w:rPr>
+        <w:rFonts w:ascii="Courier New" w:hAnsi="Courier New" w:cs="Courier New" w:hint="default"/>
+      </w:rPr>
+    </w:lvl>
+    <w:lvl w:ilvl="8" w:tplc="04090005" w:tentative="1">
+      <w:start w:val="1"/>
+      <w:numFmt w:val="bullet"/>
+      <w:lvlText w:val=""/>
+      <w:lvlJc w:val="left"/>
+      <w:pPr>
+        <w:ind w:left="6480" w:hanging="360"/>
+      </w:pPr>
+      <w:rPr>
+        <w:rFonts w:ascii="Wingdings" w:hAnsi="Wingdings" w:hint="default"/>
+      </w:rPr>
+    </w:lvl>
+  </w:abstractNum>
+  <w:abstractNum w:abstractNumId="53" w15:restartNumberingAfterBreak="0">
     <w:nsid w:val="7E3F0D75"/>
     <w:multiLevelType w:val="hybridMultilevel"/>
     <w:tmpl w:val="A516D0DE"/>
@@ -55762,7 +56011,7 @@
     <w:abstractNumId w:val="12"/>
   </w:num>
   <w:num w:numId="3">
-    <w:abstractNumId w:val="37"/>
+    <w:abstractNumId w:val="38"/>
   </w:num>
   <w:num w:numId="4">
     <w:abstractNumId w:val="10"/>
@@ -55771,16 +56020,16 @@
     <w:abstractNumId w:val="1"/>
   </w:num>
   <w:num w:numId="6">
-    <w:abstractNumId w:val="17"/>
+    <w:abstractNumId w:val="18"/>
   </w:num>
   <w:num w:numId="7">
-    <w:abstractNumId w:val="32"/>
+    <w:abstractNumId w:val="33"/>
   </w:num>
   <w:num w:numId="8">
-    <w:abstractNumId w:val="18"/>
+    <w:abstractNumId w:val="19"/>
   </w:num>
   <w:num w:numId="9">
-    <w:abstractNumId w:val="34"/>
+    <w:abstractNumId w:val="35"/>
   </w:num>
   <w:num w:numId="10">
     <w:abstractNumId w:val="8"/>
@@ -55795,58 +56044,58 @@
     <w:abstractNumId w:val="14"/>
   </w:num>
   <w:num w:numId="14">
-    <w:abstractNumId w:val="20"/>
+    <w:abstractNumId w:val="21"/>
   </w:num>
   <w:num w:numId="15">
+    <w:abstractNumId w:val="41"/>
+  </w:num>
+  <w:num w:numId="16">
+    <w:abstractNumId w:val="23"/>
+  </w:num>
+  <w:num w:numId="17">
+    <w:abstractNumId w:val="39"/>
+  </w:num>
+  <w:num w:numId="18">
+    <w:abstractNumId w:val="29"/>
+  </w:num>
+  <w:num w:numId="19">
     <w:abstractNumId w:val="40"/>
   </w:num>
-  <w:num w:numId="16">
-    <w:abstractNumId w:val="22"/>
-  </w:num>
-  <w:num w:numId="17">
-    <w:abstractNumId w:val="38"/>
-  </w:num>
-  <w:num w:numId="18">
-    <w:abstractNumId w:val="28"/>
-  </w:num>
-  <w:num w:numId="19">
-    <w:abstractNumId w:val="39"/>
-  </w:num>
   <w:num w:numId="20">
-    <w:abstractNumId w:val="48"/>
+    <w:abstractNumId w:val="49"/>
   </w:num>
   <w:num w:numId="21">
-    <w:abstractNumId w:val="16"/>
+    <w:abstractNumId w:val="17"/>
   </w:num>
   <w:num w:numId="22">
-    <w:abstractNumId w:val="26"/>
+    <w:abstractNumId w:val="27"/>
   </w:num>
   <w:num w:numId="23">
-    <w:abstractNumId w:val="36"/>
+    <w:abstractNumId w:val="37"/>
   </w:num>
   <w:num w:numId="24">
     <w:abstractNumId w:val="9"/>
   </w:num>
   <w:num w:numId="25">
-    <w:abstractNumId w:val="33"/>
+    <w:abstractNumId w:val="34"/>
   </w:num>
   <w:num w:numId="26">
     <w:abstractNumId w:val="2"/>
   </w:num>
   <w:num w:numId="27">
-    <w:abstractNumId w:val="51"/>
+    <w:abstractNumId w:val="53"/>
   </w:num>
   <w:num w:numId="28">
-    <w:abstractNumId w:val="49"/>
+    <w:abstractNumId w:val="50"/>
   </w:num>
   <w:num w:numId="29">
-    <w:abstractNumId w:val="19"/>
+    <w:abstractNumId w:val="20"/>
   </w:num>
   <w:num w:numId="30">
-    <w:abstractNumId w:val="43"/>
+    <w:abstractNumId w:val="44"/>
   </w:num>
   <w:num w:numId="31">
-    <w:abstractNumId w:val="45"/>
+    <w:abstractNumId w:val="46"/>
   </w:num>
   <w:num w:numId="32">
     <w:abstractNumId w:val="6"/>
@@ -55858,13 +56107,13 @@
     <w:abstractNumId w:val="5"/>
   </w:num>
   <w:num w:numId="35">
-    <w:abstractNumId w:val="27"/>
+    <w:abstractNumId w:val="28"/>
   </w:num>
   <w:num w:numId="36">
-    <w:abstractNumId w:val="35"/>
+    <w:abstractNumId w:val="36"/>
   </w:num>
   <w:num w:numId="37">
-    <w:abstractNumId w:val="30"/>
+    <w:abstractNumId w:val="31"/>
   </w:num>
   <w:num w:numId="38">
     <w:abstractNumId w:val="4"/>
@@ -55873,37 +56122,37 @@
     <w:abstractNumId w:val="11"/>
   </w:num>
   <w:num w:numId="40">
-    <w:abstractNumId w:val="47"/>
+    <w:abstractNumId w:val="48"/>
   </w:num>
   <w:num w:numId="41">
-    <w:abstractNumId w:val="41"/>
+    <w:abstractNumId w:val="42"/>
   </w:num>
   <w:num w:numId="42">
-    <w:abstractNumId w:val="21"/>
+    <w:abstractNumId w:val="22"/>
   </w:num>
   <w:num w:numId="43">
-    <w:abstractNumId w:val="25"/>
+    <w:abstractNumId w:val="26"/>
   </w:num>
   <w:num w:numId="44">
-    <w:abstractNumId w:val="42"/>
+    <w:abstractNumId w:val="43"/>
   </w:num>
   <w:num w:numId="45">
-    <w:abstractNumId w:val="29"/>
+    <w:abstractNumId w:val="30"/>
   </w:num>
   <w:num w:numId="46">
     <w:abstractNumId w:val="7"/>
   </w:num>
   <w:num w:numId="47">
-    <w:abstractNumId w:val="46"/>
+    <w:abstractNumId w:val="47"/>
   </w:num>
   <w:num w:numId="48">
-    <w:abstractNumId w:val="23"/>
+    <w:abstractNumId w:val="24"/>
   </w:num>
   <w:num w:numId="49">
-    <w:abstractNumId w:val="50"/>
+    <w:abstractNumId w:val="51"/>
   </w:num>
   <w:num w:numId="50">
-    <w:abstractNumId w:val="50"/>
+    <w:abstractNumId w:val="51"/>
     <w:lvlOverride w:ilvl="0">
       <w:startOverride w:val="1"/>
     </w:lvlOverride>
@@ -55933,19 +56182,25 @@
     </w:lvlOverride>
   </w:num>
   <w:num w:numId="51">
-    <w:abstractNumId w:val="24"/>
+    <w:abstractNumId w:val="25"/>
   </w:num>
   <w:num w:numId="52">
-    <w:abstractNumId w:val="20"/>
+    <w:abstractNumId w:val="21"/>
     <w:lvlOverride w:ilvl="0">
       <w:startOverride w:val="288"/>
     </w:lvlOverride>
   </w:num>
   <w:num w:numId="53">
-    <w:abstractNumId w:val="44"/>
+    <w:abstractNumId w:val="45"/>
   </w:num>
   <w:num w:numId="54">
-    <w:abstractNumId w:val="31"/>
+    <w:abstractNumId w:val="32"/>
+  </w:num>
+  <w:num w:numId="55">
+    <w:abstractNumId w:val="16"/>
+  </w:num>
+  <w:num w:numId="56">
+    <w:abstractNumId w:val="52"/>
   </w:num>
   <w:numIdMacAtCleanup w:val="47"/>
 </w:numbering>

</xml_diff>

<commit_message>
#66569, #66542 - user guide updates, removed x/y from event names
</commit_message>
<xml_diff>
--- a/Doc/SaTScan_Users_Guide.docx
+++ b/Doc/SaTScan_Users_Guide.docx
@@ -13102,10 +13102,10 @@
             <v:path o:extrusionok="f" gradientshapeok="t" o:connecttype="rect"/>
             <o:lock v:ext="edit" aspectratio="t"/>
           </v:shapetype>
-          <v:shape id="_x0000_i1025" type="#_x0000_t75" alt="Equation for the likelihood ratio" style="width:136.5pt;height:39.75pt" o:ole="">
+          <v:shape id="_x0000_i1025" type="#_x0000_t75" alt="Equation for the likelihood ratio" style="width:136.5pt;height:39.45pt" o:ole="">
             <v:imagedata r:id="rId14" o:title=""/>
           </v:shape>
-          <o:OLEObject Type="Embed" ProgID="Equation.3" ShapeID="_x0000_i1025" DrawAspect="Content" ObjectID="_1718716533" r:id="rId15"/>
+          <o:OLEObject Type="Embed" ProgID="Equation.3" ShapeID="_x0000_i1025" DrawAspect="Content" ObjectID="_1719402834" r:id="rId15"/>
         </w:object>
       </w:r>
     </w:p>
@@ -13257,10 +13257,10 @@
           <w:szCs w:val="20"/>
         </w:rPr>
         <w:object w:dxaOrig="5700" w:dyaOrig="740" w14:anchorId="01001A52">
-          <v:shape id="_x0000_i1026" type="#_x0000_t75" alt="Equation for the Bernoulli model the likelihood function " style="width:309.9pt;height:36.85pt" o:ole="">
+          <v:shape id="_x0000_i1026" type="#_x0000_t75" alt="Equation for the Bernoulli model the likelihood function " style="width:309.9pt;height:36.95pt" o:ole="">
             <v:imagedata r:id="rId16" o:title=""/>
           </v:shape>
-          <o:OLEObject Type="Embed" ProgID="Equation.3" ShapeID="_x0000_i1026" DrawAspect="Content" ObjectID="_1718716534" r:id="rId17"/>
+          <o:OLEObject Type="Embed" ProgID="Equation.3" ShapeID="_x0000_i1026" DrawAspect="Content" ObjectID="_1719402835" r:id="rId17"/>
         </w:object>
       </w:r>
     </w:p>
@@ -17176,7 +17176,7 @@
           <w:b/>
           <w:bCs/>
         </w:rPr>
-        <w:t xml:space="preserve">Event Latitude Y and Event </w:t>
+        <w:t xml:space="preserve">Event Latitude and Event </w:t>
       </w:r>
       <w:r>
         <w:rPr>
@@ -17190,26 +17190,13 @@
           <w:b/>
           <w:bCs/>
         </w:rPr>
-        <w:t xml:space="preserve"> </w:t>
-      </w:r>
-      <w:r>
-        <w:rPr>
-          <w:b/>
-          <w:bCs/>
-        </w:rPr>
-        <w:t xml:space="preserve">X: </w:t>
+        <w:t xml:space="preserve">: </w:t>
       </w:r>
       <w:r>
         <w:t xml:space="preserve">Optional. Not used when scanning for clusters. If an event ID has been included, these </w:t>
       </w:r>
       <w:r>
-        <w:t>data points can be used to include the coordinates of the event. They are typically near yet not the same coordinates of the associated Location ID in coordinates file</w:t>
-      </w:r>
-      <w:r>
-        <w:t>.</w:t>
-      </w:r>
-      <w:r>
-        <w:t xml:space="preserve"> </w:t>
+        <w:t xml:space="preserve">data points can be used to include the coordinates of the event. </w:t>
       </w:r>
       <w:r>
         <w:t>See section Line List Tab for more information.</w:t>
@@ -17289,19 +17276,19 @@
           <w:b/>
           <w:bCs/>
         </w:rPr>
+        <w:t>Note:</w:t>
+      </w:r>
+      <w:r>
+        <w:t xml:space="preserve"> Multiple lines may be used for different cases with the same location, time and attributes. SaTScan will automatically add them.</w:t>
+      </w:r>
+    </w:p>
+    <w:p>
+      <w:r>
+        <w:rPr>
+          <w:b/>
+          <w:bCs/>
+        </w:rPr>
         <w:lastRenderedPageBreak/>
-        <w:t>Note:</w:t>
-      </w:r>
-      <w:r>
-        <w:t xml:space="preserve"> Multiple lines may be used for different cases with the same location, time and attributes. SaTScan will automatically add them.</w:t>
-      </w:r>
-    </w:p>
-    <w:p>
-      <w:r>
-        <w:rPr>
-          <w:b/>
-          <w:bCs/>
-        </w:rPr>
         <w:t>Note:</w:t>
       </w:r>
       <w:r>
@@ -25848,21 +25835,21 @@
           <w:i/>
           <w:iCs/>
         </w:rPr>
-        <w:t>event-longitude-</w:t>
-      </w:r>
-      <w:r>
-        <w:rPr>
-          <w:i/>
-          <w:iCs/>
-        </w:rPr>
-        <w:t>y&gt;, &lt;</w:t>
-      </w:r>
-      <w:r>
-        <w:rPr>
-          <w:i/>
-          <w:iCs/>
-        </w:rPr>
-        <w:t>event-longitude-x</w:t>
+        <w:t>event-longitude</w:t>
+      </w:r>
+      <w:r>
+        <w:rPr>
+          <w:i/>
+          <w:iCs/>
+        </w:rPr>
+        <w:t>&gt;, &lt;</w:t>
+      </w:r>
+      <w:r>
+        <w:rPr>
+          <w:i/>
+          <w:iCs/>
+        </w:rPr>
+        <w:t>event-longitude</w:t>
       </w:r>
       <w:r>
         <w:rPr>
@@ -35631,10 +35618,10 @@
           <w:position w:val="-28"/>
         </w:rPr>
         <w:object w:dxaOrig="4800" w:dyaOrig="660" w14:anchorId="552E7BDB">
-          <v:shape id="_x0000_i1027" type="#_x0000_t75" alt="Relative Risk Equation" style="width:240.75pt;height:34pt" o:ole="">
+          <v:shape id="_x0000_i1027" type="#_x0000_t75" alt="Relative Risk Equation" style="width:240.4pt;height:33.8pt" o:ole="">
             <v:imagedata r:id="rId50" o:title=""/>
           </v:shape>
-          <o:OLEObject Type="Embed" ProgID="Equation.3" ShapeID="_x0000_i1027" DrawAspect="Content" ObjectID="_1718716535" r:id="rId51"/>
+          <o:OLEObject Type="Embed" ProgID="Equation.3" ShapeID="_x0000_i1027" DrawAspect="Content" ObjectID="_1719402836" r:id="rId51"/>
         </w:object>
       </w:r>
     </w:p>

</xml_diff>

<commit_message>
#66575, #66569 - fallback to launching website if unable to find user guide, updated prm files for 10.1 additions, updated Windows installer message, more user guide updates
</commit_message>
<xml_diff>
--- a/Doc/SaTScan_Users_Guide.docx
+++ b/Doc/SaTScan_Users_Guide.docx
@@ -13105,7 +13105,7 @@
           <v:shape id="_x0000_i1025" type="#_x0000_t75" alt="Equation for the likelihood ratio" style="width:136.5pt;height:39.45pt" o:ole="">
             <v:imagedata r:id="rId14" o:title=""/>
           </v:shape>
-          <o:OLEObject Type="Embed" ProgID="Equation.3" ShapeID="_x0000_i1025" DrawAspect="Content" ObjectID="_1719402834" r:id="rId15"/>
+          <o:OLEObject Type="Embed" ProgID="Equation.3" ShapeID="_x0000_i1025" DrawAspect="Content" ObjectID="_1719667436" r:id="rId15"/>
         </w:object>
       </w:r>
     </w:p>
@@ -13260,7 +13260,7 @@
           <v:shape id="_x0000_i1026" type="#_x0000_t75" alt="Equation for the Bernoulli model the likelihood function " style="width:309.9pt;height:36.95pt" o:ole="">
             <v:imagedata r:id="rId16" o:title=""/>
           </v:shape>
-          <o:OLEObject Type="Embed" ProgID="Equation.3" ShapeID="_x0000_i1026" DrawAspect="Content" ObjectID="_1719402835" r:id="rId17"/>
+          <o:OLEObject Type="Embed" ProgID="Equation.3" ShapeID="_x0000_i1026" DrawAspect="Content" ObjectID="_1719667437" r:id="rId17"/>
         </w:object>
       </w:r>
     </w:p>
@@ -20436,7 +20436,7 @@
           <w:b/>
           <w:bCs/>
         </w:rPr>
-        <w:t>&lt;eventid&gt; &lt;event-latitude-y&gt; &lt;event-longitude-x&gt; &lt;linelist&gt;</w:t>
+        <w:t>&lt;eventid&gt; &lt;event-latitude&gt; &lt;event-longitude&gt; &lt;linelist&gt;</w:t>
       </w:r>
       <w:r>
         <w:rPr>
@@ -25835,7 +25835,14 @@
           <w:i/>
           <w:iCs/>
         </w:rPr>
-        <w:t>event-longitude</w:t>
+        <w:t>event-</w:t>
+      </w:r>
+      <w:r>
+        <w:rPr>
+          <w:i/>
+          <w:iCs/>
+        </w:rPr>
+        <w:t>latitude</w:t>
       </w:r>
       <w:r>
         <w:rPr>
@@ -35621,7 +35628,7 @@
           <v:shape id="_x0000_i1027" type="#_x0000_t75" alt="Relative Risk Equation" style="width:240.4pt;height:33.8pt" o:ole="">
             <v:imagedata r:id="rId50" o:title=""/>
           </v:shape>
-          <o:OLEObject Type="Embed" ProgID="Equation.3" ShapeID="_x0000_i1027" DrawAspect="Content" ObjectID="_1719402836" r:id="rId51"/>
+          <o:OLEObject Type="Embed" ProgID="Equation.3" ShapeID="_x0000_i1027" DrawAspect="Content" ObjectID="_1719667438" r:id="rId51"/>
         </w:object>
       </w:r>
     </w:p>

</xml_diff>